<commit_message>
casos d'us al 60%
</commit_message>
<xml_diff>
--- a/Casos d'us.docx
+++ b/Casos d'us.docx
@@ -18,7 +18,15 @@
           <w:sz w:val="36"/>
           <w:szCs w:val="36"/>
         </w:rPr>
-        <w:t xml:space="preserve">Resiliencia a nivell d’aplicació </w:t>
+        <w:t>Resiliència</w:t>
+      </w:r>
+      <w:r>
+        <w:rPr>
+          <w:rFonts w:asciiTheme="majorHAnsi" w:hAnsiTheme="majorHAnsi"/>
+          <w:sz w:val="36"/>
+          <w:szCs w:val="36"/>
+        </w:rPr>
+        <w:t xml:space="preserve"> a nivell d’aplicació </w:t>
       </w:r>
     </w:p>
     <w:p>
@@ -52,7 +60,7 @@
                     <pic:cNvPicPr/>
                   </pic:nvPicPr>
                   <pic:blipFill>
-                    <a:blip r:embed="rId8"/>
+                    <a:blip r:embed="rId9"/>
                     <a:stretch>
                       <a:fillRect/>
                     </a:stretch>
@@ -135,6 +143,10 @@
     <w:p>
       <w:pPr>
         <w:pStyle w:val="ListParagraph"/>
+        <w:numPr>
+          <w:ilvl w:val="0"/>
+          <w:numId w:val="1"/>
+        </w:numPr>
         <w:spacing w:line="480" w:lineRule="auto"/>
         <w:jc w:val="both"/>
         <w:rPr>
@@ -143,6 +155,14 @@
           <w:szCs w:val="32"/>
         </w:rPr>
       </w:pPr>
+      <w:r>
+        <w:rPr>
+          <w:rFonts w:asciiTheme="majorHAnsi" w:hAnsiTheme="majorHAnsi"/>
+          <w:sz w:val="32"/>
+          <w:szCs w:val="32"/>
+        </w:rPr>
+        <w:t>Pla del projecte</w:t>
+      </w:r>
     </w:p>
     <w:p>
       <w:pPr>
@@ -298,7 +318,7 @@
           <w:szCs w:val="32"/>
         </w:rPr>
         <w:lastRenderedPageBreak/>
-        <w:t>Pla del projecte</w:t>
+        <w:t>Execució del projecte</w:t>
       </w:r>
     </w:p>
     <w:p>
@@ -416,6 +436,71 @@
         <w:ind w:firstLine="708"/>
         <w:jc w:val="both"/>
       </w:pPr>
+      <w:bookmarkStart w:id="0" w:name="cercaFoursquareExplained"/>
+      <w:bookmarkEnd w:id="0"/>
+      <w:r>
+        <w:t xml:space="preserve">La cerca de llocs es fa en </w:t>
+      </w:r>
+      <w:r>
+        <w:t xml:space="preserve">Foursquare </w:t>
+      </w:r>
+      <w:r>
+        <w:t xml:space="preserve">però des del la nostra API. </w:t>
+      </w:r>
+      <w:r>
+        <w:t xml:space="preserve">Els paràmetres que utilitzarem per fer la cerca són: </w:t>
+      </w:r>
+      <w:proofErr w:type="spellStart"/>
+      <w:r>
+        <w:rPr>
+          <w:i/>
+        </w:rPr>
+        <w:t>near</w:t>
+      </w:r>
+      <w:proofErr w:type="spellEnd"/>
+      <w:r>
+        <w:t xml:space="preserve"> i </w:t>
+      </w:r>
+      <w:proofErr w:type="spellStart"/>
+      <w:r>
+        <w:rPr>
+          <w:i/>
+        </w:rPr>
+        <w:t>l</w:t>
+      </w:r>
+      <w:r>
+        <w:rPr>
+          <w:i/>
+        </w:rPr>
+        <w:t>i</w:t>
+      </w:r>
+      <w:r>
+        <w:rPr>
+          <w:i/>
+        </w:rPr>
+        <w:t>mit</w:t>
+      </w:r>
+      <w:proofErr w:type="spellEnd"/>
+      <w:r>
+        <w:t xml:space="preserve">. Amb el primer especifiquem una ciutat i amb el segon limitem en numero de resultats que desitgem mostrar. En els casos d’ús variarem el seu valor entre 1 i 25 segons convingui. Per a cada lloc que no és troba ja </w:t>
+      </w:r>
+      <w:r>
+        <w:lastRenderedPageBreak/>
+        <w:t>en el backend és guarda</w:t>
+      </w:r>
+      <w:r>
+        <w:t>, amb un thread en background,</w:t>
+      </w:r>
+      <w:r>
+        <w:t xml:space="preserve"> amb un nivell d’adaptabilitat desconegut: UNKNOWN.</w:t>
+      </w:r>
+    </w:p>
+    <w:p>
+      <w:pPr>
+        <w:spacing w:line="480" w:lineRule="auto"/>
+        <w:ind w:firstLine="708"/>
+        <w:jc w:val="both"/>
+      </w:pPr>
       <w:r>
         <w:t>Els</w:t>
       </w:r>
@@ -426,7 +511,24 @@
         <w:t>dels llocs</w:t>
       </w:r>
       <w:r>
-        <w:t xml:space="preserve">. Hi ha quatre nivells: UNKNOWN – desconegut, UNADAPTED – sense adaptar, PARTIAL – parcial, i TOTAL. La part servidor determina el nivell d’adaptabilitat d’un lloc en funció de les valoracions que han fet els usuaris sobre aquell lloc. Una valoració requereix tres paràmetres: accés, wc i ascensor. </w:t>
+        <w:t xml:space="preserve">. Hi ha quatre nivells: UNKNOWN – desconegut, UNADAPTED – sense adaptar, PARTIAL – parcial, i TOTAL. La part servidor determina el nivell d’adaptabilitat d’un lloc en funció de les valoracions que han fet els usuaris sobre aquell lloc. Una valoració requereix tres paràmetres: accés, </w:t>
+      </w:r>
+      <w:r>
+        <w:t>serveis(</w:t>
+      </w:r>
+      <w:proofErr w:type="spellStart"/>
+      <w:r>
+        <w:t>wc</w:t>
+      </w:r>
+      <w:proofErr w:type="spellEnd"/>
+      <w:r>
+        <w:t>)</w:t>
+      </w:r>
+      <w:r>
+        <w:t xml:space="preserve"> i ascensor. </w:t>
+      </w:r>
+      <w:r>
+        <w:t>Un lloc té com a nivell d’adaptabilitat la que correspon a la ultima valoració que li han fet.</w:t>
       </w:r>
     </w:p>
     <w:p>
@@ -436,49 +538,91 @@
         <w:jc w:val="both"/>
       </w:pPr>
       <w:r>
+        <w:t xml:space="preserve">El primer es refereix a l’accés </w:t>
+      </w:r>
+      <w:r>
+        <w:t xml:space="preserve">i mobilitat dins del perímetre del lloc, principalment rampa a l’entrada i amplitud dels passadissos. El segon comprova l’existència de serveis adaptats. Tant el primer com el segon tenen una codificació binaria de </w:t>
+      </w:r>
+      <w:r>
+        <w:t>cert</w:t>
+      </w:r>
+      <w:r>
+        <w:rPr>
+          <w:b/>
+        </w:rPr>
+        <w:t xml:space="preserve"> </w:t>
+      </w:r>
+      <w:r>
+        <w:t xml:space="preserve">o </w:t>
+      </w:r>
+      <w:r>
+        <w:t>fals</w:t>
+      </w:r>
+      <w:r>
+        <w:t xml:space="preserve">. Finalment la presència o absència de l’ascensor és el </w:t>
+      </w:r>
+      <w:r>
+        <w:t>tercer paràmetre. Aquest només tindria sentit avaluar-lo en el cas en què el local té més d’una planta. La codificació d’aquest paràmetre consisteix en un enumerable amb els següents valors: HAS – el lloc disposa d’ascensor destinat a l’ús públic</w:t>
+      </w:r>
+      <w:r>
+        <w:t>, NO_NEED – el lloc només té una planta, finalment HAS_NOT – el lloc té més d’una planta però no</w:t>
+      </w:r>
+      <w:r>
+        <w:t xml:space="preserve"> disposa d’ascensor.</w:t>
+      </w:r>
+    </w:p>
+    <w:p>
+      <w:pPr>
+        <w:pStyle w:val="Heading2"/>
+      </w:pPr>
+      <w:r>
+        <w:t xml:space="preserve"> </w:t>
+      </w:r>
+      <w:r>
+        <w:t>Client: Hangaround</w:t>
+      </w:r>
+    </w:p>
+    <w:p/>
+    <w:p>
+      <w:pPr>
+        <w:spacing w:line="480" w:lineRule="auto"/>
+        <w:jc w:val="both"/>
+      </w:pPr>
+      <w:r>
+        <w:tab/>
+      </w:r>
+      <w:r>
+        <w:t xml:space="preserve">En la part client disposem d’una aplicació mòbil per a dispositius android. Esta implementada en Java, aplicació nativa. Com a principals dependències té l’API de </w:t>
+      </w:r>
+      <w:proofErr w:type="spellStart"/>
+      <w:r>
+        <w:t>Facebook</w:t>
+      </w:r>
+      <w:proofErr w:type="spellEnd"/>
+      <w:r>
+        <w:t xml:space="preserve"> per facilitar l’accés dels usuaris sense la necessitat de crear un compte nou. </w:t>
+      </w:r>
+      <w:r>
         <w:lastRenderedPageBreak/>
-        <w:t xml:space="preserve">El primer es refereix a l’accés </w:t>
-      </w:r>
-      <w:r>
-        <w:t xml:space="preserve">i mobilitat dins del perímetre del lloc, principalment rampa a l’entrada i amplitud dels passadissos. El segon comprova l’existència de serveis adaptats. Tant el primer com el segon tenen una codificació binaria de </w:t>
-      </w:r>
-      <w:r>
-        <w:rPr>
-          <w:b/>
-        </w:rPr>
-        <w:t xml:space="preserve">cert </w:t>
-      </w:r>
-      <w:r>
-        <w:t xml:space="preserve">o </w:t>
-      </w:r>
-      <w:r>
-        <w:rPr>
-          <w:b/>
-        </w:rPr>
-        <w:t>fals</w:t>
-      </w:r>
-      <w:r>
-        <w:t xml:space="preserve">. Finalment la presència o absència de l’ascensor és el </w:t>
-      </w:r>
-      <w:r>
-        <w:t>tercer paràmetre. Aquest només tindria sentit avaluar-lo en el cas en què el local té més d’una planta. La codificació d’aquest paràmetre consisteix en un enumerable amb els següents valors: HAS – el lloc disposa d’ascensor destinat a l’ús públic</w:t>
-      </w:r>
-      <w:r>
-        <w:t>, NO_NEED – el lloc només té una planta, finalment HAS_NOT – el lloc té més d’una planta però només disposa d’escales per accedir.</w:t>
-      </w:r>
-    </w:p>
-    <w:p>
-      <w:pPr>
-        <w:pStyle w:val="Heading2"/>
-      </w:pPr>
+        <w:t xml:space="preserve">Els llocs que proporciona Foursquare es representen en un mapa. Per mostrar els llocs s’utilitza l’API de </w:t>
+      </w:r>
+      <w:proofErr w:type="spellStart"/>
+      <w:r>
+        <w:t>Google</w:t>
+      </w:r>
+      <w:proofErr w:type="spellEnd"/>
       <w:r>
         <w:t xml:space="preserve"> </w:t>
       </w:r>
-      <w:r>
-        <w:t>Client: Hangaround</w:t>
-      </w:r>
-    </w:p>
-    <w:p/>
+      <w:proofErr w:type="spellStart"/>
+      <w:r>
+        <w:t>Maps</w:t>
+      </w:r>
+      <w:proofErr w:type="spellEnd"/>
+      <w:r>
+        <w:t xml:space="preserve">. </w:t>
+      </w:r>
+    </w:p>
     <w:p>
       <w:pPr>
         <w:spacing w:line="480" w:lineRule="auto"/>
@@ -488,30 +632,122 @@
         <w:tab/>
       </w:r>
       <w:r>
-        <w:t>En la part client disposem d’una aplicació mòbil per a dispositius android. Esta implementada en Java, aplicació nativa</w:t>
-      </w:r>
-      <w:bookmarkStart w:id="0" w:name="_GoBack"/>
-      <w:bookmarkEnd w:id="0"/>
-      <w:r>
-        <w:t xml:space="preserve">. Com a principals dependències té l’API de Facebook per facilitar l’accés dels usuaris sense la necessitat de crear un compte nou. Els llocs que proporciona Foursquare es representen en un mapa. Per mostrar els llocs s’utilitza l’API de Google Maps. </w:t>
-      </w:r>
-    </w:p>
-    <w:p>
-      <w:pPr>
-        <w:spacing w:line="480" w:lineRule="auto"/>
-        <w:jc w:val="both"/>
+        <w:t>Després de fer la</w:t>
+      </w:r>
+      <w:r>
+        <w:t xml:space="preserve"> cerca de llocs com s’explica </w:t>
+      </w:r>
+      <w:r>
+        <w:fldChar w:fldCharType="begin"/>
+      </w:r>
+      <w:r>
+        <w:instrText xml:space="preserve"> REF cercaFoursquareExplained \h </w:instrText>
+      </w:r>
+      <w:r>
+        <w:fldChar w:fldCharType="end"/>
+      </w:r>
+      <w:r>
+        <w:fldChar w:fldCharType="begin"/>
+      </w:r>
+      <w:r>
+        <w:instrText xml:space="preserve"> REF cercaFoursquareExplained \p \h </w:instrText>
+      </w:r>
+      <w:r>
+        <w:fldChar w:fldCharType="separate"/>
+      </w:r>
+      <w:r>
+        <w:t>a d</w:t>
+      </w:r>
+      <w:r>
+        <w:t>a</w:t>
+      </w:r>
+      <w:r>
+        <w:t>lt</w:t>
+      </w:r>
+      <w:r>
+        <w:fldChar w:fldCharType="end"/>
+      </w:r>
+      <w:r>
+        <w:fldChar w:fldCharType="begin"/>
+      </w:r>
+      <w:r>
+        <w:instrText xml:space="preserve"> REF cercaFoursquareExplained \h </w:instrText>
+      </w:r>
+      <w:r>
+        <w:fldChar w:fldCharType="end"/>
+      </w:r>
+      <w:r>
+        <w:t>, per a cada lloc recuperat de Foursquare es busca el nivell d’adaptabilitat que té en el backend. Actualitzant un per un els llocs mostrats</w:t>
+      </w:r>
+      <w:r>
+        <w:t xml:space="preserve">, amb marcadors de l’API de </w:t>
+      </w:r>
+      <w:proofErr w:type="spellStart"/>
+      <w:r>
+        <w:t>Google</w:t>
+      </w:r>
+      <w:proofErr w:type="spellEnd"/>
+      <w:r>
+        <w:t xml:space="preserve"> </w:t>
+      </w:r>
+      <w:proofErr w:type="spellStart"/>
+      <w:r>
+        <w:t>Maps</w:t>
+      </w:r>
+      <w:proofErr w:type="spellEnd"/>
+      <w:r>
+        <w:t>,</w:t>
+      </w:r>
+      <w:r>
+        <w:t xml:space="preserve"> en el mapa. </w:t>
+      </w:r>
+      <w:r>
+        <w:t xml:space="preserve">Aquests marcadors </w:t>
+      </w:r>
+      <w:r>
+        <w:t xml:space="preserve">mostren el nivell d’adaptabilitat dels llocs que representen segons </w:t>
+      </w:r>
+      <w:r>
+        <w:t xml:space="preserve">la llegenda de colors que </w:t>
+      </w:r>
+      <w:r>
+        <w:t xml:space="preserve">es pot veure a la </w:t>
+      </w:r>
+      <w:r>
+        <w:fldChar w:fldCharType="begin"/>
+      </w:r>
+      <w:r>
+        <w:instrText xml:space="preserve"> REF TaulaColors \h </w:instrText>
+      </w:r>
+      <w:r>
+        <w:fldChar w:fldCharType="separate"/>
+      </w:r>
+      <w:r>
+        <w:rPr>
+          <w:sz w:val="20"/>
+          <w:szCs w:val="20"/>
+        </w:rPr>
+        <w:t>Taula 4.</w:t>
+      </w:r>
+      <w:r>
+        <w:fldChar w:fldCharType="end"/>
+      </w:r>
+    </w:p>
+    <w:p>
+      <w:pPr>
+        <w:spacing w:line="480" w:lineRule="auto"/>
+        <w:jc w:val="center"/>
       </w:pPr>
       <w:r>
         <w:rPr>
           <w:noProof/>
           <w:lang w:eastAsia="ca-ES"/>
         </w:rPr>
-        <w:lastRenderedPageBreak/>
         <w:drawing>
-          <wp:inline distT="0" distB="0" distL="0" distR="0" wp14:anchorId="5CB00225" wp14:editId="674F2DF7">
-            <wp:extent cx="5398770" cy="5144770"/>
-            <wp:effectExtent l="0" t="0" r="0" b="0"/>
-            <wp:docPr id="2" name="Picture 2" descr="C:\Users\lucmihai\Documents\TFG-FIB\Photos\resilient-hangaround diagram.png"/>
+          <wp:inline distT="0" distB="0" distL="0" distR="0" wp14:anchorId="27CDC396" wp14:editId="5970EA21">
+            <wp:extent cx="2600325" cy="1047750"/>
+            <wp:effectExtent l="0" t="0" r="9525" b="0"/>
+            <wp:docPr id="4" name="Picture 4"/>
             <wp:cNvGraphicFramePr>
               <a:graphicFrameLocks xmlns:a="http://schemas.openxmlformats.org/drawingml/2006/main" noChangeAspect="1"/>
             </wp:cNvGraphicFramePr>
@@ -519,36 +755,23 @@
               <a:graphicData uri="http://schemas.openxmlformats.org/drawingml/2006/picture">
                 <pic:pic xmlns:pic="http://schemas.openxmlformats.org/drawingml/2006/picture">
                   <pic:nvPicPr>
-                    <pic:cNvPr id="0" name="Picture 1" descr="C:\Users\lucmihai\Documents\TFG-FIB\Photos\resilient-hangaround diagram.png"/>
-                    <pic:cNvPicPr>
-                      <a:picLocks noChangeAspect="1" noChangeArrowheads="1"/>
-                    </pic:cNvPicPr>
+                    <pic:cNvPr id="0" name=""/>
+                    <pic:cNvPicPr/>
                   </pic:nvPicPr>
                   <pic:blipFill>
-                    <a:blip r:embed="rId9">
-                      <a:extLst>
-                        <a:ext uri="{28A0092B-C50C-407E-A947-70E740481C1C}">
-                          <a14:useLocalDpi xmlns:a14="http://schemas.microsoft.com/office/drawing/2010/main" val="0"/>
-                        </a:ext>
-                      </a:extLst>
-                    </a:blip>
-                    <a:srcRect/>
+                    <a:blip r:embed="rId10"/>
                     <a:stretch>
                       <a:fillRect/>
                     </a:stretch>
                   </pic:blipFill>
-                  <pic:spPr bwMode="auto">
+                  <pic:spPr>
                     <a:xfrm>
                       <a:off x="0" y="0"/>
-                      <a:ext cx="5398770" cy="5144770"/>
+                      <a:ext cx="2600325" cy="1047750"/>
                     </a:xfrm>
                     <a:prstGeom prst="rect">
                       <a:avLst/>
                     </a:prstGeom>
-                    <a:noFill/>
-                    <a:ln>
-                      <a:noFill/>
-                    </a:ln>
                   </pic:spPr>
                 </pic:pic>
               </a:graphicData>
@@ -566,31 +789,111 @@
           <w:szCs w:val="20"/>
         </w:rPr>
       </w:pPr>
+      <w:bookmarkStart w:id="1" w:name="TaulaColors"/>
       <w:r>
         <w:rPr>
           <w:sz w:val="20"/>
           <w:szCs w:val="20"/>
         </w:rPr>
-        <w:t xml:space="preserve">Figura 2. Nou diagrama de classes: paral·lelisme.  </w:t>
-      </w:r>
-    </w:p>
-    <w:p>
-      <w:pPr>
-        <w:spacing w:line="480" w:lineRule="auto"/>
-        <w:jc w:val="both"/>
-      </w:pPr>
-    </w:p>
-    <w:p>
-      <w:pPr>
-        <w:spacing w:line="480" w:lineRule="auto"/>
-        <w:jc w:val="both"/>
-      </w:pPr>
+        <w:t>Taula 4.</w:t>
+      </w:r>
+      <w:bookmarkEnd w:id="1"/>
+      <w:r>
+        <w:rPr>
+          <w:sz w:val="20"/>
+          <w:szCs w:val="20"/>
+        </w:rPr>
+        <w:t xml:space="preserve"> Codi de colors dels marcadors en el mapa.</w:t>
+      </w:r>
+    </w:p>
+    <w:p>
+      <w:pPr>
+        <w:spacing w:line="480" w:lineRule="auto"/>
+        <w:ind w:firstLine="708"/>
+        <w:jc w:val="both"/>
+      </w:pPr>
+      <w:r>
+        <w:t>Clicant</w:t>
+      </w:r>
+      <w:r>
+        <w:t xml:space="preserve"> els marcadors</w:t>
+      </w:r>
+      <w:r>
+        <w:t xml:space="preserve"> es pot </w:t>
+      </w:r>
+      <w:r>
+        <w:t>fer una valoració</w:t>
+      </w:r>
+      <w:r>
+        <w:t xml:space="preserve"> sobre aquell lloc mitjançant el formulari que apareix mitjançant</w:t>
+      </w:r>
+      <w:r>
+        <w:t xml:space="preserve"> un pop-up, com es pot veure a la Figura 5.</w:t>
+      </w:r>
+    </w:p>
+    <w:p>
+      <w:pPr>
+        <w:spacing w:line="480" w:lineRule="auto"/>
+        <w:ind w:firstLine="708"/>
+        <w:jc w:val="center"/>
+      </w:pPr>
+      <w:r>
+        <w:rPr>
+          <w:noProof/>
+          <w:lang w:eastAsia="ca-ES"/>
+        </w:rPr>
+        <w:drawing>
+          <wp:inline distT="0" distB="0" distL="0" distR="0" wp14:anchorId="378BFFCA" wp14:editId="16013EFD">
+            <wp:extent cx="2438400" cy="2105025"/>
+            <wp:effectExtent l="0" t="0" r="0" b="9525"/>
+            <wp:docPr id="5" name="Picture 5"/>
+            <wp:cNvGraphicFramePr>
+              <a:graphicFrameLocks xmlns:a="http://schemas.openxmlformats.org/drawingml/2006/main" noChangeAspect="1"/>
+            </wp:cNvGraphicFramePr>
+            <a:graphic xmlns:a="http://schemas.openxmlformats.org/drawingml/2006/main">
+              <a:graphicData uri="http://schemas.openxmlformats.org/drawingml/2006/picture">
+                <pic:pic xmlns:pic="http://schemas.openxmlformats.org/drawingml/2006/picture">
+                  <pic:nvPicPr>
+                    <pic:cNvPr id="0" name=""/>
+                    <pic:cNvPicPr/>
+                  </pic:nvPicPr>
+                  <pic:blipFill>
+                    <a:blip r:embed="rId11"/>
+                    <a:stretch>
+                      <a:fillRect/>
+                    </a:stretch>
+                  </pic:blipFill>
+                  <pic:spPr>
+                    <a:xfrm>
+                      <a:off x="0" y="0"/>
+                      <a:ext cx="2438400" cy="2105025"/>
+                    </a:xfrm>
+                    <a:prstGeom prst="rect">
+                      <a:avLst/>
+                    </a:prstGeom>
+                  </pic:spPr>
+                </pic:pic>
+              </a:graphicData>
+            </a:graphic>
+          </wp:inline>
+        </w:drawing>
+      </w:r>
+    </w:p>
+    <w:p>
+      <w:pPr>
+        <w:spacing w:line="480" w:lineRule="auto"/>
+        <w:jc w:val="center"/>
+      </w:pPr>
+      <w:r>
+        <w:t>Figura 5. Pop-up amb formulari per fer una votació</w:t>
+      </w:r>
     </w:p>
     <w:p>
       <w:pPr>
         <w:pStyle w:val="Heading1"/>
       </w:pPr>
       <w:r>
+        <w:lastRenderedPageBreak/>
         <w:t>Casos d’ús</w:t>
       </w:r>
     </w:p>
@@ -598,13 +901,213 @@
     <w:p>
       <w:pPr>
         <w:spacing w:line="480" w:lineRule="auto"/>
-        <w:jc w:val="both"/>
-      </w:pPr>
-      <w:r>
-        <w:t>Els principis de resiliència que hem implementat són els següents, mode offline, recuperació d’excepcions NullPointerException</w:t>
-      </w:r>
+        <w:ind w:firstLine="708"/>
+        <w:jc w:val="both"/>
+      </w:pPr>
+      <w:r>
+        <w:t xml:space="preserve">Els principis de resiliència que hem implementat són els següents, mode offline, recuperació d’excepcions </w:t>
+      </w:r>
+      <w:proofErr w:type="spellStart"/>
+      <w:r>
+        <w:t>NullPointerException</w:t>
+      </w:r>
+      <w:proofErr w:type="spellEnd"/>
       <w:r>
         <w:t xml:space="preserve"> i vigilància a nivell de mètode mitjançant una xara neuronal.</w:t>
+      </w:r>
+    </w:p>
+    <w:p>
+      <w:pPr>
+        <w:pStyle w:val="Heading2"/>
+      </w:pPr>
+      <w:r>
+        <w:t>Mode offline</w:t>
+      </w:r>
+    </w:p>
+    <w:p/>
+    <w:p>
+      <w:pPr>
+        <w:spacing w:line="480" w:lineRule="auto"/>
+        <w:ind w:firstLine="708"/>
+        <w:jc w:val="both"/>
+      </w:pPr>
+      <w:r>
+        <w:t xml:space="preserve">Aquest cas d’ús tracta de donar el màxim de funcionalitats en cas de desconnexió. Per una banda prova de mitigar </w:t>
+      </w:r>
+      <w:r>
+        <w:t>intenta pal·liar els efectes de perdre la connexió al backend.</w:t>
+      </w:r>
+      <w:r>
+        <w:t xml:space="preserve"> Per l’altre banda</w:t>
+      </w:r>
+      <w:r>
+        <w:t xml:space="preserve"> </w:t>
+      </w:r>
+      <w:r>
+        <w:t>la pèrdua de connexió del mòbil a internet</w:t>
+      </w:r>
+      <w:r>
+        <w:t xml:space="preserve"> </w:t>
+      </w:r>
+      <w:r>
+        <w:t>En els dos casos, l’aplicació no pot oferir cap nivell de servei.</w:t>
+      </w:r>
+      <w:r>
+        <w:t xml:space="preserve"> </w:t>
+      </w:r>
+    </w:p>
+    <w:p>
+      <w:pPr>
+        <w:spacing w:line="480" w:lineRule="auto"/>
+        <w:ind w:firstLine="708"/>
+        <w:jc w:val="both"/>
+      </w:pPr>
+      <w:r>
+        <w:t>Tant la memòria com capacitat de processament dels dispositius mòbils han anat avançant. Seguint la llei de Moore han arribat a capacitats de supercomputadors d’altres èpoques. Aprofitant aquesta capacitat podem implementar un concepte ben conegut, la cache, per intentar aprimar el vuit de funcionalitats que  provoca</w:t>
+      </w:r>
+      <w:r>
+        <w:t xml:space="preserve"> el fet d’estar offline.</w:t>
+      </w:r>
+    </w:p>
+    <w:p>
+      <w:pPr>
+        <w:pStyle w:val="Heading3"/>
+      </w:pPr>
+      <w:r>
+        <w:t>Pèrdua de connexió al backend</w:t>
+      </w:r>
+      <w:r>
+        <w:t xml:space="preserve"> </w:t>
+      </w:r>
+    </w:p>
+    <w:p/>
+    <w:p>
+      <w:pPr>
+        <w:spacing w:line="480" w:lineRule="auto"/>
+        <w:ind w:firstLine="708"/>
+        <w:jc w:val="both"/>
+      </w:pPr>
+      <w:r>
+        <w:t xml:space="preserve">Encara que ja n’hi ha molts patrons i principis que doten de resiliència la xarxa, qualsevol comunicació pateix tard o d’hora errors. Siguin quines siguin les causes o els causants d’aquests errors, en el nostre cas el backend pot arribar a no ser disponible. </w:t>
+      </w:r>
+      <w:r>
+        <w:t xml:space="preserve">Tal com ha estat dissenyada i implementada l’aplicació no és capaç d’oferir cap funcionalitat. Qualsevol intent de connexió al backend retorna un missatge d’error. En </w:t>
+      </w:r>
+      <w:r>
+        <w:lastRenderedPageBreak/>
+        <w:t xml:space="preserve">termes de disponibilitat, la </w:t>
+      </w:r>
+      <w:r>
+        <w:t>indisponiblitat</w:t>
+      </w:r>
+      <w:r>
+        <w:t xml:space="preserve"> </w:t>
+      </w:r>
+      <w:r>
+        <w:t>d</w:t>
+      </w:r>
+      <w:r>
+        <w:t>el backend</w:t>
+      </w:r>
+      <w:r>
+        <w:t xml:space="preserve"> provoca la indisponiblitat de </w:t>
+      </w:r>
+      <w:r>
+        <w:t xml:space="preserve">totes les funcionalitats de </w:t>
+      </w:r>
+      <w:r>
+        <w:t>l’aplicació.</w:t>
+      </w:r>
+    </w:p>
+    <w:p>
+      <w:pPr>
+        <w:spacing w:line="480" w:lineRule="auto"/>
+        <w:ind w:firstLine="708"/>
+        <w:jc w:val="both"/>
+      </w:pPr>
+      <w:bookmarkStart w:id="2" w:name="_GoBack"/>
+      <w:bookmarkEnd w:id="2"/>
+    </w:p>
+    <w:p>
+      <w:pPr>
+        <w:spacing w:line="480" w:lineRule="auto"/>
+        <w:ind w:firstLine="708"/>
+        <w:jc w:val="both"/>
+      </w:pPr>
+      <w:r>
+        <w:t>la fallida del backend.</w:t>
+      </w:r>
+    </w:p>
+    <w:p>
+      <w:pPr>
+        <w:pStyle w:val="ListParagraph"/>
+        <w:spacing w:line="480" w:lineRule="auto"/>
+        <w:jc w:val="both"/>
+        <w:rPr>
+          <w:szCs w:val="24"/>
+        </w:rPr>
+      </w:pPr>
+      <w:r>
+        <w:rPr>
+          <w:szCs w:val="24"/>
+        </w:rPr>
+        <w:t xml:space="preserve">La implementació: descripció de l’aplicació que hem construït, funcionalitats bàsiques, i les implicacions, els problemes (referencies creuades als problemes vists en l’apartat 2) que apliquen i les solucions implementades, nivells de resiliència, cas ideal, cas implementat, contractes, desacoblament i </w:t>
+      </w:r>
+      <w:r>
+        <w:rPr>
+          <w:szCs w:val="24"/>
+        </w:rPr>
+        <w:t>nivell d’intrusió(intrusisme)</w:t>
+      </w:r>
+      <w:r>
+        <w:rPr>
+          <w:szCs w:val="24"/>
+        </w:rPr>
+        <w:t>.</w:t>
+      </w:r>
+    </w:p>
+    <w:p>
+      <w:pPr>
+        <w:pStyle w:val="ListParagraph"/>
+        <w:spacing w:line="480" w:lineRule="auto"/>
+        <w:jc w:val="both"/>
+        <w:rPr>
+          <w:szCs w:val="24"/>
+        </w:rPr>
+      </w:pPr>
+      <w:r>
+        <w:rPr>
+          <w:szCs w:val="24"/>
+        </w:rPr>
+        <w:t xml:space="preserve">Acabem amb conclusions pràctiques de la implementació dels principis. La </w:t>
+      </w:r>
+      <w:r>
+        <w:rPr>
+          <w:szCs w:val="24"/>
+        </w:rPr>
+        <w:t>composició</w:t>
+      </w:r>
+      <w:r>
+        <w:rPr>
+          <w:szCs w:val="24"/>
+        </w:rPr>
+        <w:t xml:space="preserve"> dels tests, automatitzats. Analitzar resultats, comportament de l’aplicació amb la capa de resiliència i sense.</w:t>
+      </w:r>
+    </w:p>
+    <w:p>
+      <w:pPr>
+        <w:pStyle w:val="ListParagraph"/>
+        <w:spacing w:line="480" w:lineRule="auto"/>
+        <w:jc w:val="both"/>
+        <w:rPr>
+          <w:szCs w:val="24"/>
+        </w:rPr>
+      </w:pPr>
+      <w:r>
+        <w:rPr>
+          <w:szCs w:val="24"/>
+        </w:rPr>
+        <w:t>Explicació detallada dels casos d’us</w:t>
       </w:r>
     </w:p>
     <w:p>
@@ -618,19 +1121,6 @@
           <w:szCs w:val="32"/>
         </w:rPr>
       </w:pPr>
-      <w:r>
-        <w:rPr>
-          <w:szCs w:val="24"/>
-        </w:rPr>
-        <w:lastRenderedPageBreak/>
-        <w:t>La planificació, estimació de costos, desviacions</w:t>
-      </w:r>
-      <w:r>
-        <w:rPr>
-          <w:szCs w:val="24"/>
-        </w:rPr>
-        <w:t xml:space="preserve"> i mesures, avaluació riscos, costs i probabilitats , l’impacte socio-economico-ambiental</w:t>
-      </w:r>
     </w:p>
     <w:p>
       <w:pPr>
@@ -653,7 +1143,7 @@
           <w:sz w:val="32"/>
           <w:szCs w:val="32"/>
         </w:rPr>
-        <w:t>Execució del projecte</w:t>
+        <w:t>Conclusions</w:t>
       </w:r>
     </w:p>
     <w:p>
@@ -669,63 +1159,13 @@
         <w:rPr>
           <w:szCs w:val="24"/>
         </w:rPr>
-        <w:t xml:space="preserve">La implementació: descripció de l’aplicació que hem construït, funcionalitats bàsiques, i les implicacions, els problemes (referencies creuades als problemes vists en l’apartat 2) que apliquen i les solucions implementades, nivells de resiliència, cas ideal, cas implementat, contractes, desacoblament i </w:t>
+        <w:t>Conclusions de la planificació, teòrica dels principis que considerem com a proveïdors de resiliència en el software descripció de l’aplicació que hem construït</w:t>
       </w:r>
       <w:r>
         <w:rPr>
           <w:szCs w:val="24"/>
         </w:rPr>
-        <w:t>nivell d’intrusió(intrusisme)</w:t>
-      </w:r>
-      <w:r>
-        <w:rPr>
-          <w:szCs w:val="24"/>
-        </w:rPr>
-        <w:t>.</w:t>
-      </w:r>
-    </w:p>
-    <w:p>
-      <w:pPr>
-        <w:pStyle w:val="ListParagraph"/>
-        <w:spacing w:line="480" w:lineRule="auto"/>
-        <w:jc w:val="both"/>
-        <w:rPr>
-          <w:szCs w:val="24"/>
-        </w:rPr>
-      </w:pPr>
-      <w:r>
-        <w:rPr>
-          <w:szCs w:val="24"/>
-        </w:rPr>
-        <w:t xml:space="preserve">Acabem amb conclusions pràctiques de la implementació dels principis. La </w:t>
-      </w:r>
-      <w:r>
-        <w:rPr>
-          <w:szCs w:val="24"/>
-        </w:rPr>
-        <w:t>composició</w:t>
-      </w:r>
-      <w:r>
-        <w:rPr>
-          <w:szCs w:val="24"/>
-        </w:rPr>
-        <w:t xml:space="preserve"> dels tests, automatitzats. Analitzar resultats, comportament de l’aplicació amb la capa de resiliència i sense.</w:t>
-      </w:r>
-    </w:p>
-    <w:p>
-      <w:pPr>
-        <w:pStyle w:val="ListParagraph"/>
-        <w:spacing w:line="480" w:lineRule="auto"/>
-        <w:jc w:val="both"/>
-        <w:rPr>
-          <w:szCs w:val="24"/>
-        </w:rPr>
-      </w:pPr>
-      <w:r>
-        <w:rPr>
-          <w:szCs w:val="24"/>
-        </w:rPr>
-        <w:t>Explicació detallada dels casos d’us</w:t>
+        <w:t xml:space="preserve">, autocrítica, </w:t>
       </w:r>
     </w:p>
     <w:p>
@@ -739,74 +1179,16 @@
           <w:szCs w:val="32"/>
         </w:rPr>
       </w:pPr>
-    </w:p>
-    <w:p>
-      <w:pPr>
-        <w:pStyle w:val="ListParagraph"/>
-        <w:numPr>
-          <w:ilvl w:val="0"/>
-          <w:numId w:val="1"/>
-        </w:numPr>
-        <w:spacing w:line="480" w:lineRule="auto"/>
-        <w:jc w:val="both"/>
-        <w:rPr>
-          <w:rFonts w:asciiTheme="majorHAnsi" w:hAnsiTheme="majorHAnsi"/>
-          <w:sz w:val="32"/>
-          <w:szCs w:val="32"/>
-        </w:rPr>
-      </w:pPr>
-      <w:r>
-        <w:rPr>
-          <w:rFonts w:asciiTheme="majorHAnsi" w:hAnsiTheme="majorHAnsi"/>
-          <w:sz w:val="32"/>
-          <w:szCs w:val="32"/>
-        </w:rPr>
-        <w:t>Conclusions</w:t>
-      </w:r>
-    </w:p>
-    <w:p>
-      <w:pPr>
-        <w:pStyle w:val="ListParagraph"/>
-        <w:spacing w:line="480" w:lineRule="auto"/>
-        <w:jc w:val="both"/>
+      <w:r>
         <w:rPr>
           <w:szCs w:val="24"/>
         </w:rPr>
-      </w:pPr>
+        <w:t>T</w:t>
+      </w:r>
       <w:r>
         <w:rPr>
           <w:szCs w:val="24"/>
         </w:rPr>
-        <w:t>Conclusions de la planificació, teòrica dels principis que considerem com a proveïdors de resiliència en el software descripció de l’aplicació que hem construït</w:t>
-      </w:r>
-      <w:r>
-        <w:rPr>
-          <w:szCs w:val="24"/>
-        </w:rPr>
-        <w:t xml:space="preserve">, autocrítica, </w:t>
-      </w:r>
-    </w:p>
-    <w:p>
-      <w:pPr>
-        <w:pStyle w:val="ListParagraph"/>
-        <w:spacing w:line="480" w:lineRule="auto"/>
-        <w:jc w:val="both"/>
-        <w:rPr>
-          <w:rFonts w:asciiTheme="majorHAnsi" w:hAnsiTheme="majorHAnsi"/>
-          <w:sz w:val="32"/>
-          <w:szCs w:val="32"/>
-        </w:rPr>
-      </w:pPr>
-      <w:r>
-        <w:rPr>
-          <w:szCs w:val="24"/>
-        </w:rPr>
-        <w:t>T</w:t>
-      </w:r>
-      <w:r>
-        <w:rPr>
-          <w:szCs w:val="24"/>
-        </w:rPr>
         <w:t xml:space="preserve">reball futur i possibles ampliacions. </w:t>
       </w:r>
     </w:p>
@@ -816,19 +1198,44 @@
         <w:jc w:val="both"/>
       </w:pPr>
       <w:r>
-        <w:t>Disseny en micro artefactes – micro funcionalitats, determina el disseny – arq de microserveis, en lloc de contenidors grans.</w:t>
-      </w:r>
-    </w:p>
-    <w:p>
-      <w:pPr>
-        <w:spacing w:line="480" w:lineRule="auto"/>
-        <w:jc w:val="both"/>
-      </w:pPr>
-      <w:r>
+        <w:t xml:space="preserve">Disseny en micro artefactes – micro funcionalitats, determina el disseny – </w:t>
+      </w:r>
+      <w:proofErr w:type="spellStart"/>
+      <w:r>
+        <w:t>arq</w:t>
+      </w:r>
+      <w:proofErr w:type="spellEnd"/>
+      <w:r>
+        <w:t xml:space="preserve"> de </w:t>
+      </w:r>
+      <w:proofErr w:type="spellStart"/>
+      <w:r>
+        <w:t>microserveis</w:t>
+      </w:r>
+      <w:proofErr w:type="spellEnd"/>
+      <w:r>
+        <w:t>, en lloc de contenidors grans.</w:t>
+      </w:r>
+    </w:p>
+    <w:p>
+      <w:pPr>
+        <w:spacing w:line="480" w:lineRule="auto"/>
+        <w:jc w:val="both"/>
+      </w:pPr>
+      <w:r>
+        <w:lastRenderedPageBreak/>
         <w:t>I.A – regressió de series números,  polinomi de dos graus,  a partir de 100 – Deeplearning4j</w:t>
       </w:r>
       <w:r>
-        <w:t xml:space="preserve">, la xarxa pren el control, capa de resiliència – iOT &gt; corregir sensors, </w:t>
+        <w:t xml:space="preserve">, la xarxa pren el control, capa de resiliència – </w:t>
+      </w:r>
+      <w:proofErr w:type="spellStart"/>
+      <w:r>
+        <w:t>iOT</w:t>
+      </w:r>
+      <w:proofErr w:type="spellEnd"/>
+      <w:r>
+        <w:t xml:space="preserve"> &gt; corregir sensors, </w:t>
       </w:r>
     </w:p>
     <w:p>
@@ -927,17 +1334,20 @@
         <w:jc w:val="both"/>
       </w:pPr>
       <w:r>
+        <w:lastRenderedPageBreak/>
         <w:t>En el segon cas és pot aplicar un cert nivell de resiliència mitjançant solucions externes, però, sempre que l’aplicació compleixi les condicions requerides pels diferents elements:</w:t>
       </w:r>
       <w:r>
         <w:t xml:space="preserve"> </w:t>
       </w:r>
+      <w:proofErr w:type="spellStart"/>
       <w:r>
         <w:rPr>
           <w:i/>
         </w:rPr>
         <w:t>dokeos</w:t>
       </w:r>
+      <w:proofErr w:type="spellEnd"/>
       <w:r>
         <w:t xml:space="preserve"> que aporte</w:t>
       </w:r>
@@ -951,7 +1361,6 @@
         <w:jc w:val="both"/>
       </w:pPr>
       <w:r>
-        <w:lastRenderedPageBreak/>
         <w:t xml:space="preserve">El present treball té l’ambició de suggerir principis aplicables en els casos esmentats o en qualsevol altre estat entremig. Només caldrà fer </w:t>
       </w:r>
       <w:r>
@@ -970,32 +1379,124 @@
         <w:jc w:val="both"/>
       </w:pPr>
       <w:r>
-        <w:t>Encara que no pretenem fixar l’aplicació dels principis de resiliència, en metodologies àgils la resiliència podria generar un backlog propi o simplement afegir històries d’usuari per la creació dokeos.</w:t>
-      </w:r>
-    </w:p>
-    <w:p>
-      <w:pPr>
-        <w:spacing w:line="480" w:lineRule="auto"/>
-        <w:jc w:val="both"/>
-      </w:pPr>
-      <w:r>
-        <w:t>Resiliència, es pot encarregar de gestionar i fer complir les pre condicions de les funcionalitats d’un software.</w:t>
-      </w:r>
-    </w:p>
-    <w:p>
-      <w:pPr>
-        <w:spacing w:line="480" w:lineRule="auto"/>
-        <w:jc w:val="both"/>
-      </w:pPr>
-    </w:p>
-    <w:p>
-      <w:pPr>
-        <w:spacing w:line="480" w:lineRule="auto"/>
-        <w:jc w:val="both"/>
-      </w:pPr>
-      <w:r>
-        <w:t xml:space="preserve">Cal tenir en compte que el conjunt de dokeos implementats aquí són caracteristics per a aplicacions mòbils. La gran majoria dels principis serveixen per qualsevol programari però els dokeos implementats no estan desacoblats d’Android. </w:t>
-      </w:r>
+        <w:t xml:space="preserve">Encara que no pretenem fixar l’aplicació dels principis de resiliència, en metodologies àgils la resiliència podria generar un </w:t>
+      </w:r>
+      <w:proofErr w:type="spellStart"/>
+      <w:r>
+        <w:t>backlog</w:t>
+      </w:r>
+      <w:proofErr w:type="spellEnd"/>
+      <w:r>
+        <w:t xml:space="preserve"> propi o simplement afegir històries d’usuari per la creació </w:t>
+      </w:r>
+      <w:proofErr w:type="spellStart"/>
+      <w:r>
+        <w:t>dokeos</w:t>
+      </w:r>
+      <w:proofErr w:type="spellEnd"/>
+      <w:r>
+        <w:t>.</w:t>
+      </w:r>
+    </w:p>
+    <w:p>
+      <w:pPr>
+        <w:spacing w:line="480" w:lineRule="auto"/>
+        <w:jc w:val="both"/>
+      </w:pPr>
+      <w:r>
+        <w:t xml:space="preserve">Resiliència, es pot encarregar de gestionar i fer complir les </w:t>
+      </w:r>
+      <w:proofErr w:type="spellStart"/>
+      <w:r>
+        <w:t>pre</w:t>
+      </w:r>
+      <w:proofErr w:type="spellEnd"/>
+      <w:r>
+        <w:t xml:space="preserve"> condicions de les funcionalitats d’un software.</w:t>
+      </w:r>
+    </w:p>
+    <w:p>
+      <w:pPr>
+        <w:spacing w:line="480" w:lineRule="auto"/>
+        <w:jc w:val="both"/>
+      </w:pPr>
+    </w:p>
+    <w:p>
+      <w:pPr>
+        <w:spacing w:line="480" w:lineRule="auto"/>
+        <w:jc w:val="both"/>
+      </w:pPr>
+      <w:r>
+        <w:t xml:space="preserve">Cal tenir en compte que el conjunt de </w:t>
+      </w:r>
+      <w:proofErr w:type="spellStart"/>
+      <w:r>
+        <w:t>dokeos</w:t>
+      </w:r>
+      <w:proofErr w:type="spellEnd"/>
+      <w:r>
+        <w:t xml:space="preserve"> implementats aquí són </w:t>
+      </w:r>
+      <w:proofErr w:type="spellStart"/>
+      <w:r>
+        <w:t>caracteristics</w:t>
+      </w:r>
+      <w:proofErr w:type="spellEnd"/>
+      <w:r>
+        <w:t xml:space="preserve"> per a aplicacions mòbils. La gran majoria dels principis serveixen per qualsevol programari però els </w:t>
+      </w:r>
+      <w:proofErr w:type="spellStart"/>
+      <w:r>
+        <w:t>dokeos</w:t>
+      </w:r>
+      <w:proofErr w:type="spellEnd"/>
+      <w:r>
+        <w:t xml:space="preserve"> implementats no estan desacoblats </w:t>
+      </w:r>
+      <w:proofErr w:type="spellStart"/>
+      <w:r>
+        <w:t>d’Android</w:t>
+      </w:r>
+      <w:proofErr w:type="spellEnd"/>
+      <w:r>
+        <w:t xml:space="preserve">. </w:t>
+      </w:r>
+    </w:p>
+    <w:p>
+      <w:pPr>
+        <w:spacing w:line="480" w:lineRule="auto"/>
+        <w:jc w:val="both"/>
+      </w:pPr>
+    </w:p>
+    <w:p>
+      <w:pPr>
+        <w:spacing w:line="480" w:lineRule="auto"/>
+        <w:jc w:val="both"/>
+      </w:pPr>
+    </w:p>
+    <w:p>
+      <w:pPr>
+        <w:spacing w:line="480" w:lineRule="auto"/>
+        <w:jc w:val="both"/>
+      </w:pPr>
+    </w:p>
+    <w:p>
+      <w:pPr>
+        <w:spacing w:line="480" w:lineRule="auto"/>
+        <w:jc w:val="both"/>
+      </w:pPr>
+    </w:p>
+    <w:p>
+      <w:pPr>
+        <w:spacing w:line="480" w:lineRule="auto"/>
+        <w:jc w:val="both"/>
+      </w:pPr>
+    </w:p>
+    <w:p>
+      <w:pPr>
+        <w:spacing w:line="480" w:lineRule="auto"/>
+        <w:jc w:val="both"/>
+      </w:pPr>
     </w:p>
     <w:p>
       <w:pPr>
@@ -1035,8 +1536,13 @@
         <w:spacing w:line="480" w:lineRule="auto"/>
         <w:jc w:val="both"/>
       </w:pPr>
-      <w:r>
-        <w:t xml:space="preserve">dokeo - la implementació d’un element que </w:t>
+      <w:proofErr w:type="spellStart"/>
+      <w:r>
+        <w:t>dokeo</w:t>
+      </w:r>
+      <w:proofErr w:type="spellEnd"/>
+      <w:r>
+        <w:t xml:space="preserve"> - la implementació d’un element que </w:t>
       </w:r>
       <w:r>
         <w:t>prové</w:t>
@@ -1050,13 +1556,26 @@
         <w:spacing w:line="480" w:lineRule="auto"/>
         <w:jc w:val="both"/>
       </w:pPr>
-      <w:r>
-        <w:t>dokimos - conjunt de dokeos que proporcionen la resiliència d’una aplicació.</w:t>
+      <w:proofErr w:type="spellStart"/>
+      <w:r>
+        <w:t>dokimos</w:t>
+      </w:r>
+      <w:proofErr w:type="spellEnd"/>
+      <w:r>
+        <w:t xml:space="preserve"> - conjunt de </w:t>
+      </w:r>
+      <w:proofErr w:type="spellStart"/>
+      <w:r>
+        <w:t>dokeos</w:t>
+      </w:r>
+      <w:proofErr w:type="spellEnd"/>
+      <w:r>
+        <w:t xml:space="preserve"> que proporcionen la resiliència d’una aplicació.</w:t>
       </w:r>
     </w:p>
     <w:sectPr>
-      <w:headerReference w:type="default" r:id="rId10"/>
-      <w:footerReference w:type="default" r:id="rId11"/>
+      <w:headerReference w:type="default" r:id="rId12"/>
+      <w:footerReference w:type="default" r:id="rId13"/>
       <w:pgSz w:w="11906" w:h="16838"/>
       <w:pgMar w:top="1417" w:right="1701" w:bottom="1417" w:left="1701" w:header="567" w:footer="850" w:gutter="0"/>
       <w:cols w:space="708"/>
@@ -1101,7 +1620,6 @@
         <w:docPartUnique/>
       </w:docPartObj>
     </w:sdtPr>
-    <w:sdtEndPr/>
     <w:sdtContent>
       <w:p>
         <w:pPr>
@@ -1122,7 +1640,7 @@
             <w:noProof/>
             <w:lang w:val="es-ES"/>
           </w:rPr>
-          <w:t>3</w:t>
+          <w:t>6</w:t>
         </w:r>
         <w:r>
           <w:fldChar w:fldCharType="end"/>
@@ -1537,6 +2055,28 @@
       <w:szCs w:val="26"/>
     </w:rPr>
   </w:style>
+  <w:style w:type="paragraph" w:styleId="Heading3">
+    <w:name w:val="heading 3"/>
+    <w:basedOn w:val="Normal"/>
+    <w:next w:val="Normal"/>
+    <w:link w:val="Heading3Char"/>
+    <w:uiPriority w:val="9"/>
+    <w:unhideWhenUsed/>
+    <w:qFormat/>
+    <w:rsid w:val="008708DC"/>
+    <w:pPr>
+      <w:keepNext/>
+      <w:keepLines/>
+      <w:spacing w:before="200" w:after="0"/>
+      <w:outlineLvl w:val="2"/>
+    </w:pPr>
+    <w:rPr>
+      <w:rFonts w:asciiTheme="majorHAnsi" w:eastAsiaTheme="majorEastAsia" w:hAnsiTheme="majorHAnsi" w:cstheme="majorBidi"/>
+      <w:b/>
+      <w:bCs/>
+      <w:color w:val="4F81BD" w:themeColor="accent1"/>
+    </w:rPr>
+  </w:style>
   <w:style w:type="character" w:default="1" w:styleId="DefaultParagraphFont">
     <w:name w:val="Default Paragraph Font"/>
     <w:uiPriority w:val="1"/>
@@ -1725,6 +2265,20 @@
       <w:color w:val="4F81BD" w:themeColor="accent1"/>
       <w:sz w:val="26"/>
       <w:szCs w:val="26"/>
+      <w:lang w:val="ca-ES"/>
+    </w:rPr>
+  </w:style>
+  <w:style w:type="character" w:customStyle="1" w:styleId="Heading3Char">
+    <w:name w:val="Heading 3 Char"/>
+    <w:basedOn w:val="DefaultParagraphFont"/>
+    <w:link w:val="Heading3"/>
+    <w:uiPriority w:val="9"/>
+    <w:rsid w:val="008708DC"/>
+    <w:rPr>
+      <w:rFonts w:asciiTheme="majorHAnsi" w:eastAsiaTheme="majorEastAsia" w:hAnsiTheme="majorHAnsi" w:cstheme="majorBidi"/>
+      <w:b/>
+      <w:bCs/>
+      <w:color w:val="4F81BD" w:themeColor="accent1"/>
       <w:lang w:val="ca-ES"/>
     </w:rPr>
   </w:style>
@@ -1941,6 +2495,28 @@
       <w:szCs w:val="26"/>
     </w:rPr>
   </w:style>
+  <w:style w:type="paragraph" w:styleId="Heading3">
+    <w:name w:val="heading 3"/>
+    <w:basedOn w:val="Normal"/>
+    <w:next w:val="Normal"/>
+    <w:link w:val="Heading3Char"/>
+    <w:uiPriority w:val="9"/>
+    <w:unhideWhenUsed/>
+    <w:qFormat/>
+    <w:rsid w:val="008708DC"/>
+    <w:pPr>
+      <w:keepNext/>
+      <w:keepLines/>
+      <w:spacing w:before="200" w:after="0"/>
+      <w:outlineLvl w:val="2"/>
+    </w:pPr>
+    <w:rPr>
+      <w:rFonts w:asciiTheme="majorHAnsi" w:eastAsiaTheme="majorEastAsia" w:hAnsiTheme="majorHAnsi" w:cstheme="majorBidi"/>
+      <w:b/>
+      <w:bCs/>
+      <w:color w:val="4F81BD" w:themeColor="accent1"/>
+    </w:rPr>
+  </w:style>
   <w:style w:type="character" w:default="1" w:styleId="DefaultParagraphFont">
     <w:name w:val="Default Paragraph Font"/>
     <w:uiPriority w:val="1"/>
@@ -2129,6 +2705,20 @@
       <w:color w:val="4F81BD" w:themeColor="accent1"/>
       <w:sz w:val="26"/>
       <w:szCs w:val="26"/>
+      <w:lang w:val="ca-ES"/>
+    </w:rPr>
+  </w:style>
+  <w:style w:type="character" w:customStyle="1" w:styleId="Heading3Char">
+    <w:name w:val="Heading 3 Char"/>
+    <w:basedOn w:val="DefaultParagraphFont"/>
+    <w:link w:val="Heading3"/>
+    <w:uiPriority w:val="9"/>
+    <w:rsid w:val="008708DC"/>
+    <w:rPr>
+      <w:rFonts w:asciiTheme="majorHAnsi" w:eastAsiaTheme="majorEastAsia" w:hAnsiTheme="majorHAnsi" w:cstheme="majorBidi"/>
+      <w:b/>
+      <w:bCs/>
+      <w:color w:val="4F81BD" w:themeColor="accent1"/>
       <w:lang w:val="ca-ES"/>
     </w:rPr>
   </w:style>
@@ -2418,4 +3008,16 @@
   <a:objectDefaults/>
   <a:extraClrSchemeLst/>
 </a:theme>
+</file>
+
+<file path=customXml/item1.xml><?xml version="1.0" encoding="utf-8"?>
+<b:Sources xmlns:b="http://schemas.openxmlformats.org/officeDocument/2006/bibliography" xmlns="http://schemas.openxmlformats.org/officeDocument/2006/bibliography" SelectedStyle="\APA.XSL" StyleName="APA"/>
+</file>
+
+<file path=customXml/itemProps1.xml><?xml version="1.0" encoding="utf-8"?>
+<ds:datastoreItem xmlns:ds="http://schemas.openxmlformats.org/officeDocument/2006/customXml" ds:itemID="{53ED6CBA-8D85-426A-8B55-50EE05640B1C}">
+  <ds:schemaRefs>
+    <ds:schemaRef ds:uri="http://schemas.openxmlformats.org/officeDocument/2006/bibliography"/>
+  </ds:schemaRefs>
+</ds:datastoreItem>
 </file>
</xml_diff>

<commit_message>
Figura 5. Offline view of places added
</commit_message>
<xml_diff>
--- a/Casos d'us.docx
+++ b/Casos d'us.docx
@@ -329,14 +329,6 @@
         <w:t>Aplicació</w:t>
       </w:r>
     </w:p>
-    <w:p>
-      <w:pPr>
-        <w:pStyle w:val="Heading2"/>
-      </w:pPr>
-      <w:r>
-        <w:t>Servidor: MobService</w:t>
-      </w:r>
-    </w:p>
     <w:p/>
     <w:p>
       <w:pPr>
@@ -345,43 +337,16 @@
         <w:jc w:val="both"/>
       </w:pPr>
       <w:r>
-        <w:t>Per la implementació dels principis de resiliència hem escollit aprofitar una aplicació</w:t>
-      </w:r>
-      <w:r>
-        <w:t xml:space="preserve"> que és el</w:t>
-      </w:r>
-      <w:r>
-        <w:t xml:space="preserve"> resultat de l’assignatura de PES</w:t>
-      </w:r>
-      <w:r>
-        <w:t xml:space="preserve"> </w:t>
-      </w:r>
-      <w:r>
-        <w:t>anomena</w:t>
-      </w:r>
-      <w:r>
-        <w:t>da</w:t>
-      </w:r>
-      <w:r>
-        <w:t xml:space="preserve"> Hangaround</w:t>
-      </w:r>
-      <w:r>
-        <w:t xml:space="preserve">. </w:t>
-      </w:r>
-      <w:r>
-        <w:t>L’aplicació té coma objectiu facilitar l’accés a vida social de les persones amb discapacitats motrius. El cas emblemàtic d’aquest públic objectiu són les persones que utilitzen cadires de rodes. A</w:t>
-      </w:r>
-      <w:r>
-        <w:t xml:space="preserve">mb l’ajuda de la comunitat d’usuaris que la fan servir, </w:t>
-      </w:r>
-      <w:r>
-        <w:t xml:space="preserve">l’aplicació </w:t>
-      </w:r>
-      <w:r>
-        <w:t xml:space="preserve">proporciona informació sobre el nivell d’adaptació d’espais o locals d’accés públic. </w:t>
-      </w:r>
-      <w:r>
-        <w:t xml:space="preserve">Segueix el paradigma de client-servidor. </w:t>
+        <w:t xml:space="preserve">Per la implementació dels principis de resiliència hem escollit aprofitar una aplicació que és el resultat de l’assignatura de PES anomenada Hangaround. L’aplicació té coma objectiu facilitar l’accés a vida social de les persones amb discapacitats motrius. El cas emblemàtic d’aquest públic objectiu són les persones que utilitzen cadires de rodes. Amb l’ajuda de la comunitat d’usuaris que la fan servir, l’aplicació proporciona informació sobre el nivell d’adaptació d’espais o locals d’accés públic. </w:t>
+      </w:r>
+      <w:r>
+        <w:t>A la Figura 1 es pot veure que l’aplicació s</w:t>
+      </w:r>
+      <w:r>
+        <w:t>egueix el paradigma de client-servidor</w:t>
+      </w:r>
+      <w:r>
+        <w:t xml:space="preserve"> i les seves dependències, tant la part client com de la part servidor.</w:t>
       </w:r>
     </w:p>
     <w:p>
@@ -389,354 +354,6 @@
         <w:spacing w:line="480" w:lineRule="auto"/>
         <w:ind w:firstLine="708"/>
         <w:jc w:val="both"/>
-      </w:pPr>
-      <w:r>
-        <w:t>La part servidor és un servei web</w:t>
-      </w:r>
-      <w:r>
-        <w:t xml:space="preserve"> amb arquitectura</w:t>
-      </w:r>
-      <w:r>
-        <w:t xml:space="preserve"> API REST,</w:t>
-      </w:r>
-      <w:r>
-        <w:t xml:space="preserve"> implementada en Java, corre sobre un Tomcat </w:t>
-      </w:r>
-      <w:r>
-        <w:t xml:space="preserve">i esta allotjada en </w:t>
-      </w:r>
-      <w:r>
-        <w:t>Heroku. S’encarrega principalment de la persistència de les dades.</w:t>
-      </w:r>
-      <w:r>
-        <w:t xml:space="preserve"> Té com a dependència principal l’</w:t>
-      </w:r>
-      <w:r>
-        <w:t xml:space="preserve">API de Foursquare que utilitza per a proveir llocs al voltant de la </w:t>
-      </w:r>
-      <w:r>
-        <w:t xml:space="preserve">ubicació o direcció cercada. En els casos d’ús només farem servir cerques de ciutats. </w:t>
-      </w:r>
-      <w:r>
-        <w:t>Foursquare proporciona els llocs: locals, bars, museus,</w:t>
-      </w:r>
-      <w:r>
-        <w:t xml:space="preserve"> etc. </w:t>
-      </w:r>
-      <w:r>
-        <w:t>A</w:t>
-      </w:r>
-      <w:r>
-        <w:t xml:space="preserve">quests llocs es guarden en una base de dades relacional en el servidor. </w:t>
-      </w:r>
-    </w:p>
-    <w:p>
-      <w:pPr>
-        <w:spacing w:line="480" w:lineRule="auto"/>
-        <w:ind w:firstLine="708"/>
-        <w:jc w:val="both"/>
-      </w:pPr>
-      <w:bookmarkStart w:id="0" w:name="cercaFoursquareExplained"/>
-      <w:bookmarkEnd w:id="0"/>
-      <w:r>
-        <w:t xml:space="preserve">La cerca de llocs es fa en </w:t>
-      </w:r>
-      <w:r>
-        <w:t xml:space="preserve">Foursquare </w:t>
-      </w:r>
-      <w:r>
-        <w:t xml:space="preserve">però des del la nostra API. </w:t>
-      </w:r>
-      <w:r>
-        <w:t xml:space="preserve">Els paràmetres que utilitzarem per fer la cerca són: </w:t>
-      </w:r>
-      <w:proofErr w:type="spellStart"/>
-      <w:r>
-        <w:rPr>
-          <w:i/>
-        </w:rPr>
-        <w:t>near</w:t>
-      </w:r>
-      <w:proofErr w:type="spellEnd"/>
-      <w:r>
-        <w:t xml:space="preserve"> i </w:t>
-      </w:r>
-      <w:proofErr w:type="spellStart"/>
-      <w:r>
-        <w:rPr>
-          <w:i/>
-        </w:rPr>
-        <w:t>l</w:t>
-      </w:r>
-      <w:r>
-        <w:rPr>
-          <w:i/>
-        </w:rPr>
-        <w:t>i</w:t>
-      </w:r>
-      <w:r>
-        <w:rPr>
-          <w:i/>
-        </w:rPr>
-        <w:t>mit</w:t>
-      </w:r>
-      <w:proofErr w:type="spellEnd"/>
-      <w:r>
-        <w:t xml:space="preserve">. Amb el primer especifiquem una ciutat i amb el segon limitem en numero de resultats que desitgem mostrar. En els casos d’ús variarem el seu valor entre 1 i 25 segons convingui. Per a cada lloc que no és troba ja </w:t>
-      </w:r>
-      <w:r>
-        <w:lastRenderedPageBreak/>
-        <w:t>en el backend és guarda</w:t>
-      </w:r>
-      <w:r>
-        <w:t>, amb un thread en background,</w:t>
-      </w:r>
-      <w:r>
-        <w:t xml:space="preserve"> amb un nivell d’adaptabilitat desconegut: UNKNOWN.</w:t>
-      </w:r>
-    </w:p>
-    <w:p>
-      <w:pPr>
-        <w:spacing w:line="480" w:lineRule="auto"/>
-        <w:ind w:firstLine="708"/>
-        <w:jc w:val="both"/>
-      </w:pPr>
-      <w:r>
-        <w:t>Els</w:t>
-      </w:r>
-      <w:r>
-        <w:t xml:space="preserve"> usuaris poden fer valoracions en relació amb el nivell d’adaptabilitat </w:t>
-      </w:r>
-      <w:r>
-        <w:t>dels llocs</w:t>
-      </w:r>
-      <w:r>
-        <w:t xml:space="preserve">. Hi ha quatre nivells: UNKNOWN – desconegut, UNADAPTED – sense adaptar, PARTIAL – parcial, i TOTAL. La part servidor determina el nivell d’adaptabilitat d’un lloc en funció de les valoracions que han fet els usuaris sobre aquell lloc. Una valoració requereix tres paràmetres: accés, </w:t>
-      </w:r>
-      <w:r>
-        <w:t>serveis(</w:t>
-      </w:r>
-      <w:proofErr w:type="spellStart"/>
-      <w:r>
-        <w:t>wc</w:t>
-      </w:r>
-      <w:proofErr w:type="spellEnd"/>
-      <w:r>
-        <w:t>)</w:t>
-      </w:r>
-      <w:r>
-        <w:t xml:space="preserve"> i ascensor. </w:t>
-      </w:r>
-      <w:r>
-        <w:t>Un lloc té com a nivell d’adaptabilitat la que correspon a la ultima valoració que li han fet.</w:t>
-      </w:r>
-    </w:p>
-    <w:p>
-      <w:pPr>
-        <w:spacing w:line="480" w:lineRule="auto"/>
-        <w:ind w:firstLine="708"/>
-        <w:jc w:val="both"/>
-      </w:pPr>
-      <w:r>
-        <w:t xml:space="preserve">El primer es refereix a l’accés </w:t>
-      </w:r>
-      <w:r>
-        <w:t xml:space="preserve">i mobilitat dins del perímetre del lloc, principalment rampa a l’entrada i amplitud dels passadissos. El segon comprova l’existència de serveis adaptats. Tant el primer com el segon tenen una codificació binaria de </w:t>
-      </w:r>
-      <w:r>
-        <w:t>cert</w:t>
-      </w:r>
-      <w:r>
-        <w:rPr>
-          <w:b/>
-        </w:rPr>
-        <w:t xml:space="preserve"> </w:t>
-      </w:r>
-      <w:r>
-        <w:t xml:space="preserve">o </w:t>
-      </w:r>
-      <w:r>
-        <w:t>fals</w:t>
-      </w:r>
-      <w:r>
-        <w:t xml:space="preserve">. Finalment la presència o absència de l’ascensor és el </w:t>
-      </w:r>
-      <w:r>
-        <w:t>tercer paràmetre. Aquest només tindria sentit avaluar-lo en el cas en què el local té més d’una planta. La codificació d’aquest paràmetre consisteix en un enumerable amb els següents valors: HAS – el lloc disposa d’ascensor destinat a l’ús públic</w:t>
-      </w:r>
-      <w:r>
-        <w:t>, NO_NEED – el lloc només té una planta, finalment HAS_NOT – el lloc té més d’una planta però no</w:t>
-      </w:r>
-      <w:r>
-        <w:t xml:space="preserve"> disposa d’ascensor.</w:t>
-      </w:r>
-    </w:p>
-    <w:p>
-      <w:pPr>
-        <w:pStyle w:val="Heading2"/>
-      </w:pPr>
-      <w:r>
-        <w:t xml:space="preserve"> </w:t>
-      </w:r>
-      <w:r>
-        <w:t>Client: Hangaround</w:t>
-      </w:r>
-    </w:p>
-    <w:p/>
-    <w:p>
-      <w:pPr>
-        <w:spacing w:line="480" w:lineRule="auto"/>
-        <w:jc w:val="both"/>
-      </w:pPr>
-      <w:r>
-        <w:tab/>
-      </w:r>
-      <w:r>
-        <w:t xml:space="preserve">En la part client disposem d’una aplicació mòbil per a dispositius android. Esta implementada en Java, aplicació nativa. Com a principals dependències té l’API de </w:t>
-      </w:r>
-      <w:proofErr w:type="spellStart"/>
-      <w:r>
-        <w:t>Facebook</w:t>
-      </w:r>
-      <w:proofErr w:type="spellEnd"/>
-      <w:r>
-        <w:t xml:space="preserve"> per facilitar l’accés dels usuaris sense la necessitat de crear un compte nou. </w:t>
-      </w:r>
-      <w:r>
-        <w:lastRenderedPageBreak/>
-        <w:t xml:space="preserve">Els llocs que proporciona Foursquare es representen en un mapa. Per mostrar els llocs s’utilitza l’API de </w:t>
-      </w:r>
-      <w:proofErr w:type="spellStart"/>
-      <w:r>
-        <w:t>Google</w:t>
-      </w:r>
-      <w:proofErr w:type="spellEnd"/>
-      <w:r>
-        <w:t xml:space="preserve"> </w:t>
-      </w:r>
-      <w:proofErr w:type="spellStart"/>
-      <w:r>
-        <w:t>Maps</w:t>
-      </w:r>
-      <w:proofErr w:type="spellEnd"/>
-      <w:r>
-        <w:t xml:space="preserve">. </w:t>
-      </w:r>
-    </w:p>
-    <w:p>
-      <w:pPr>
-        <w:spacing w:line="480" w:lineRule="auto"/>
-        <w:jc w:val="both"/>
-      </w:pPr>
-      <w:r>
-        <w:tab/>
-      </w:r>
-      <w:r>
-        <w:t>Després de fer la</w:t>
-      </w:r>
-      <w:r>
-        <w:t xml:space="preserve"> cerca de llocs com s’explica </w:t>
-      </w:r>
-      <w:r>
-        <w:fldChar w:fldCharType="begin"/>
-      </w:r>
-      <w:r>
-        <w:instrText xml:space="preserve"> REF cercaFoursquareExplained \h </w:instrText>
-      </w:r>
-      <w:r>
-        <w:fldChar w:fldCharType="end"/>
-      </w:r>
-      <w:r>
-        <w:fldChar w:fldCharType="begin"/>
-      </w:r>
-      <w:r>
-        <w:instrText xml:space="preserve"> REF cercaFoursquareExplained \p \h </w:instrText>
-      </w:r>
-      <w:r>
-        <w:fldChar w:fldCharType="separate"/>
-      </w:r>
-      <w:r>
-        <w:t>a d</w:t>
-      </w:r>
-      <w:r>
-        <w:t>a</w:t>
-      </w:r>
-      <w:r>
-        <w:t>lt</w:t>
-      </w:r>
-      <w:r>
-        <w:fldChar w:fldCharType="end"/>
-      </w:r>
-      <w:r>
-        <w:fldChar w:fldCharType="begin"/>
-      </w:r>
-      <w:r>
-        <w:instrText xml:space="preserve"> REF cercaFoursquareExplained \h </w:instrText>
-      </w:r>
-      <w:r>
-        <w:fldChar w:fldCharType="end"/>
-      </w:r>
-      <w:r>
-        <w:t>, per a cada lloc recuperat de Foursquare es busca el nivell d’adaptabilitat que té en el backend. Actualitzant un per un els llocs mostrats</w:t>
-      </w:r>
-      <w:r>
-        <w:t xml:space="preserve">, amb marcadors de l’API de </w:t>
-      </w:r>
-      <w:proofErr w:type="spellStart"/>
-      <w:r>
-        <w:t>Google</w:t>
-      </w:r>
-      <w:proofErr w:type="spellEnd"/>
-      <w:r>
-        <w:t xml:space="preserve"> </w:t>
-      </w:r>
-      <w:proofErr w:type="spellStart"/>
-      <w:r>
-        <w:t>Maps</w:t>
-      </w:r>
-      <w:proofErr w:type="spellEnd"/>
-      <w:r>
-        <w:t>,</w:t>
-      </w:r>
-      <w:r>
-        <w:t xml:space="preserve"> en el mapa. </w:t>
-      </w:r>
-      <w:r>
-        <w:t xml:space="preserve">Aquests marcadors </w:t>
-      </w:r>
-      <w:r>
-        <w:t xml:space="preserve">mostren el nivell d’adaptabilitat dels llocs que representen segons </w:t>
-      </w:r>
-      <w:r>
-        <w:t xml:space="preserve">la llegenda de colors que </w:t>
-      </w:r>
-      <w:r>
-        <w:t xml:space="preserve">es pot veure a la </w:t>
-      </w:r>
-      <w:r>
-        <w:fldChar w:fldCharType="begin"/>
-      </w:r>
-      <w:r>
-        <w:instrText xml:space="preserve"> REF TaulaColors \h </w:instrText>
-      </w:r>
-      <w:r>
-        <w:fldChar w:fldCharType="separate"/>
-      </w:r>
-      <w:r>
-        <w:rPr>
-          <w:sz w:val="20"/>
-          <w:szCs w:val="20"/>
-        </w:rPr>
-        <w:t>Taula 4.</w:t>
-      </w:r>
-      <w:r>
-        <w:fldChar w:fldCharType="end"/>
-      </w:r>
-    </w:p>
-    <w:p>
-      <w:pPr>
-        <w:spacing w:line="480" w:lineRule="auto"/>
-        <w:jc w:val="center"/>
       </w:pPr>
       <w:r>
         <w:rPr>
@@ -744,10 +361,10 @@
           <w:lang w:eastAsia="ca-ES"/>
         </w:rPr>
         <w:drawing>
-          <wp:inline distT="0" distB="0" distL="0" distR="0" wp14:anchorId="27CDC396" wp14:editId="5970EA21">
-            <wp:extent cx="2600325" cy="1047750"/>
-            <wp:effectExtent l="0" t="0" r="9525" b="0"/>
-            <wp:docPr id="4" name="Picture 4"/>
+          <wp:inline distT="0" distB="0" distL="0" distR="0">
+            <wp:extent cx="4436166" cy="3573665"/>
+            <wp:effectExtent l="0" t="0" r="2540" b="8255"/>
+            <wp:docPr id="2" name="Picture 2" descr="C:\Users\lucmihai\Documents\TFG-FIB\Photos\Infraestructura.png"/>
             <wp:cNvGraphicFramePr>
               <a:graphicFrameLocks xmlns:a="http://schemas.openxmlformats.org/drawingml/2006/main" noChangeAspect="1"/>
             </wp:cNvGraphicFramePr>
@@ -755,23 +372,36 @@
               <a:graphicData uri="http://schemas.openxmlformats.org/drawingml/2006/picture">
                 <pic:pic xmlns:pic="http://schemas.openxmlformats.org/drawingml/2006/picture">
                   <pic:nvPicPr>
-                    <pic:cNvPr id="0" name=""/>
-                    <pic:cNvPicPr/>
+                    <pic:cNvPr id="0" name="Picture 1" descr="C:\Users\lucmihai\Documents\TFG-FIB\Photos\Infraestructura.png"/>
+                    <pic:cNvPicPr>
+                      <a:picLocks noChangeAspect="1" noChangeArrowheads="1"/>
+                    </pic:cNvPicPr>
                   </pic:nvPicPr>
                   <pic:blipFill>
-                    <a:blip r:embed="rId10"/>
+                    <a:blip r:embed="rId10">
+                      <a:extLst>
+                        <a:ext uri="{28A0092B-C50C-407E-A947-70E740481C1C}">
+                          <a14:useLocalDpi xmlns:a14="http://schemas.microsoft.com/office/drawing/2010/main" val="0"/>
+                        </a:ext>
+                      </a:extLst>
+                    </a:blip>
+                    <a:srcRect/>
                     <a:stretch>
                       <a:fillRect/>
                     </a:stretch>
                   </pic:blipFill>
-                  <pic:spPr>
+                  <pic:spPr bwMode="auto">
                     <a:xfrm>
                       <a:off x="0" y="0"/>
-                      <a:ext cx="2600325" cy="1047750"/>
+                      <a:ext cx="4436030" cy="3573555"/>
                     </a:xfrm>
                     <a:prstGeom prst="rect">
                       <a:avLst/>
                     </a:prstGeom>
+                    <a:noFill/>
+                    <a:ln>
+                      <a:noFill/>
+                    </a:ln>
                   </pic:spPr>
                 </pic:pic>
               </a:graphicData>
@@ -783,58 +413,370 @@
     <w:p>
       <w:pPr>
         <w:spacing w:line="480" w:lineRule="auto"/>
+        <w:ind w:firstLine="708"/>
         <w:jc w:val="center"/>
+      </w:pPr>
+      <w:r>
+        <w:t>Figura 1. Infraestructura i dependències.</w:t>
+      </w:r>
+    </w:p>
+    <w:p>
+      <w:pPr>
+        <w:pStyle w:val="Heading2"/>
+      </w:pPr>
+      <w:r>
+        <w:lastRenderedPageBreak/>
+        <w:t>Servidor: MobService</w:t>
+      </w:r>
+    </w:p>
+    <w:p/>
+    <w:p>
+      <w:pPr>
+        <w:spacing w:line="480" w:lineRule="auto"/>
+        <w:ind w:firstLine="708"/>
+        <w:jc w:val="both"/>
+      </w:pPr>
+      <w:r>
+        <w:t>La part servidor és un servei web</w:t>
+      </w:r>
+      <w:r>
+        <w:t xml:space="preserve"> amb arquitectura</w:t>
+      </w:r>
+      <w:r>
+        <w:t xml:space="preserve"> API REST,</w:t>
+      </w:r>
+      <w:r>
+        <w:t xml:space="preserve"> implementada en Java, corre sobre un Tomcat </w:t>
+      </w:r>
+      <w:r>
+        <w:t xml:space="preserve">i esta allotjada en </w:t>
+      </w:r>
+      <w:r>
+        <w:t>Heroku. S’encarrega principalment de la persistència de les dades.</w:t>
+      </w:r>
+      <w:r>
+        <w:t xml:space="preserve"> Té com a dependència principal l’</w:t>
+      </w:r>
+      <w:r>
+        <w:t xml:space="preserve">API de Foursquare que utilitza per a proveir llocs al voltant de la </w:t>
+      </w:r>
+      <w:r>
+        <w:t xml:space="preserve">ubicació o direcció cercada. En els casos d’ús només farem servir cerques de ciutats. </w:t>
+      </w:r>
+      <w:r>
+        <w:t>Foursquare proporciona els llocs: locals, bars, museus,</w:t>
+      </w:r>
+      <w:r>
+        <w:t xml:space="preserve"> etc. </w:t>
+      </w:r>
+      <w:r>
+        <w:t>A</w:t>
+      </w:r>
+      <w:r>
+        <w:t xml:space="preserve">quests llocs es guarden en una base de dades relacional en el servidor. </w:t>
+      </w:r>
+    </w:p>
+    <w:p>
+      <w:pPr>
+        <w:spacing w:line="480" w:lineRule="auto"/>
+        <w:ind w:firstLine="708"/>
+        <w:jc w:val="both"/>
+      </w:pPr>
+      <w:bookmarkStart w:id="0" w:name="cercaFoursquareExplained"/>
+      <w:bookmarkEnd w:id="0"/>
+      <w:r>
+        <w:t xml:space="preserve">La cerca de llocs es fa en Foursquare però des del la nostra API. Els paràmetres que utilitzarem per fer la cerca són: </w:t>
+      </w:r>
+      <w:proofErr w:type="spellStart"/>
+      <w:r>
+        <w:rPr>
+          <w:i/>
+        </w:rPr>
+        <w:t>near</w:t>
+      </w:r>
+      <w:proofErr w:type="spellEnd"/>
+      <w:r>
+        <w:t xml:space="preserve"> i </w:t>
+      </w:r>
+      <w:proofErr w:type="spellStart"/>
+      <w:r>
+        <w:rPr>
+          <w:i/>
+        </w:rPr>
+        <w:t>l</w:t>
+      </w:r>
+      <w:r>
+        <w:rPr>
+          <w:i/>
+        </w:rPr>
+        <w:t>i</w:t>
+      </w:r>
+      <w:r>
+        <w:rPr>
+          <w:i/>
+        </w:rPr>
+        <w:t>mit</w:t>
+      </w:r>
+      <w:proofErr w:type="spellEnd"/>
+      <w:r>
+        <w:t>. Amb el primer especifiquem una ciutat i amb el segon limitem en numero de resultats que desitgem mostrar. En els casos d’ús variarem el seu valor entre 1 i 25 segons convingui. Per a cada lloc que no és troba ja en el backend és guarda, amb un thread en background, amb un nivell d’adaptabilitat desconegut: UNKNOWN.</w:t>
+      </w:r>
+    </w:p>
+    <w:p>
+      <w:pPr>
+        <w:spacing w:line="480" w:lineRule="auto"/>
+        <w:ind w:firstLine="708"/>
+        <w:jc w:val="both"/>
+      </w:pPr>
+      <w:r>
+        <w:t>Els</w:t>
+      </w:r>
+      <w:r>
+        <w:t xml:space="preserve"> usuaris poden fer valoracions en relació amb el nivell d’adaptabilitat </w:t>
+      </w:r>
+      <w:r>
+        <w:t>dels llocs</w:t>
+      </w:r>
+      <w:r>
+        <w:t xml:space="preserve">. Hi ha quatre nivells: UNKNOWN – desconegut, UNADAPTED – sense adaptar, PARTIAL – parcial, i TOTAL. La part servidor determina el nivell d’adaptabilitat d’un lloc en funció de les valoracions que han fet els usuaris sobre aquell lloc. Una valoració requereix tres paràmetres: accés, </w:t>
+      </w:r>
+      <w:r>
+        <w:t>serveis(</w:t>
+      </w:r>
+      <w:proofErr w:type="spellStart"/>
+      <w:r>
+        <w:t>wc</w:t>
+      </w:r>
+      <w:proofErr w:type="spellEnd"/>
+      <w:r>
+        <w:t>)</w:t>
+      </w:r>
+      <w:r>
+        <w:t xml:space="preserve"> i ascensor. </w:t>
+      </w:r>
+      <w:r>
+        <w:t>Un lloc té com a nivell d’adaptabilitat la que correspon a la ultima valoració que li han fet.</w:t>
+      </w:r>
+    </w:p>
+    <w:p>
+      <w:pPr>
+        <w:spacing w:line="480" w:lineRule="auto"/>
+        <w:ind w:firstLine="708"/>
+        <w:jc w:val="both"/>
+      </w:pPr>
+      <w:r>
+        <w:t xml:space="preserve">El primer es refereix a l’accés </w:t>
+      </w:r>
+      <w:r>
+        <w:t xml:space="preserve">i mobilitat dins del perímetre del lloc, principalment rampa a l’entrada i amplitud dels passadissos. El segon comprova l’existència de serveis adaptats. Tant el primer com el segon tenen una codificació </w:t>
+      </w:r>
+      <w:r>
+        <w:lastRenderedPageBreak/>
+        <w:t xml:space="preserve">binaria de </w:t>
+      </w:r>
+      <w:r>
+        <w:t>cert</w:t>
+      </w:r>
+      <w:r>
+        <w:rPr>
+          <w:b/>
+        </w:rPr>
+        <w:t xml:space="preserve"> </w:t>
+      </w:r>
+      <w:r>
+        <w:t xml:space="preserve">o </w:t>
+      </w:r>
+      <w:r>
+        <w:t>fals</w:t>
+      </w:r>
+      <w:r>
+        <w:t xml:space="preserve">. Finalment la presència o absència de l’ascensor és el </w:t>
+      </w:r>
+      <w:r>
+        <w:t>tercer paràmetre. Aquest només tindria sentit avaluar-lo en el cas en què el local té més d’una planta. La codificació d’aquest paràmetre consisteix en un enumerable amb els següents valors: HAS – el lloc disposa d’ascensor destinat a l’ús públic</w:t>
+      </w:r>
+      <w:r>
+        <w:t>, NO_NEED – el lloc només té una planta, finalment HAS_NOT – el lloc té més d’una planta però no</w:t>
+      </w:r>
+      <w:r>
+        <w:t xml:space="preserve"> disposa d’ascensor.</w:t>
+      </w:r>
+    </w:p>
+    <w:p>
+      <w:pPr>
+        <w:pStyle w:val="Heading2"/>
+      </w:pPr>
+      <w:r>
+        <w:t xml:space="preserve"> </w:t>
+      </w:r>
+      <w:r>
+        <w:t>Client: Hangaround</w:t>
+      </w:r>
+    </w:p>
+    <w:p/>
+    <w:p>
+      <w:pPr>
+        <w:spacing w:line="480" w:lineRule="auto"/>
+        <w:jc w:val="both"/>
+      </w:pPr>
+      <w:r>
+        <w:tab/>
+      </w:r>
+      <w:r>
+        <w:t xml:space="preserve">En la part client disposem d’una aplicació mòbil per a dispositius android. Esta implementada en Java, aplicació nativa. Com a principals dependències té l’API de Facebook per facilitar l’accés dels usuaris sense la necessitat de crear un compte nou. Els llocs que proporciona Foursquare es representen en un mapa. Per mostrar els llocs s’utilitza l’API de </w:t>
+      </w:r>
+      <w:proofErr w:type="spellStart"/>
+      <w:r>
+        <w:t>Google</w:t>
+      </w:r>
+      <w:proofErr w:type="spellEnd"/>
+      <w:r>
+        <w:t xml:space="preserve"> </w:t>
+      </w:r>
+      <w:proofErr w:type="spellStart"/>
+      <w:r>
+        <w:t>Maps</w:t>
+      </w:r>
+      <w:proofErr w:type="spellEnd"/>
+      <w:r>
+        <w:t xml:space="preserve">. </w:t>
+      </w:r>
+    </w:p>
+    <w:p>
+      <w:pPr>
+        <w:spacing w:line="480" w:lineRule="auto"/>
+        <w:jc w:val="both"/>
+      </w:pPr>
+      <w:r>
+        <w:tab/>
+      </w:r>
+      <w:r>
+        <w:t>Després de fer la</w:t>
+      </w:r>
+      <w:r>
+        <w:t xml:space="preserve"> cerca de llocs com s’explica </w:t>
+      </w:r>
+      <w:r>
+        <w:fldChar w:fldCharType="begin"/>
+      </w:r>
+      <w:r>
+        <w:instrText xml:space="preserve"> REF cercaFoursquareExplained \h </w:instrText>
+      </w:r>
+      <w:r>
+        <w:fldChar w:fldCharType="end"/>
+      </w:r>
+      <w:r>
+        <w:fldChar w:fldCharType="begin"/>
+      </w:r>
+      <w:r>
+        <w:instrText xml:space="preserve"> REF cercaFoursquareExplained \p \h </w:instrText>
+      </w:r>
+      <w:r>
+        <w:fldChar w:fldCharType="separate"/>
+      </w:r>
+      <w:r>
+        <w:t>a dalt</w:t>
+      </w:r>
+      <w:r>
+        <w:fldChar w:fldCharType="end"/>
+      </w:r>
+      <w:r>
+        <w:fldChar w:fldCharType="begin"/>
+      </w:r>
+      <w:r>
+        <w:instrText xml:space="preserve"> REF cercaFoursquareExplained \h </w:instrText>
+      </w:r>
+      <w:r>
+        <w:fldChar w:fldCharType="end"/>
+      </w:r>
+      <w:r>
+        <w:t>, per a cada lloc recuperat de Foursquare es busca el nivell d’adaptabilitat que té en el backend. Actualitzant un per un els llocs mostrats</w:t>
+      </w:r>
+      <w:r>
+        <w:t xml:space="preserve">, amb marcadors de l’API de </w:t>
+      </w:r>
+      <w:proofErr w:type="spellStart"/>
+      <w:r>
+        <w:t>Google</w:t>
+      </w:r>
+      <w:proofErr w:type="spellEnd"/>
+      <w:r>
+        <w:t xml:space="preserve"> </w:t>
+      </w:r>
+      <w:proofErr w:type="spellStart"/>
+      <w:r>
+        <w:t>Maps</w:t>
+      </w:r>
+      <w:proofErr w:type="spellEnd"/>
+      <w:r>
+        <w:t>,</w:t>
+      </w:r>
+      <w:r>
+        <w:t xml:space="preserve"> en el mapa. </w:t>
+      </w:r>
+      <w:r>
+        <w:t xml:space="preserve">Aquests marcadors </w:t>
+      </w:r>
+      <w:r>
+        <w:t xml:space="preserve">mostren el nivell d’adaptabilitat dels llocs que representen segons </w:t>
+      </w:r>
+      <w:r>
+        <w:t xml:space="preserve">la llegenda de colors que </w:t>
+      </w:r>
+      <w:r>
+        <w:t xml:space="preserve">es pot veure a la </w:t>
+      </w:r>
+      <w:r>
+        <w:fldChar w:fldCharType="begin"/>
+      </w:r>
+      <w:r>
+        <w:instrText xml:space="preserve"> REF TaulaColors \h </w:instrText>
+      </w:r>
+      <w:r>
+        <w:fldChar w:fldCharType="separate"/>
+      </w:r>
+      <w:r>
         <w:rPr>
           <w:sz w:val="20"/>
           <w:szCs w:val="20"/>
         </w:rPr>
-      </w:pPr>
-      <w:bookmarkStart w:id="1" w:name="TaulaColors"/>
+        <w:t>Taul</w:t>
+      </w:r>
       <w:r>
         <w:rPr>
           <w:sz w:val="20"/>
           <w:szCs w:val="20"/>
         </w:rPr>
-        <w:t>Taula 4.</w:t>
-      </w:r>
-      <w:bookmarkEnd w:id="1"/>
+        <w:t>a</w:t>
+      </w:r>
       <w:r>
         <w:rPr>
           <w:sz w:val="20"/>
           <w:szCs w:val="20"/>
         </w:rPr>
-        <w:t xml:space="preserve"> Codi de colors dels marcadors en el mapa.</w:t>
-      </w:r>
-    </w:p>
-    <w:p>
-      <w:pPr>
-        <w:spacing w:line="480" w:lineRule="auto"/>
-        <w:ind w:firstLine="708"/>
-        <w:jc w:val="both"/>
-      </w:pPr>
-      <w:r>
-        <w:t>Clicant</w:t>
-      </w:r>
-      <w:r>
-        <w:t xml:space="preserve"> els marcadors</w:t>
-      </w:r>
-      <w:r>
-        <w:t xml:space="preserve"> es pot </w:t>
-      </w:r>
-      <w:r>
-        <w:t>fer una valoració</w:t>
-      </w:r>
-      <w:r>
-        <w:t xml:space="preserve"> sobre aquell lloc mitjançant el formulari que apareix mitjançant</w:t>
-      </w:r>
-      <w:r>
-        <w:t xml:space="preserve"> un pop-up, com es pot veure a la Figura 5.</w:t>
-      </w:r>
-    </w:p>
-    <w:p>
-      <w:pPr>
-        <w:spacing w:line="480" w:lineRule="auto"/>
-        <w:ind w:firstLine="708"/>
+        <w:t xml:space="preserve"> </w:t>
+      </w:r>
+      <w:r>
+        <w:rPr>
+          <w:sz w:val="20"/>
+          <w:szCs w:val="20"/>
+        </w:rPr>
+        <w:t>2</w:t>
+      </w:r>
+      <w:r>
+        <w:rPr>
+          <w:sz w:val="20"/>
+          <w:szCs w:val="20"/>
+        </w:rPr>
+        <w:t>.</w:t>
+      </w:r>
+      <w:r>
+        <w:fldChar w:fldCharType="end"/>
+      </w:r>
+    </w:p>
+    <w:p>
+      <w:pPr>
+        <w:spacing w:line="480" w:lineRule="auto"/>
         <w:jc w:val="center"/>
       </w:pPr>
       <w:r>
@@ -843,10 +785,10 @@
           <w:lang w:eastAsia="ca-ES"/>
         </w:rPr>
         <w:drawing>
-          <wp:inline distT="0" distB="0" distL="0" distR="0" wp14:anchorId="378BFFCA" wp14:editId="16013EFD">
-            <wp:extent cx="2438400" cy="2105025"/>
-            <wp:effectExtent l="0" t="0" r="0" b="9525"/>
-            <wp:docPr id="5" name="Picture 5"/>
+          <wp:inline distT="0" distB="0" distL="0" distR="0" wp14:anchorId="27CDC396" wp14:editId="5970EA21">
+            <wp:extent cx="2600325" cy="1047750"/>
+            <wp:effectExtent l="0" t="0" r="9525" b="0"/>
+            <wp:docPr id="4" name="Picture 4"/>
             <wp:cNvGraphicFramePr>
               <a:graphicFrameLocks xmlns:a="http://schemas.openxmlformats.org/drawingml/2006/main" noChangeAspect="1"/>
             </wp:cNvGraphicFramePr>
@@ -866,6 +808,126 @@
                   <pic:spPr>
                     <a:xfrm>
                       <a:off x="0" y="0"/>
+                      <a:ext cx="2600325" cy="1047750"/>
+                    </a:xfrm>
+                    <a:prstGeom prst="rect">
+                      <a:avLst/>
+                    </a:prstGeom>
+                  </pic:spPr>
+                </pic:pic>
+              </a:graphicData>
+            </a:graphic>
+          </wp:inline>
+        </w:drawing>
+      </w:r>
+    </w:p>
+    <w:p>
+      <w:pPr>
+        <w:spacing w:line="480" w:lineRule="auto"/>
+        <w:jc w:val="center"/>
+        <w:rPr>
+          <w:sz w:val="20"/>
+          <w:szCs w:val="20"/>
+        </w:rPr>
+      </w:pPr>
+      <w:bookmarkStart w:id="1" w:name="TaulaColors"/>
+      <w:r>
+        <w:rPr>
+          <w:sz w:val="20"/>
+          <w:szCs w:val="20"/>
+        </w:rPr>
+        <w:t xml:space="preserve">Taula </w:t>
+      </w:r>
+      <w:r>
+        <w:rPr>
+          <w:sz w:val="20"/>
+          <w:szCs w:val="20"/>
+        </w:rPr>
+        <w:t>2</w:t>
+      </w:r>
+      <w:r>
+        <w:rPr>
+          <w:sz w:val="20"/>
+          <w:szCs w:val="20"/>
+        </w:rPr>
+        <w:t>.</w:t>
+      </w:r>
+      <w:bookmarkEnd w:id="1"/>
+      <w:r>
+        <w:rPr>
+          <w:sz w:val="20"/>
+          <w:szCs w:val="20"/>
+        </w:rPr>
+        <w:t xml:space="preserve"> Codi de colors dels marcadors en el mapa.</w:t>
+      </w:r>
+    </w:p>
+    <w:p>
+      <w:pPr>
+        <w:spacing w:line="480" w:lineRule="auto"/>
+        <w:ind w:firstLine="708"/>
+        <w:jc w:val="both"/>
+      </w:pPr>
+      <w:r>
+        <w:lastRenderedPageBreak/>
+        <w:t>Clicant</w:t>
+      </w:r>
+      <w:r>
+        <w:t xml:space="preserve"> els marcadors</w:t>
+      </w:r>
+      <w:r>
+        <w:t xml:space="preserve"> es pot </w:t>
+      </w:r>
+      <w:r>
+        <w:t>fer una valoració</w:t>
+      </w:r>
+      <w:r>
+        <w:t xml:space="preserve"> sobre aquell lloc mitjançant el formulari que apareix mitjançant</w:t>
+      </w:r>
+      <w:r>
+        <w:t xml:space="preserve"> un pop-up, com es pot veure </w:t>
+      </w:r>
+      <w:r>
+        <w:t>a la Figura 3</w:t>
+      </w:r>
+      <w:r>
+        <w:t>.</w:t>
+      </w:r>
+    </w:p>
+    <w:p>
+      <w:pPr>
+        <w:spacing w:line="480" w:lineRule="auto"/>
+        <w:ind w:firstLine="708"/>
+        <w:jc w:val="center"/>
+      </w:pPr>
+      <w:r>
+        <w:rPr>
+          <w:noProof/>
+          <w:lang w:eastAsia="ca-ES"/>
+        </w:rPr>
+        <w:drawing>
+          <wp:inline distT="0" distB="0" distL="0" distR="0" wp14:anchorId="378BFFCA" wp14:editId="16013EFD">
+            <wp:extent cx="2438400" cy="2105025"/>
+            <wp:effectExtent l="0" t="0" r="0" b="9525"/>
+            <wp:docPr id="5" name="Picture 5"/>
+            <wp:cNvGraphicFramePr>
+              <a:graphicFrameLocks xmlns:a="http://schemas.openxmlformats.org/drawingml/2006/main" noChangeAspect="1"/>
+            </wp:cNvGraphicFramePr>
+            <a:graphic xmlns:a="http://schemas.openxmlformats.org/drawingml/2006/main">
+              <a:graphicData uri="http://schemas.openxmlformats.org/drawingml/2006/picture">
+                <pic:pic xmlns:pic="http://schemas.openxmlformats.org/drawingml/2006/picture">
+                  <pic:nvPicPr>
+                    <pic:cNvPr id="0" name=""/>
+                    <pic:cNvPicPr/>
+                  </pic:nvPicPr>
+                  <pic:blipFill>
+                    <a:blip r:embed="rId12"/>
+                    <a:stretch>
+                      <a:fillRect/>
+                    </a:stretch>
+                  </pic:blipFill>
+                  <pic:spPr>
+                    <a:xfrm>
+                      <a:off x="0" y="0"/>
                       <a:ext cx="2438400" cy="2105025"/>
                     </a:xfrm>
                     <a:prstGeom prst="rect">
@@ -885,7 +947,13 @@
         <w:jc w:val="center"/>
       </w:pPr>
       <w:r>
-        <w:t>Figura 5. Pop-up amb formulari per fer una votació</w:t>
+        <w:t>Figura 3</w:t>
+      </w:r>
+      <w:r>
+        <w:t>. Pop-up amb formulari per fer una votació</w:t>
+      </w:r>
+      <w:r>
+        <w:t>.</w:t>
       </w:r>
     </w:p>
     <w:p>
@@ -893,8 +961,97 @@
         <w:pStyle w:val="Heading1"/>
       </w:pPr>
       <w:r>
+        <w:t>Casos d’ús</w:t>
+      </w:r>
+    </w:p>
+    <w:p/>
+    <w:p>
+      <w:pPr>
+        <w:spacing w:line="480" w:lineRule="auto"/>
+        <w:ind w:firstLine="708"/>
+        <w:jc w:val="both"/>
+      </w:pPr>
+      <w:r>
+        <w:t xml:space="preserve">Els principis de resiliència que hem implementat són els següents, mode offline, recuperació d’excepcions </w:t>
+      </w:r>
+      <w:proofErr w:type="spellStart"/>
+      <w:r>
+        <w:t>NullPointerException</w:t>
+      </w:r>
+      <w:proofErr w:type="spellEnd"/>
+      <w:r>
+        <w:t xml:space="preserve"> i vigilància a nivell de mètode mitjançant un</w:t>
+      </w:r>
+      <w:r>
+        <w:t xml:space="preserve"> mòdul d’intel·ligència artificial</w:t>
+      </w:r>
+      <w:r>
+        <w:t>.</w:t>
+      </w:r>
+    </w:p>
+    <w:p>
+      <w:pPr>
+        <w:pStyle w:val="Heading2"/>
+      </w:pPr>
+      <w:r>
+        <w:t>Mode offline</w:t>
+      </w:r>
+    </w:p>
+    <w:p/>
+    <w:p>
+      <w:pPr>
+        <w:spacing w:line="480" w:lineRule="auto"/>
+        <w:ind w:firstLine="708"/>
+        <w:jc w:val="both"/>
+      </w:pPr>
+      <w:r>
+        <w:t xml:space="preserve">Aquest cas d’ús tracta de donar el màxim de funcionalitats en cas de desconnexió. Per una banda prova de mitigar </w:t>
+      </w:r>
+      <w:r>
+        <w:t>intenta pal·liar els efectes de perdre la connexió al backend.</w:t>
+      </w:r>
+      <w:r>
+        <w:t xml:space="preserve"> Per l’altre banda</w:t>
+      </w:r>
+      <w:r>
+        <w:t xml:space="preserve"> la pèrdua de connexió del mòbil a internet</w:t>
+      </w:r>
+      <w:r>
+        <w:t xml:space="preserve"> </w:t>
+      </w:r>
+      <w:r>
+        <w:t>En els dos casos, l’aplicació no pot oferir cap nivell de servei.</w:t>
+      </w:r>
+      <w:r>
+        <w:t xml:space="preserve"> </w:t>
+      </w:r>
+    </w:p>
+    <w:p>
+      <w:pPr>
+        <w:spacing w:line="480" w:lineRule="auto"/>
+        <w:ind w:firstLine="708"/>
+        <w:jc w:val="both"/>
+      </w:pPr>
+      <w:r>
+        <w:t xml:space="preserve">Tant la memòria com capacitat de processament dels dispositius mòbils han anat avançant. Seguint la llei de Moore han arribat a capacitats de supercomputadors </w:t>
+      </w:r>
+      <w:r>
         <w:lastRenderedPageBreak/>
-        <w:t>Casos d’ús</w:t>
+        <w:t>d’altres èpoques. Aprofitant aquesta capacitat podem implementar un concepte ben conegut, la cache, per intentar aprimar el vuit de funcionalitats que provoca</w:t>
+      </w:r>
+      <w:r>
+        <w:t xml:space="preserve"> el fet d’estar offline.</w:t>
+      </w:r>
+    </w:p>
+    <w:p>
+      <w:pPr>
+        <w:pStyle w:val="Heading3"/>
+      </w:pPr>
+      <w:r>
+        <w:t>Pèrdua de connexió al backend</w:t>
+      </w:r>
+      <w:r>
+        <w:t xml:space="preserve"> </w:t>
       </w:r>
     </w:p>
     <w:p/>
@@ -905,137 +1062,461 @@
         <w:jc w:val="both"/>
       </w:pPr>
       <w:r>
-        <w:t xml:space="preserve">Els principis de resiliència que hem implementat són els següents, mode offline, recuperació d’excepcions </w:t>
+        <w:t xml:space="preserve">Encara que ja n’hi ha molts patrons i principis que doten de resiliència la xarxa, qualsevol comunicació pateix tard o d’hora errors. Siguin quines siguin les causes o els causants d’aquests errors, en el nostre cas el backend pot arribar a no ser disponible. </w:t>
+      </w:r>
+      <w:r>
+        <w:t xml:space="preserve">Tal com ha estat dissenyada i implementada l’aplicació no és capaç d’oferir cap funcionalitat. Qualsevol intent de connexió al backend retorna un missatge d’error. En termes de disponibilitat, la </w:t>
+      </w:r>
+      <w:r>
+        <w:t>indisponiblitat</w:t>
+      </w:r>
+      <w:r>
+        <w:t xml:space="preserve"> </w:t>
+      </w:r>
+      <w:r>
+        <w:t>d</w:t>
+      </w:r>
+      <w:r>
+        <w:t>el backend</w:t>
+      </w:r>
+      <w:r>
+        <w:t xml:space="preserve"> provoca la indisponiblitat de </w:t>
+      </w:r>
+      <w:r>
+        <w:t xml:space="preserve">totes les funcionalitats de </w:t>
+      </w:r>
+      <w:r>
+        <w:t>l’aplicació.</w:t>
+      </w:r>
+    </w:p>
+    <w:p>
+      <w:pPr>
+        <w:spacing w:line="480" w:lineRule="auto"/>
+        <w:ind w:firstLine="708"/>
+        <w:jc w:val="both"/>
+      </w:pPr>
+      <w:r>
+        <w:t>Com ja havíem dit, vam implementar una cache per a</w:t>
+      </w:r>
+      <w:r>
+        <w:t xml:space="preserve"> cada una de les</w:t>
+      </w:r>
+      <w:r>
+        <w:t xml:space="preserve"> dues funcionalitats bàsiques: consultar llocs i el seu nivell d’adaptabilitat i valorar llocs. La cache</w:t>
+      </w:r>
+      <w:r>
+        <w:t>, en els dos casos,</w:t>
+      </w:r>
+      <w:r>
+        <w:t xml:space="preserve"> és persistent i es troba en el dispositiu; no depenem de la xarxa i per tant és prou ràpida. </w:t>
+      </w:r>
+      <w:r>
+        <w:t xml:space="preserve">Les cache són </w:t>
+      </w:r>
+      <w:r>
+        <w:t>persistent</w:t>
+      </w:r>
+      <w:r>
+        <w:t>s,</w:t>
+      </w:r>
+      <w:r>
+        <w:t xml:space="preserve"> en una base de dades </w:t>
       </w:r>
       <w:proofErr w:type="spellStart"/>
       <w:r>
-        <w:t>NullPointerException</w:t>
+        <w:t>NoSQL</w:t>
       </w:r>
       <w:proofErr w:type="spellEnd"/>
       <w:r>
-        <w:t xml:space="preserve"> i vigilància a nivell de mètode mitjançant una xara neuronal.</w:t>
+        <w:t xml:space="preserve"> </w:t>
+      </w:r>
+      <w:r>
+        <w:t>(</w:t>
+      </w:r>
+      <w:proofErr w:type="spellStart"/>
+      <w:r>
+        <w:t>key-value</w:t>
+      </w:r>
+      <w:proofErr w:type="spellEnd"/>
+      <w:r>
+        <w:t xml:space="preserve">) proporcionada per </w:t>
+      </w:r>
+      <w:proofErr w:type="spellStart"/>
+      <w:r>
+        <w:t>l’Android</w:t>
+      </w:r>
+      <w:proofErr w:type="spellEnd"/>
+      <w:r>
+        <w:t xml:space="preserve"> SDK, </w:t>
+      </w:r>
+      <w:proofErr w:type="spellStart"/>
+      <w:r>
+        <w:t>SharedPreferences</w:t>
+      </w:r>
+      <w:proofErr w:type="spellEnd"/>
+      <w:r>
+        <w:t xml:space="preserve">. </w:t>
+      </w:r>
+    </w:p>
+    <w:p>
+      <w:pPr>
+        <w:spacing w:line="480" w:lineRule="auto"/>
+        <w:ind w:firstLine="708"/>
+        <w:jc w:val="both"/>
+      </w:pPr>
+      <w:r>
+        <w:t xml:space="preserve">En primer lloc hem implementat una cache per a les cerques; cerca-resultat. On la cerca és el text cercat en format </w:t>
+      </w:r>
+      <w:proofErr w:type="spellStart"/>
+      <w:r>
+        <w:t>String</w:t>
+      </w:r>
+      <w:proofErr w:type="spellEnd"/>
+      <w:r>
+        <w:t xml:space="preserve"> i el resultat és el conjunt de llocs que torna el backend per aquella cerca en format </w:t>
+      </w:r>
+      <w:proofErr w:type="spellStart"/>
+      <w:r>
+        <w:t>JSONArray</w:t>
+      </w:r>
+      <w:proofErr w:type="spellEnd"/>
+      <w:r>
+        <w:t xml:space="preserve">. </w:t>
+      </w:r>
+      <w:r>
+        <w:t>La</w:t>
+      </w:r>
+      <w:r>
+        <w:t xml:space="preserve"> lectura de la cache no es fa indefinidament. L’usuari esta informat que s’ha perdut la connexió amb el servidor de l’aplicació. Però no només això sino que en background s’inicia un thread que cada deu segons va comprovant si s’ha restablert la connexió amb el servidor.</w:t>
+      </w:r>
+      <w:r>
+        <w:t xml:space="preserve"> En tornar a estar </w:t>
+      </w:r>
+      <w:r>
+        <w:lastRenderedPageBreak/>
+        <w:t xml:space="preserve">disponible el servidor, l’usuari torna a estar notificat i la funcionalitat torna a estar al cent per cent disponible. </w:t>
+      </w:r>
+      <w:r>
+        <w:t xml:space="preserve">El mòdul de resiliència ha provocat que l’aplicació toleri la fallida del backend i que torni a l’estat òptim tan aviat com sigui possible. </w:t>
+      </w:r>
+    </w:p>
+    <w:p>
+      <w:pPr>
+        <w:spacing w:line="480" w:lineRule="auto"/>
+        <w:ind w:firstLine="708"/>
+        <w:jc w:val="both"/>
+      </w:pPr>
+      <w:r>
+        <w:t xml:space="preserve"> </w:t>
+      </w:r>
+      <w:r>
+        <w:t>En segon lloc hem implementat una cache per a les valoracions. Encara que el backend no estigui disponible, l’usuari pot interaccionar amb l’aplicació valorant llocs. La cache guardarà totes les valoracions efectuades per part de l’usuari mentre està sense connexió amb el servidor. Quan es detecti que el se</w:t>
+      </w:r>
+      <w:r>
+        <w:t xml:space="preserve">rvidor torna a estar disponible, entrada per entrada s’envien les valoracions de la cache per guardar-les </w:t>
+      </w:r>
+      <w:r>
+        <w:t>en el backend</w:t>
+      </w:r>
+      <w:r>
+        <w:t>.</w:t>
+      </w:r>
+    </w:p>
+    <w:p>
+      <w:pPr>
+        <w:pStyle w:val="Heading3"/>
+      </w:pPr>
+      <w:r>
+        <w:t xml:space="preserve">Pèrdua de connexió a </w:t>
+      </w:r>
+      <w:r>
+        <w:t>internet</w:t>
+      </w:r>
+      <w:r>
+        <w:t xml:space="preserve"> </w:t>
+      </w:r>
+    </w:p>
+    <w:p>
+      <w:pPr>
+        <w:spacing w:line="480" w:lineRule="auto"/>
+        <w:ind w:firstLine="708"/>
+        <w:jc w:val="both"/>
+      </w:pPr>
+    </w:p>
+    <w:p>
+      <w:pPr>
+        <w:spacing w:line="480" w:lineRule="auto"/>
+        <w:ind w:firstLine="708"/>
+        <w:jc w:val="both"/>
+      </w:pPr>
+      <w:r>
+        <w:t xml:space="preserve">El segon problema que havíem mencionant i que te a veure amb la connexió és el fet que el dispositiu es trobi en una zona de cobertura insuficient. </w:t>
+      </w:r>
+      <w:r>
+        <w:t xml:space="preserve">Tot i ser semblant al primer hi ha una problemàtica afegida ja que l’aplicació té més dependències no nomes amb el backend. Per una banda el login mitjançant l’API de Facebook i el mapa per ubicar els llocs proporcionada per l’API de </w:t>
+      </w:r>
+      <w:proofErr w:type="spellStart"/>
+      <w:r>
+        <w:t>Google</w:t>
+      </w:r>
+      <w:proofErr w:type="spellEnd"/>
+      <w:r>
+        <w:t xml:space="preserve"> </w:t>
+      </w:r>
+      <w:proofErr w:type="spellStart"/>
+      <w:r>
+        <w:t>Maps</w:t>
+      </w:r>
+      <w:proofErr w:type="spellEnd"/>
+      <w:r>
+        <w:t>.</w:t>
+      </w:r>
+      <w:r>
+        <w:t xml:space="preserve"> Degut als termes d’ús d’aquesta darrera API, </w:t>
+      </w:r>
+      <w:r>
+        <w:fldChar w:fldCharType="begin"/>
+      </w:r>
+      <w:r>
+        <w:instrText xml:space="preserve"> REF TermsOfUseGoogleMaps \h </w:instrText>
+      </w:r>
+      <w:r>
+        <w:fldChar w:fldCharType="separate"/>
+      </w:r>
+      <w:r>
+        <w:t>Captura 4</w:t>
+      </w:r>
+      <w:r>
+        <w:fldChar w:fldCharType="end"/>
+      </w:r>
+      <w:r>
+        <w:t xml:space="preserve">, hem hagut de canviar la representació dels llocs quan el dispositiu no esta connectat. Només està autoritzat fer ús de cache dins del servei que </w:t>
+      </w:r>
+      <w:proofErr w:type="spellStart"/>
+      <w:r>
+        <w:t>Google</w:t>
+      </w:r>
+      <w:proofErr w:type="spellEnd"/>
+      <w:r>
+        <w:t xml:space="preserve"> proporciona. </w:t>
+      </w:r>
+    </w:p>
+    <w:p>
+      <w:pPr>
+        <w:spacing w:line="480" w:lineRule="auto"/>
+        <w:ind w:firstLine="708"/>
+        <w:jc w:val="both"/>
+      </w:pPr>
+      <w:r>
+        <w:t xml:space="preserve">Per no canviar tota la implementació de l’aplicació original s’ha decidit fer una vista en format llista amb els llocs, nova disponible a la </w:t>
+      </w:r>
+      <w:r>
+        <w:fldChar w:fldCharType="begin"/>
+      </w:r>
+      <w:r>
+        <w:instrText xml:space="preserve"> REF OfflineViewOfPlaces \h </w:instrText>
+      </w:r>
+      <w:r>
+        <w:instrText xml:space="preserve"> \* MERGEFORMAT </w:instrText>
+      </w:r>
+      <w:r>
+        <w:fldChar w:fldCharType="separate"/>
+      </w:r>
+      <w:r>
+        <w:t>Captu</w:t>
+      </w:r>
+      <w:r>
+        <w:t>r</w:t>
+      </w:r>
+      <w:r>
+        <w:t>a 5</w:t>
+      </w:r>
+      <w:r>
+        <w:fldChar w:fldCharType="end"/>
+      </w:r>
+      <w:r>
+        <w:t xml:space="preserve">. Utilitzant l’API </w:t>
+      </w:r>
+      <w:proofErr w:type="spellStart"/>
+      <w:r>
+        <w:t>d’OpenStreetMap</w:t>
+      </w:r>
+      <w:proofErr w:type="spellEnd"/>
+      <w:r>
+        <w:t xml:space="preserve"> no s’hagués hagut de canviar la representació; menys d’intrusió.</w:t>
+      </w:r>
+    </w:p>
+    <w:p>
+      <w:pPr>
+        <w:spacing w:line="480" w:lineRule="auto"/>
+        <w:ind w:firstLine="708"/>
+        <w:jc w:val="center"/>
+      </w:pPr>
+      <w:r>
+        <w:rPr>
+          <w:noProof/>
+          <w:lang w:eastAsia="ca-ES"/>
+        </w:rPr>
+        <w:lastRenderedPageBreak/>
+        <w:drawing>
+          <wp:inline distT="0" distB="0" distL="0" distR="0">
+            <wp:extent cx="4355254" cy="3040276"/>
+            <wp:effectExtent l="0" t="0" r="7620" b="8255"/>
+            <wp:docPr id="7" name="Picture 7" descr="C:\Users\lucmihai\Documents\TFG-FIB\Photos\Intellectual property GMaps API.PNG"/>
+            <wp:cNvGraphicFramePr>
+              <a:graphicFrameLocks xmlns:a="http://schemas.openxmlformats.org/drawingml/2006/main" noChangeAspect="1"/>
+            </wp:cNvGraphicFramePr>
+            <a:graphic xmlns:a="http://schemas.openxmlformats.org/drawingml/2006/main">
+              <a:graphicData uri="http://schemas.openxmlformats.org/drawingml/2006/picture">
+                <pic:pic xmlns:pic="http://schemas.openxmlformats.org/drawingml/2006/picture">
+                  <pic:nvPicPr>
+                    <pic:cNvPr id="0" name="Picture 3" descr="C:\Users\lucmihai\Documents\TFG-FIB\Photos\Intellectual property GMaps API.PNG"/>
+                    <pic:cNvPicPr>
+                      <a:picLocks noChangeAspect="1" noChangeArrowheads="1"/>
+                    </pic:cNvPicPr>
+                  </pic:nvPicPr>
+                  <pic:blipFill>
+                    <a:blip r:embed="rId13" cstate="print">
+                      <a:extLst>
+                        <a:ext uri="{28A0092B-C50C-407E-A947-70E740481C1C}">
+                          <a14:useLocalDpi xmlns:a14="http://schemas.microsoft.com/office/drawing/2010/main" val="0"/>
+                        </a:ext>
+                      </a:extLst>
+                    </a:blip>
+                    <a:srcRect/>
+                    <a:stretch>
+                      <a:fillRect/>
+                    </a:stretch>
+                  </pic:blipFill>
+                  <pic:spPr bwMode="auto">
+                    <a:xfrm>
+                      <a:off x="0" y="0"/>
+                      <a:ext cx="4355120" cy="3040182"/>
+                    </a:xfrm>
+                    <a:prstGeom prst="rect">
+                      <a:avLst/>
+                    </a:prstGeom>
+                    <a:noFill/>
+                    <a:ln>
+                      <a:noFill/>
+                    </a:ln>
+                  </pic:spPr>
+                </pic:pic>
+              </a:graphicData>
+            </a:graphic>
+          </wp:inline>
+        </w:drawing>
+      </w:r>
+    </w:p>
+    <w:p>
+      <w:pPr>
+        <w:spacing w:line="480" w:lineRule="auto"/>
+        <w:ind w:firstLine="708"/>
+        <w:jc w:val="center"/>
+      </w:pPr>
+      <w:bookmarkStart w:id="2" w:name="TermsOfUseGoogleMaps"/>
+      <w:r>
+        <w:t>Captura 4</w:t>
+      </w:r>
+      <w:bookmarkEnd w:id="2"/>
+      <w:r>
+        <w:t xml:space="preserve">. Extret dels termes d’ús de </w:t>
+      </w:r>
+      <w:proofErr w:type="spellStart"/>
+      <w:r>
+        <w:t>Google</w:t>
+      </w:r>
+      <w:proofErr w:type="spellEnd"/>
+      <w:r>
+        <w:t xml:space="preserve"> </w:t>
+      </w:r>
+      <w:proofErr w:type="spellStart"/>
+      <w:r>
+        <w:t>Maps</w:t>
+      </w:r>
+      <w:proofErr w:type="spellEnd"/>
+      <w:r>
+        <w:t xml:space="preserve"> API</w:t>
+      </w:r>
+    </w:p>
+    <w:p>
+      <w:pPr>
+        <w:spacing w:line="480" w:lineRule="auto"/>
+        <w:ind w:firstLine="708"/>
+        <w:jc w:val="center"/>
+      </w:pPr>
+      <w:r>
+        <w:rPr>
+          <w:noProof/>
+          <w:lang w:eastAsia="ca-ES"/>
+        </w:rPr>
+        <w:drawing>
+          <wp:inline distT="0" distB="0" distL="0" distR="0" wp14:anchorId="2884AA36" wp14:editId="24006EA1">
+            <wp:extent cx="2775288" cy="4182386"/>
+            <wp:effectExtent l="0" t="0" r="6350" b="8890"/>
+            <wp:docPr id="8" name="Picture 8"/>
+            <wp:cNvGraphicFramePr>
+              <a:graphicFrameLocks xmlns:a="http://schemas.openxmlformats.org/drawingml/2006/main" noChangeAspect="1"/>
+            </wp:cNvGraphicFramePr>
+            <a:graphic xmlns:a="http://schemas.openxmlformats.org/drawingml/2006/main">
+              <a:graphicData uri="http://schemas.openxmlformats.org/drawingml/2006/picture">
+                <pic:pic xmlns:pic="http://schemas.openxmlformats.org/drawingml/2006/picture">
+                  <pic:nvPicPr>
+                    <pic:cNvPr id="0" name=""/>
+                    <pic:cNvPicPr/>
+                  </pic:nvPicPr>
+                  <pic:blipFill>
+                    <a:blip r:embed="rId14"/>
+                    <a:stretch>
+                      <a:fillRect/>
+                    </a:stretch>
+                  </pic:blipFill>
+                  <pic:spPr>
+                    <a:xfrm>
+                      <a:off x="0" y="0"/>
+                      <a:ext cx="2773821" cy="4180175"/>
+                    </a:xfrm>
+                    <a:prstGeom prst="rect">
+                      <a:avLst/>
+                    </a:prstGeom>
+                  </pic:spPr>
+                </pic:pic>
+              </a:graphicData>
+            </a:graphic>
+          </wp:inline>
+        </w:drawing>
+      </w:r>
+    </w:p>
+    <w:p>
+      <w:pPr>
+        <w:spacing w:line="480" w:lineRule="auto"/>
+        <w:ind w:firstLine="708"/>
+        <w:jc w:val="center"/>
+      </w:pPr>
+      <w:bookmarkStart w:id="3" w:name="OfflineViewOfPlaces"/>
+      <w:r>
+        <w:t xml:space="preserve">Captura </w:t>
+      </w:r>
+      <w:r>
+        <w:t>5</w:t>
+      </w:r>
+      <w:bookmarkEnd w:id="3"/>
+      <w:r>
+        <w:t xml:space="preserve">. </w:t>
+      </w:r>
+      <w:r>
+        <w:t>Nova vista per mostrar els llocs en mode offline</w:t>
       </w:r>
     </w:p>
     <w:p>
       <w:pPr>
         <w:pStyle w:val="Heading2"/>
       </w:pPr>
-      <w:r>
-        <w:t>Mode offline</w:t>
-      </w:r>
-    </w:p>
-    <w:p/>
-    <w:p>
-      <w:pPr>
-        <w:spacing w:line="480" w:lineRule="auto"/>
-        <w:ind w:firstLine="708"/>
-        <w:jc w:val="both"/>
-      </w:pPr>
-      <w:r>
-        <w:t xml:space="preserve">Aquest cas d’ús tracta de donar el màxim de funcionalitats en cas de desconnexió. Per una banda prova de mitigar </w:t>
-      </w:r>
-      <w:r>
-        <w:t>intenta pal·liar els efectes de perdre la connexió al backend.</w:t>
-      </w:r>
-      <w:r>
-        <w:t xml:space="preserve"> Per l’altre banda</w:t>
-      </w:r>
-      <w:r>
-        <w:t xml:space="preserve"> </w:t>
-      </w:r>
-      <w:r>
-        <w:t>la pèrdua de connexió del mòbil a internet</w:t>
-      </w:r>
-      <w:r>
-        <w:t xml:space="preserve"> </w:t>
-      </w:r>
-      <w:r>
-        <w:t>En els dos casos, l’aplicació no pot oferir cap nivell de servei.</w:t>
-      </w:r>
-      <w:r>
-        <w:t xml:space="preserve"> </w:t>
-      </w:r>
-    </w:p>
-    <w:p>
-      <w:pPr>
-        <w:spacing w:line="480" w:lineRule="auto"/>
-        <w:ind w:firstLine="708"/>
-        <w:jc w:val="both"/>
-      </w:pPr>
-      <w:r>
-        <w:t>Tant la memòria com capacitat de processament dels dispositius mòbils han anat avançant. Seguint la llei de Moore han arribat a capacitats de supercomputadors d’altres èpoques. Aprofitant aquesta capacitat podem implementar un concepte ben conegut, la cache, per intentar aprimar el vuit de funcionalitats que  provoca</w:t>
-      </w:r>
-      <w:r>
-        <w:t xml:space="preserve"> el fet d’estar offline.</w:t>
-      </w:r>
-    </w:p>
-    <w:p>
-      <w:pPr>
-        <w:pStyle w:val="Heading3"/>
-      </w:pPr>
-      <w:r>
-        <w:t>Pèrdua de connexió al backend</w:t>
-      </w:r>
-      <w:r>
-        <w:t xml:space="preserve"> </w:t>
-      </w:r>
-    </w:p>
-    <w:p/>
-    <w:p>
-      <w:pPr>
-        <w:spacing w:line="480" w:lineRule="auto"/>
-        <w:ind w:firstLine="708"/>
-        <w:jc w:val="both"/>
-      </w:pPr>
-      <w:r>
-        <w:t xml:space="preserve">Encara que ja n’hi ha molts patrons i principis que doten de resiliència la xarxa, qualsevol comunicació pateix tard o d’hora errors. Siguin quines siguin les causes o els causants d’aquests errors, en el nostre cas el backend pot arribar a no ser disponible. </w:t>
-      </w:r>
-      <w:r>
-        <w:t xml:space="preserve">Tal com ha estat dissenyada i implementada l’aplicació no és capaç d’oferir cap funcionalitat. Qualsevol intent de connexió al backend retorna un missatge d’error. En </w:t>
-      </w:r>
+      <w:bookmarkStart w:id="4" w:name="_GoBack"/>
+      <w:bookmarkEnd w:id="4"/>
       <w:r>
         <w:lastRenderedPageBreak/>
-        <w:t xml:space="preserve">termes de disponibilitat, la </w:t>
-      </w:r>
-      <w:r>
-        <w:t>indisponiblitat</w:t>
-      </w:r>
-      <w:r>
-        <w:t xml:space="preserve"> </w:t>
-      </w:r>
-      <w:r>
-        <w:t>d</w:t>
-      </w:r>
-      <w:r>
-        <w:t>el backend</w:t>
-      </w:r>
-      <w:r>
-        <w:t xml:space="preserve"> provoca la indisponiblitat de </w:t>
-      </w:r>
-      <w:r>
-        <w:t xml:space="preserve">totes les funcionalitats de </w:t>
-      </w:r>
-      <w:r>
-        <w:t>l’aplicació.</w:t>
-      </w:r>
-    </w:p>
-    <w:p>
-      <w:pPr>
-        <w:spacing w:line="480" w:lineRule="auto"/>
-        <w:ind w:firstLine="708"/>
-        <w:jc w:val="both"/>
-      </w:pPr>
-      <w:bookmarkStart w:id="2" w:name="_GoBack"/>
-      <w:bookmarkEnd w:id="2"/>
-    </w:p>
-    <w:p>
-      <w:pPr>
-        <w:spacing w:line="480" w:lineRule="auto"/>
-        <w:ind w:firstLine="708"/>
-        <w:jc w:val="both"/>
-      </w:pPr>
-      <w:r>
-        <w:t>la fallida del backend.</w:t>
+        <w:t>Errors interns</w:t>
       </w:r>
     </w:p>
     <w:p>
@@ -1047,11 +1528,34 @@
           <w:szCs w:val="24"/>
         </w:rPr>
       </w:pPr>
-      <w:r>
+    </w:p>
+    <w:p>
+      <w:pPr>
+        <w:pStyle w:val="ListParagraph"/>
+        <w:spacing w:line="480" w:lineRule="auto"/>
+        <w:ind w:left="0" w:firstLine="708"/>
+        <w:jc w:val="both"/>
         <w:rPr>
           <w:szCs w:val="24"/>
         </w:rPr>
-        <w:t xml:space="preserve">La implementació: descripció de l’aplicació que hem construït, funcionalitats bàsiques, i les implicacions, els problemes (referencies creuades als problemes vists en l’apartat 2) que apliquen i les solucions implementades, nivells de resiliència, cas ideal, cas implementat, contractes, desacoblament i </w:t>
+      </w:pPr>
+      <w:r>
+        <w:rPr>
+          <w:szCs w:val="24"/>
+        </w:rPr>
+        <w:t>La implementació: descripció de l’aplicació qu</w:t>
+      </w:r>
+      <w:r>
+        <w:rPr>
+          <w:szCs w:val="24"/>
+        </w:rPr>
+        <w:t xml:space="preserve">e hem construït, funcionalitats </w:t>
+      </w:r>
+      <w:r>
+        <w:rPr>
+          <w:szCs w:val="24"/>
+        </w:rPr>
+        <w:t xml:space="preserve">bàsiques, i les implicacions, els problemes (referencies creuades als problemes vists en l’apartat 2) que apliquen i les solucions implementades, nivells de resiliència, cas ideal, cas implementat, contractes, desacoblament i </w:t>
       </w:r>
       <w:r>
         <w:rPr>
@@ -1148,6 +1652,167 @@
     </w:p>
     <w:p>
       <w:pPr>
+        <w:spacing w:line="480" w:lineRule="auto"/>
+        <w:ind w:firstLine="708"/>
+        <w:jc w:val="both"/>
+      </w:pPr>
+      <w:r>
+        <w:t xml:space="preserve">Considerem com a cas ideal d’aplicar resiliència a una aplicació mitjançant un disseny extensible, es a dir, una arquitectura de </w:t>
+      </w:r>
+      <w:proofErr w:type="spellStart"/>
+      <w:r>
+        <w:t>plugins</w:t>
+      </w:r>
+      <w:proofErr w:type="spellEnd"/>
+      <w:r>
+        <w:t xml:space="preserve">. </w:t>
+      </w:r>
+      <w:r>
+        <w:t>Perseguim un nivell mínim d’intrusisme, d</w:t>
+      </w:r>
+      <w:r>
+        <w:t xml:space="preserve">e tal manera que els principis de resiliència que es considerin es vagin afegint a l’aplicació sense estar acoblats. En aquest sentit hem implementat els primers dos principis de resiliència amb el paradigma de programació orientada als aspectes(AOP). Degut a limitacions imposades per Android, ha calgut implementar de manera acoblada els mètodes </w:t>
+      </w:r>
+      <w:r>
+        <w:t xml:space="preserve">que permeten comprovar en background si s’ha establert la connexió amb el servidor o si el dispositiu torna a tenir connexió a internet. </w:t>
+      </w:r>
+    </w:p>
+    <w:p>
+      <w:pPr>
+        <w:spacing w:line="480" w:lineRule="auto"/>
+        <w:ind w:firstLine="708"/>
+        <w:jc w:val="both"/>
+      </w:pPr>
+      <w:r>
+        <w:lastRenderedPageBreak/>
+        <w:t xml:space="preserve">Per raons de temps i costos s’han pres algunes decisions en quant a la implementació. </w:t>
+      </w:r>
+      <w:r>
+        <w:t>En projectes reals l</w:t>
+      </w:r>
+      <w:r>
+        <w:t xml:space="preserve">’experiència dels desenvolupadors i les necessitats </w:t>
+      </w:r>
+      <w:r>
+        <w:t xml:space="preserve">especifiques </w:t>
+      </w:r>
+      <w:r>
+        <w:t>de cada aplicació donen peu a explorar nous principis de resiliència</w:t>
+      </w:r>
+      <w:r>
+        <w:t>.</w:t>
+      </w:r>
+    </w:p>
+    <w:p>
+      <w:pPr>
+        <w:pStyle w:val="Heading1"/>
+      </w:pPr>
+      <w:r>
+        <w:t>Principi 1. Mode offline</w:t>
+      </w:r>
+    </w:p>
+    <w:p>
+      <w:pPr>
+        <w:spacing w:line="480" w:lineRule="auto"/>
+        <w:ind w:firstLine="708"/>
+        <w:jc w:val="both"/>
+      </w:pPr>
+    </w:p>
+    <w:p>
+      <w:pPr>
+        <w:spacing w:line="480" w:lineRule="auto"/>
+        <w:ind w:firstLine="708"/>
+        <w:jc w:val="both"/>
+      </w:pPr>
+      <w:r>
+        <w:t>Hi h</w:t>
+      </w:r>
+      <w:r>
+        <w:t>a</w:t>
+      </w:r>
+      <w:r>
+        <w:t xml:space="preserve"> una</w:t>
+      </w:r>
+      <w:r>
+        <w:t xml:space="preserve"> limitació del model </w:t>
+      </w:r>
+      <w:r>
+        <w:t>escollit deguda a no</w:t>
+      </w:r>
+      <w:r>
+        <w:t xml:space="preserve"> f</w:t>
+      </w:r>
+      <w:r>
+        <w:t>er</w:t>
+      </w:r>
+      <w:r>
+        <w:t xml:space="preserve"> </w:t>
+      </w:r>
+      <w:proofErr w:type="spellStart"/>
+      <w:r>
+        <w:t>pre</w:t>
+      </w:r>
+      <w:proofErr w:type="spellEnd"/>
+      <w:r>
+        <w:t xml:space="preserve">-fetch i per tant els llocs disponibles per a consultar sense cap impediment són només els llocs prèviament cercats. L’usuari pot trobar-se utilitzant les dades i encara sent potents l’autonomia dels dispositius mòbils està  condicionada per la  capacitat de la bateria. </w:t>
+      </w:r>
+      <w:r>
+        <w:t xml:space="preserve">Tenint en compte aquests dos factors </w:t>
+      </w:r>
+      <w:r>
+        <w:t xml:space="preserve">hem considerat que el millor enfocament seria no consumir ni dades ni espai en el dispositiu per fer </w:t>
+      </w:r>
+      <w:proofErr w:type="spellStart"/>
+      <w:r>
+        <w:t>pre</w:t>
+      </w:r>
+      <w:proofErr w:type="spellEnd"/>
+      <w:r>
+        <w:t xml:space="preserve">-fetch. </w:t>
+      </w:r>
+    </w:p>
+    <w:p/>
+    <w:p>
+      <w:pPr>
+        <w:pStyle w:val="Heading1"/>
+      </w:pPr>
+      <w:r>
+        <w:t>Principi 2. Excepcions i errors interns</w:t>
+      </w:r>
+    </w:p>
+    <w:p>
+      <w:pPr>
+        <w:pStyle w:val="Heading1"/>
+      </w:pPr>
+      <w:r>
+        <w:t xml:space="preserve">Principi 3. </w:t>
+      </w:r>
+      <w:r>
+        <w:t xml:space="preserve">Vigilància a nivell de mètode d’un mòdul d’intel·ligència artificial  </w:t>
+      </w:r>
+    </w:p>
+    <w:p>
+      <w:pPr>
+        <w:pStyle w:val="ListParagraph"/>
+        <w:spacing w:line="480" w:lineRule="auto"/>
+        <w:jc w:val="both"/>
+        <w:rPr>
+          <w:szCs w:val="24"/>
+        </w:rPr>
+      </w:pPr>
+    </w:p>
+    <w:p>
+      <w:pPr>
+        <w:pStyle w:val="ListParagraph"/>
+        <w:spacing w:line="480" w:lineRule="auto"/>
+        <w:jc w:val="both"/>
+        <w:rPr>
+          <w:szCs w:val="24"/>
+        </w:rPr>
+      </w:pPr>
+    </w:p>
+    <w:p>
+      <w:pPr>
         <w:pStyle w:val="ListParagraph"/>
         <w:spacing w:line="480" w:lineRule="auto"/>
         <w:jc w:val="both"/>
@@ -1198,6 +1863,7 @@
         <w:jc w:val="both"/>
       </w:pPr>
       <w:r>
+        <w:lastRenderedPageBreak/>
         <w:t xml:space="preserve">Disseny en micro artefactes – micro funcionalitats, determina el disseny – </w:t>
       </w:r>
       <w:proofErr w:type="spellStart"/>
@@ -1223,7 +1889,6 @@
         <w:jc w:val="both"/>
       </w:pPr>
       <w:r>
-        <w:lastRenderedPageBreak/>
         <w:t>I.A – regressió de series números,  polinomi de dos graus,  a partir de 100 – Deeplearning4j</w:t>
       </w:r>
       <w:r>
@@ -1574,8 +2239,8 @@
       </w:r>
     </w:p>
     <w:sectPr>
-      <w:headerReference w:type="default" r:id="rId12"/>
-      <w:footerReference w:type="default" r:id="rId13"/>
+      <w:headerReference w:type="default" r:id="rId15"/>
+      <w:footerReference w:type="default" r:id="rId16"/>
       <w:pgSz w:w="11906" w:h="16838"/>
       <w:pgMar w:top="1417" w:right="1701" w:bottom="1417" w:left="1701" w:header="567" w:footer="850" w:gutter="0"/>
       <w:cols w:space="708"/>
@@ -1620,6 +2285,7 @@
         <w:docPartUnique/>
       </w:docPartObj>
     </w:sdtPr>
+    <w:sdtEndPr/>
     <w:sdtContent>
       <w:p>
         <w:pPr>
@@ -1640,7 +2306,7 @@
             <w:noProof/>
             <w:lang w:val="es-ES"/>
           </w:rPr>
-          <w:t>6</w:t>
+          <w:t>9</w:t>
         </w:r>
         <w:r>
           <w:fldChar w:fldCharType="end"/>
@@ -3015,7 +3681,7 @@
 </file>
 
 <file path=customXml/itemProps1.xml><?xml version="1.0" encoding="utf-8"?>
-<ds:datastoreItem xmlns:ds="http://schemas.openxmlformats.org/officeDocument/2006/customXml" ds:itemID="{53ED6CBA-8D85-426A-8B55-50EE05640B1C}">
+<ds:datastoreItem xmlns:ds="http://schemas.openxmlformats.org/officeDocument/2006/customXml" ds:itemID="{A1F08028-8E18-4B1B-8842-8BF62B346121}">
   <ds:schemaRefs>
     <ds:schemaRef ds:uri="http://schemas.openxmlformats.org/officeDocument/2006/bibliography"/>
   </ds:schemaRefs>

</xml_diff>

<commit_message>
Casos d'us primer 3 casos, pendent 1: vigilancia IA a nivell de metode
</commit_message>
<xml_diff>
--- a/Casos d'us.docx
+++ b/Casos d'us.docx
@@ -326,7 +326,12 @@
         <w:pStyle w:val="Heading1"/>
       </w:pPr>
       <w:r>
-        <w:t>Aplicació</w:t>
+        <w:t>Aplic</w:t>
+      </w:r>
+      <w:bookmarkStart w:id="0" w:name="_GoBack"/>
+      <w:bookmarkEnd w:id="0"/>
+      <w:r>
+        <w:t>ació</w:t>
       </w:r>
     </w:p>
     <w:p/>
@@ -340,13 +345,7 @@
         <w:t xml:space="preserve">Per la implementació dels principis de resiliència hem escollit aprofitar una aplicació que és el resultat de l’assignatura de PES anomenada Hangaround. L’aplicació té coma objectiu facilitar l’accés a vida social de les persones amb discapacitats motrius. El cas emblemàtic d’aquest públic objectiu són les persones que utilitzen cadires de rodes. Amb l’ajuda de la comunitat d’usuaris que la fan servir, l’aplicació proporciona informació sobre el nivell d’adaptació d’espais o locals d’accés públic. </w:t>
       </w:r>
       <w:r>
-        <w:t>A la Figura 1 es pot veure que l’aplicació s</w:t>
-      </w:r>
-      <w:r>
-        <w:t>egueix el paradigma de client-servidor</w:t>
-      </w:r>
-      <w:r>
-        <w:t xml:space="preserve"> i les seves dependències, tant la part client com de la part servidor.</w:t>
+        <w:t>A la Figura 1 es pot veure que l’aplicació segueix el paradigma de client-servidor i les seves dependències, tant la part client com de la part servidor.</w:t>
       </w:r>
     </w:p>
     <w:p>
@@ -482,8 +481,8 @@
         <w:ind w:firstLine="708"/>
         <w:jc w:val="both"/>
       </w:pPr>
-      <w:bookmarkStart w:id="0" w:name="cercaFoursquareExplained"/>
-      <w:bookmarkEnd w:id="0"/>
+      <w:bookmarkStart w:id="1" w:name="cercaFoursquareExplained"/>
+      <w:bookmarkEnd w:id="1"/>
       <w:r>
         <w:t xml:space="preserve">La cerca de llocs es fa en Foursquare però des del la nostra API. Els paràmetres que utilitzarem per fer la cerca són: </w:t>
       </w:r>
@@ -623,23 +622,7 @@
         <w:tab/>
       </w:r>
       <w:r>
-        <w:t xml:space="preserve">En la part client disposem d’una aplicació mòbil per a dispositius android. Esta implementada en Java, aplicació nativa. Com a principals dependències té l’API de Facebook per facilitar l’accés dels usuaris sense la necessitat de crear un compte nou. Els llocs que proporciona Foursquare es representen en un mapa. Per mostrar els llocs s’utilitza l’API de </w:t>
-      </w:r>
-      <w:proofErr w:type="spellStart"/>
-      <w:r>
-        <w:t>Google</w:t>
-      </w:r>
-      <w:proofErr w:type="spellEnd"/>
-      <w:r>
-        <w:t xml:space="preserve"> </w:t>
-      </w:r>
-      <w:proofErr w:type="spellStart"/>
-      <w:r>
-        <w:t>Maps</w:t>
-      </w:r>
-      <w:proofErr w:type="spellEnd"/>
-      <w:r>
-        <w:t xml:space="preserve">. </w:t>
+        <w:t xml:space="preserve">En la part client disposem d’una aplicació mòbil per a dispositius android. Esta implementada en Java, aplicació nativa. Com a principals dependències té l’API de Facebook per facilitar l’accés dels usuaris sense la necessitat de crear un compte nou. Els llocs que proporciona Foursquare es representen en un mapa. Per mostrar els llocs s’utilitza l’API de Google Maps. </w:t>
       </w:r>
     </w:p>
     <w:p>
@@ -693,23 +676,7 @@
         <w:t>, per a cada lloc recuperat de Foursquare es busca el nivell d’adaptabilitat que té en el backend. Actualitzant un per un els llocs mostrats</w:t>
       </w:r>
       <w:r>
-        <w:t xml:space="preserve">, amb marcadors de l’API de </w:t>
-      </w:r>
-      <w:proofErr w:type="spellStart"/>
-      <w:r>
-        <w:t>Google</w:t>
-      </w:r>
-      <w:proofErr w:type="spellEnd"/>
-      <w:r>
-        <w:t xml:space="preserve"> </w:t>
-      </w:r>
-      <w:proofErr w:type="spellStart"/>
-      <w:r>
-        <w:t>Maps</w:t>
-      </w:r>
-      <w:proofErr w:type="spellEnd"/>
-      <w:r>
-        <w:t>,</w:t>
+        <w:t>, amb marcadors de l’API de Google Maps,</w:t>
       </w:r>
       <w:r>
         <w:t xml:space="preserve"> en el mapa. </w:t>
@@ -740,21 +707,7 @@
           <w:sz w:val="20"/>
           <w:szCs w:val="20"/>
         </w:rPr>
-        <w:t>Taul</w:t>
-      </w:r>
-      <w:r>
-        <w:rPr>
-          <w:sz w:val="20"/>
-          <w:szCs w:val="20"/>
-        </w:rPr>
-        <w:t>a</w:t>
-      </w:r>
-      <w:r>
-        <w:rPr>
-          <w:sz w:val="20"/>
-          <w:szCs w:val="20"/>
-        </w:rPr>
-        <w:t xml:space="preserve"> </w:t>
+        <w:t xml:space="preserve">Taula </w:t>
       </w:r>
       <w:r>
         <w:rPr>
@@ -830,7 +783,7 @@
           <w:szCs w:val="20"/>
         </w:rPr>
       </w:pPr>
-      <w:bookmarkStart w:id="1" w:name="TaulaColors"/>
+      <w:bookmarkStart w:id="2" w:name="TaulaColors"/>
       <w:r>
         <w:rPr>
           <w:sz w:val="20"/>
@@ -852,7 +805,7 @@
         </w:rPr>
         <w:t>.</w:t>
       </w:r>
-      <w:bookmarkEnd w:id="1"/>
+      <w:bookmarkEnd w:id="2"/>
       <w:r>
         <w:rPr>
           <w:sz w:val="20"/>
@@ -972,13 +925,16 @@
         <w:jc w:val="both"/>
       </w:pPr>
       <w:r>
-        <w:t xml:space="preserve">Els principis de resiliència que hem implementat són els següents, mode offline, recuperació d’excepcions </w:t>
+        <w:t xml:space="preserve">Els principis de resiliència que hem implementat són els següents, mode </w:t>
       </w:r>
       <w:proofErr w:type="spellStart"/>
       <w:r>
-        <w:t>NullPointerException</w:t>
+        <w:t>offline</w:t>
       </w:r>
       <w:proofErr w:type="spellEnd"/>
+      <w:r>
+        <w:t>, recuperació d’excepcions NullPointerException</w:t>
+      </w:r>
       <w:r>
         <w:t xml:space="preserve"> i vigilància a nivell de mètode mitjançant un</w:t>
       </w:r>
@@ -1120,42 +1076,10 @@
         <w:t>s,</w:t>
       </w:r>
       <w:r>
-        <w:t xml:space="preserve"> en una base de dades </w:t>
-      </w:r>
-      <w:proofErr w:type="spellStart"/>
-      <w:r>
-        <w:t>NoSQL</w:t>
-      </w:r>
-      <w:proofErr w:type="spellEnd"/>
-      <w:r>
-        <w:t xml:space="preserve"> </w:t>
-      </w:r>
-      <w:r>
-        <w:t>(</w:t>
-      </w:r>
-      <w:proofErr w:type="spellStart"/>
-      <w:r>
-        <w:t>key-value</w:t>
-      </w:r>
-      <w:proofErr w:type="spellEnd"/>
-      <w:r>
-        <w:t xml:space="preserve">) proporcionada per </w:t>
-      </w:r>
-      <w:proofErr w:type="spellStart"/>
-      <w:r>
-        <w:t>l’Android</w:t>
-      </w:r>
-      <w:proofErr w:type="spellEnd"/>
-      <w:r>
-        <w:t xml:space="preserve"> SDK, </w:t>
-      </w:r>
-      <w:proofErr w:type="spellStart"/>
-      <w:r>
-        <w:t>SharedPreferences</w:t>
-      </w:r>
-      <w:proofErr w:type="spellEnd"/>
-      <w:r>
-        <w:t xml:space="preserve">. </w:t>
+        <w:t xml:space="preserve"> en una base de dades NoSQL </w:t>
+      </w:r>
+      <w:r>
+        <w:t xml:space="preserve">(key-value) proporcionada per l’Android SDK, SharedPreferences. </w:t>
       </w:r>
     </w:p>
     <w:p>
@@ -1165,23 +1089,7 @@
         <w:jc w:val="both"/>
       </w:pPr>
       <w:r>
-        <w:t xml:space="preserve">En primer lloc hem implementat una cache per a les cerques; cerca-resultat. On la cerca és el text cercat en format </w:t>
-      </w:r>
-      <w:proofErr w:type="spellStart"/>
-      <w:r>
-        <w:t>String</w:t>
-      </w:r>
-      <w:proofErr w:type="spellEnd"/>
-      <w:r>
-        <w:t xml:space="preserve"> i el resultat és el conjunt de llocs que torna el backend per aquella cerca en format </w:t>
-      </w:r>
-      <w:proofErr w:type="spellStart"/>
-      <w:r>
-        <w:t>JSONArray</w:t>
-      </w:r>
-      <w:proofErr w:type="spellEnd"/>
-      <w:r>
-        <w:t xml:space="preserve">. </w:t>
+        <w:t xml:space="preserve">En primer lloc hem implementat una cache per a les cerques; cerca-resultat. On la cerca és el text cercat en format String i el resultat és el conjunt de llocs que torna el backend per aquella cerca en format JSONArray. </w:t>
       </w:r>
       <w:r>
         <w:t>La</w:t>
@@ -1227,13 +1135,7 @@
         <w:pStyle w:val="Heading3"/>
       </w:pPr>
       <w:r>
-        <w:t xml:space="preserve">Pèrdua de connexió a </w:t>
-      </w:r>
-      <w:r>
-        <w:t>internet</w:t>
-      </w:r>
-      <w:r>
-        <w:t xml:space="preserve"> </w:t>
+        <w:t xml:space="preserve">Pèrdua de connexió a internet </w:t>
       </w:r>
     </w:p>
     <w:p>
@@ -1253,23 +1155,7 @@
         <w:t xml:space="preserve">El segon problema que havíem mencionant i que te a veure amb la connexió és el fet que el dispositiu es trobi en una zona de cobertura insuficient. </w:t>
       </w:r>
       <w:r>
-        <w:t xml:space="preserve">Tot i ser semblant al primer hi ha una problemàtica afegida ja que l’aplicació té més dependències no nomes amb el backend. Per una banda el login mitjançant l’API de Facebook i el mapa per ubicar els llocs proporcionada per l’API de </w:t>
-      </w:r>
-      <w:proofErr w:type="spellStart"/>
-      <w:r>
-        <w:t>Google</w:t>
-      </w:r>
-      <w:proofErr w:type="spellEnd"/>
-      <w:r>
-        <w:t xml:space="preserve"> </w:t>
-      </w:r>
-      <w:proofErr w:type="spellStart"/>
-      <w:r>
-        <w:t>Maps</w:t>
-      </w:r>
-      <w:proofErr w:type="spellEnd"/>
-      <w:r>
-        <w:t>.</w:t>
+        <w:t>Tot i ser semblant al primer hi ha una problemàtica afegida ja que l’aplicació té més dependències no nomes amb el backend. Per una banda el login mitjançant l’API de Facebook i el mapa per ubicar els llocs proporcionada per l’API de Google Maps.</w:t>
       </w:r>
       <w:r>
         <w:t xml:space="preserve"> Degut als termes d’ús d’aquesta darrera API, </w:t>
@@ -1290,15 +1176,7 @@
         <w:fldChar w:fldCharType="end"/>
       </w:r>
       <w:r>
-        <w:t xml:space="preserve">, hem hagut de canviar la representació dels llocs quan el dispositiu no esta connectat. Només està autoritzat fer ús de cache dins del servei que </w:t>
-      </w:r>
-      <w:proofErr w:type="spellStart"/>
-      <w:r>
-        <w:t>Google</w:t>
-      </w:r>
-      <w:proofErr w:type="spellEnd"/>
-      <w:r>
-        <w:t xml:space="preserve"> proporciona. </w:t>
+        <w:t xml:space="preserve">, hem hagut de canviar la representació dels llocs quan el dispositiu no esta connectat. Només està autoritzat fer ús de cache dins del servei que Google proporciona. </w:t>
       </w:r>
     </w:p>
     <w:p>
@@ -1314,36 +1192,19 @@
         <w:fldChar w:fldCharType="begin"/>
       </w:r>
       <w:r>
-        <w:instrText xml:space="preserve"> REF OfflineViewOfPlaces \h </w:instrText>
-      </w:r>
-      <w:r>
-        <w:instrText xml:space="preserve"> \* MERGEFORMAT </w:instrText>
+        <w:instrText xml:space="preserve"> REF OfflineViewOfPlaces \h  \* MERGEFORMAT </w:instrText>
       </w:r>
       <w:r>
         <w:fldChar w:fldCharType="separate"/>
       </w:r>
       <w:r>
-        <w:t>Captu</w:t>
-      </w:r>
-      <w:r>
-        <w:t>r</w:t>
-      </w:r>
-      <w:r>
-        <w:t>a 5</w:t>
+        <w:t>Captura 5</w:t>
       </w:r>
       <w:r>
         <w:fldChar w:fldCharType="end"/>
       </w:r>
       <w:r>
-        <w:t xml:space="preserve">. Utilitzant l’API </w:t>
-      </w:r>
-      <w:proofErr w:type="spellStart"/>
-      <w:r>
-        <w:t>d’OpenStreetMap</w:t>
-      </w:r>
-      <w:proofErr w:type="spellEnd"/>
-      <w:r>
-        <w:t xml:space="preserve"> no s’hagués hagut de canviar la representació; menys d’intrusió.</w:t>
+        <w:t>. Utilitzant l’API d’OpenStreetMap no s’hagués hagut de canviar la representació; menys d’intrusió.</w:t>
       </w:r>
     </w:p>
     <w:p>
@@ -1414,29 +1275,13 @@
         <w:ind w:firstLine="708"/>
         <w:jc w:val="center"/>
       </w:pPr>
-      <w:bookmarkStart w:id="2" w:name="TermsOfUseGoogleMaps"/>
+      <w:bookmarkStart w:id="3" w:name="TermsOfUseGoogleMaps"/>
       <w:r>
         <w:t>Captura 4</w:t>
       </w:r>
-      <w:bookmarkEnd w:id="2"/>
-      <w:r>
-        <w:t xml:space="preserve">. Extret dels termes d’ús de </w:t>
-      </w:r>
-      <w:proofErr w:type="spellStart"/>
-      <w:r>
-        <w:t>Google</w:t>
-      </w:r>
-      <w:proofErr w:type="spellEnd"/>
-      <w:r>
-        <w:t xml:space="preserve"> </w:t>
-      </w:r>
-      <w:proofErr w:type="spellStart"/>
-      <w:r>
-        <w:t>Maps</w:t>
-      </w:r>
-      <w:proofErr w:type="spellEnd"/>
-      <w:r>
-        <w:t xml:space="preserve"> API</w:t>
+      <w:bookmarkEnd w:id="3"/>
+      <w:r>
+        <w:t>. Extret dels termes d’ús de Google Maps API</w:t>
       </w:r>
     </w:p>
     <w:p>
@@ -1493,749 +1338,399 @@
         <w:ind w:firstLine="708"/>
         <w:jc w:val="center"/>
       </w:pPr>
-      <w:bookmarkStart w:id="3" w:name="OfflineViewOfPlaces"/>
-      <w:r>
-        <w:t xml:space="preserve">Captura </w:t>
-      </w:r>
-      <w:r>
-        <w:t>5</w:t>
-      </w:r>
-      <w:bookmarkEnd w:id="3"/>
+      <w:bookmarkStart w:id="4" w:name="OfflineViewOfPlaces"/>
+      <w:r>
+        <w:t>Captura 5</w:t>
+      </w:r>
+      <w:bookmarkEnd w:id="4"/>
+      <w:r>
+        <w:t>. Nova vista per mostrar els llocs en mode offline</w:t>
+      </w:r>
+    </w:p>
+    <w:p>
+      <w:pPr>
+        <w:spacing w:line="480" w:lineRule="auto"/>
+        <w:ind w:firstLine="708"/>
+        <w:jc w:val="both"/>
+      </w:pPr>
+      <w:r>
+        <w:lastRenderedPageBreak/>
+        <w:t xml:space="preserve">Hi ha una limitació del model escollit deguda a no fer </w:t>
+      </w:r>
+      <w:proofErr w:type="spellStart"/>
+      <w:r>
+        <w:t>pre</w:t>
+      </w:r>
+      <w:proofErr w:type="spellEnd"/>
+      <w:r>
+        <w:t xml:space="preserve">-fetch i per tant els llocs disponibles per a consultar sense cap impediment són només els llocs prèviament cercats. L’usuari pot trobar-se utilitzant les dades i encara sent potents l’autonomia dels dispositius mòbils està  condicionada per la  capacitat de la bateria. Tenint en compte aquests dos factors hem considerat que el millor enfocament seria no consumir ni dades ni espai en el dispositiu per fer </w:t>
+      </w:r>
+      <w:proofErr w:type="spellStart"/>
+      <w:r>
+        <w:t>pre</w:t>
+      </w:r>
+      <w:proofErr w:type="spellEnd"/>
+      <w:r>
+        <w:t xml:space="preserve">-fetch. </w:t>
+      </w:r>
+    </w:p>
+    <w:p>
+      <w:pPr>
+        <w:pStyle w:val="Heading2"/>
+      </w:pPr>
+    </w:p>
+    <w:p>
+      <w:pPr>
+        <w:pStyle w:val="Heading2"/>
+      </w:pPr>
+      <w:r>
+        <w:t>Errors interns</w:t>
+      </w:r>
+      <w:r>
+        <w:t>: NullPointerException</w:t>
+      </w:r>
+    </w:p>
+    <w:p>
+      <w:pPr>
+        <w:pStyle w:val="ListParagraph"/>
+        <w:spacing w:line="480" w:lineRule="auto"/>
+        <w:jc w:val="both"/>
+        <w:rPr>
+          <w:szCs w:val="24"/>
+        </w:rPr>
+      </w:pPr>
+    </w:p>
+    <w:p>
+      <w:pPr>
+        <w:pStyle w:val="ListParagraph"/>
+        <w:spacing w:line="480" w:lineRule="auto"/>
+        <w:ind w:left="0" w:firstLine="708"/>
+        <w:jc w:val="both"/>
+        <w:rPr>
+          <w:szCs w:val="24"/>
+        </w:rPr>
+      </w:pPr>
+      <w:r>
+        <w:rPr>
+          <w:szCs w:val="24"/>
+        </w:rPr>
+        <w:t xml:space="preserve">Els errors s’amaguen en el codi de qualsevol projecte de software. Passem, doncs, de les dependències d’una aplicació als errors inesperats que pot produir la mateixa aplicació. Degut a que alguns errors no s’arriben a trobar en la fase de test es solen capturar tots els errors i crear vistes personalitzades d’una varietat d’errors. Hi ha varies raons per actuar així, com ara la  seguretat o inclús la confiança de l’usuari. </w:t>
+      </w:r>
+      <w:r>
+        <w:rPr>
+          <w:szCs w:val="24"/>
+        </w:rPr>
+        <w:t xml:space="preserve">Però aquí volem aplicar un segon principi de resiliència. </w:t>
+      </w:r>
+      <w:r>
+        <w:rPr>
+          <w:szCs w:val="24"/>
+        </w:rPr>
+        <w:t>No esperem que l’aplicació simplement informi de l’error sino que provi d’arreglar-lo.</w:t>
+      </w:r>
+      <w:r>
+        <w:rPr>
+          <w:szCs w:val="24"/>
+        </w:rPr>
+        <w:t xml:space="preserve"> Aquest principi l’aplicarem a la part servidor de l’aplicació.</w:t>
+      </w:r>
+    </w:p>
+    <w:p>
+      <w:pPr>
+        <w:pStyle w:val="ListParagraph"/>
+        <w:spacing w:line="480" w:lineRule="auto"/>
+        <w:ind w:left="0" w:firstLine="708"/>
+        <w:jc w:val="both"/>
+        <w:rPr>
+          <w:szCs w:val="24"/>
+        </w:rPr>
+      </w:pPr>
+      <w:r>
+        <w:rPr>
+          <w:szCs w:val="24"/>
+        </w:rPr>
+        <w:t xml:space="preserve">Suposant que l’ús que li dona un usuari encara i sent correcte provoca una excepció, com </w:t>
+      </w:r>
+      <w:r>
+        <w:rPr>
+          <w:szCs w:val="24"/>
+        </w:rPr>
+        <w:t>per</w:t>
+      </w:r>
+      <w:r>
+        <w:rPr>
+          <w:szCs w:val="24"/>
+        </w:rPr>
+        <w:t xml:space="preserve"> exemple: </w:t>
+      </w:r>
+      <w:r>
+        <w:rPr>
+          <w:szCs w:val="24"/>
+        </w:rPr>
+        <w:t>NullPointerException</w:t>
+      </w:r>
+      <w:r>
+        <w:rPr>
+          <w:szCs w:val="24"/>
+        </w:rPr>
+        <w:t xml:space="preserve">. El comportament que desitgem que l’aplicació tingui en aquest cas és de provar de recuperar-se d’aquest error i acabar servint l’usuari amb la resposta desitjada. </w:t>
+      </w:r>
+      <w:r>
+        <w:rPr>
+          <w:szCs w:val="24"/>
+        </w:rPr>
+        <w:t>Les limitacions temporals han impedit que la construcció d’un agent Java que faci la substitució de classes en calent quedi fora de l’àmbit del projecte.</w:t>
+      </w:r>
+      <w:r>
+        <w:rPr>
+          <w:szCs w:val="24"/>
+        </w:rPr>
+        <w:t xml:space="preserve"> En conseqüència hem emprat un plugin ja existent, jRebel. </w:t>
+      </w:r>
+    </w:p>
+    <w:p>
+      <w:pPr>
+        <w:pStyle w:val="ListParagraph"/>
+        <w:spacing w:line="480" w:lineRule="auto"/>
+        <w:ind w:left="0" w:firstLine="708"/>
+        <w:jc w:val="both"/>
+        <w:rPr>
+          <w:szCs w:val="24"/>
+        </w:rPr>
+      </w:pPr>
+      <w:r>
+        <w:rPr>
+          <w:szCs w:val="24"/>
+        </w:rPr>
+        <w:lastRenderedPageBreak/>
+        <w:t>jRebel és capaç fer la substitució en calent, sense que calgui reiniciar el servidor, sense haver d’interrompre</w:t>
+      </w:r>
+      <w:r>
+        <w:rPr>
+          <w:rStyle w:val="EndnoteReference"/>
+          <w:szCs w:val="24"/>
+        </w:rPr>
+        <w:endnoteReference w:id="1"/>
+      </w:r>
+      <w:r>
+        <w:rPr>
+          <w:szCs w:val="24"/>
+        </w:rPr>
+        <w:t xml:space="preserve"> la interacció de l’usuari amb l’aplicació. El seu funcionament consisteix en vigilar per una banda l’aplicació desplegada i per l’altre el directori target</w:t>
+      </w:r>
+      <w:r>
+        <w:rPr>
+          <w:szCs w:val="24"/>
+        </w:rPr>
+        <w:t xml:space="preserve">. En detectar que el timestamp és diferent executa la substitució. Això ens porta al segon ingredient necessari per que aquest principi es pugui aplicar. </w:t>
+      </w:r>
+      <w:r>
+        <w:rPr>
+          <w:szCs w:val="24"/>
+        </w:rPr>
+        <w:t xml:space="preserve">El mòdul de resiliència se li ha d’especificar la ruta al </w:t>
+      </w:r>
+      <w:r>
+        <w:rPr>
+          <w:szCs w:val="24"/>
+        </w:rPr>
+        <w:t>repositori</w:t>
+      </w:r>
+      <w:r>
+        <w:rPr>
+          <w:szCs w:val="24"/>
+        </w:rPr>
+        <w:t xml:space="preserve"> de classes (l’equivalent al directori target en l’ús convencional del plugin). Aquest repositori de classes compilades podria estar estructurat de manera que proveeixi diverses versions.</w:t>
+      </w:r>
+    </w:p>
+    <w:p>
+      <w:pPr>
+        <w:pStyle w:val="ListParagraph"/>
+        <w:spacing w:line="480" w:lineRule="auto"/>
+        <w:ind w:left="0" w:firstLine="708"/>
+        <w:jc w:val="both"/>
+        <w:rPr>
+          <w:szCs w:val="24"/>
+        </w:rPr>
+      </w:pPr>
+      <w:r>
+        <w:rPr>
+          <w:szCs w:val="24"/>
+        </w:rPr>
+        <w:t>En aquest exemple</w:t>
+      </w:r>
+      <w:r>
+        <w:rPr>
+          <w:szCs w:val="24"/>
+        </w:rPr>
+        <w:t>,</w:t>
+      </w:r>
+      <w:r>
+        <w:rPr>
+          <w:szCs w:val="24"/>
+        </w:rPr>
+        <w:t xml:space="preserve"> de caire didàctic</w:t>
+      </w:r>
+      <w:r>
+        <w:rPr>
+          <w:szCs w:val="24"/>
+        </w:rPr>
+        <w:t>,</w:t>
+      </w:r>
+      <w:r>
+        <w:rPr>
+          <w:szCs w:val="24"/>
+        </w:rPr>
+        <w:t xml:space="preserve"> no hem tingut en compte aquesta possibilitat. Per qüestions de temps també, per </w:t>
+      </w:r>
+      <w:r>
+        <w:rPr>
+          <w:szCs w:val="24"/>
+        </w:rPr>
+        <w:t>l’execució</w:t>
+      </w:r>
+      <w:r>
+        <w:rPr>
+          <w:szCs w:val="24"/>
+        </w:rPr>
+        <w:t xml:space="preserve"> de la demo</w:t>
+      </w:r>
+      <w:r>
+        <w:rPr>
+          <w:szCs w:val="24"/>
+        </w:rPr>
+        <w:t>stració</w:t>
+      </w:r>
+      <w:r>
+        <w:rPr>
+          <w:szCs w:val="24"/>
+        </w:rPr>
+        <w:t xml:space="preserve"> el plugin s’ha configurat per un Tomcat que </w:t>
+      </w:r>
+      <w:r>
+        <w:rPr>
+          <w:szCs w:val="24"/>
+        </w:rPr>
+        <w:t>corre en local.</w:t>
+      </w:r>
+      <w:r>
+        <w:rPr>
+          <w:szCs w:val="24"/>
+        </w:rPr>
+        <w:t xml:space="preserve"> </w:t>
+      </w:r>
+      <w:r>
+        <w:rPr>
+          <w:szCs w:val="24"/>
+        </w:rPr>
+        <w:t>L’error s’ha introduït en la primera versió d’una classe FourSquareController i sense altres dependències</w:t>
+      </w:r>
+      <w:r>
+        <w:rPr>
+          <w:rStyle w:val="EndnoteReference"/>
+          <w:szCs w:val="24"/>
+        </w:rPr>
+        <w:endnoteReference w:id="2"/>
+      </w:r>
+      <w:r>
+        <w:rPr>
+          <w:szCs w:val="24"/>
+        </w:rPr>
+        <w:t>. Però e</w:t>
+      </w:r>
+      <w:r>
+        <w:rPr>
+          <w:szCs w:val="24"/>
+        </w:rPr>
+        <w:t xml:space="preserve">n un cas real s’hauria de buscar la classe </w:t>
+      </w:r>
+      <w:r>
+        <w:rPr>
+          <w:szCs w:val="24"/>
+        </w:rPr>
+        <w:t xml:space="preserve">i les seves classes dependents, ja que s’haurien de substituir totes </w:t>
+      </w:r>
+      <w:r>
+        <w:rPr>
+          <w:szCs w:val="24"/>
+        </w:rPr>
+        <w:t>en conjunt</w:t>
+      </w:r>
+      <w:r>
+        <w:rPr>
+          <w:szCs w:val="24"/>
+        </w:rPr>
+        <w:t xml:space="preserve">. També s’hauria de decidir si s’aplica la substitució en temps real, però amb el risc que la solució torni a donar algun altre error, o </w:t>
+      </w:r>
+      <w:r>
+        <w:rPr>
+          <w:szCs w:val="24"/>
+        </w:rPr>
+        <w:t>executar algunes proves abans de fer la substitució.</w:t>
+      </w:r>
+    </w:p>
+    <w:p>
+      <w:pPr>
+        <w:spacing w:line="480" w:lineRule="auto"/>
+        <w:ind w:firstLine="708"/>
+        <w:jc w:val="both"/>
+      </w:pPr>
+      <w:r>
+        <w:t xml:space="preserve">Considerem com a cas ideal d’aplicar resiliència a una aplicació mitjançant un disseny extensible, es a dir, una arquitectura de </w:t>
+      </w:r>
+      <w:proofErr w:type="spellStart"/>
+      <w:r>
+        <w:t>plugins</w:t>
+      </w:r>
+      <w:proofErr w:type="spellEnd"/>
       <w:r>
         <w:t xml:space="preserve">. </w:t>
       </w:r>
       <w:r>
-        <w:t>Nova vista per mostrar els llocs en mode offline</w:t>
+        <w:t>Perseguim un nivell mínim d’intrusisme, d</w:t>
+      </w:r>
+      <w:r>
+        <w:t xml:space="preserve">e tal manera que els principis de resiliència que es considerin es vagin afegint a l’aplicació sense estar acoblats. En aquest sentit hem implementat els primers dos principis de resiliència amb el paradigma de programació orientada als aspectes(AOP). Degut a limitacions imposades per Android, ha calgut implementar de </w:t>
+      </w:r>
+      <w:r>
+        <w:lastRenderedPageBreak/>
+        <w:t xml:space="preserve">manera acoblada els mètodes </w:t>
+      </w:r>
+      <w:r>
+        <w:t xml:space="preserve">que permeten comprovar en background si s’ha establert la connexió amb el servidor o si el dispositiu torna a tenir connexió a internet. </w:t>
+      </w:r>
+    </w:p>
+    <w:p>
+      <w:pPr>
+        <w:spacing w:line="480" w:lineRule="auto"/>
+        <w:ind w:firstLine="708"/>
+        <w:jc w:val="both"/>
+      </w:pPr>
+      <w:r>
+        <w:t xml:space="preserve">Per raons de temps i costos s’han pres algunes decisions en quant a la implementació. </w:t>
+      </w:r>
+      <w:r>
+        <w:t>En projectes reals l</w:t>
+      </w:r>
+      <w:r>
+        <w:t xml:space="preserve">’experiència dels desenvolupadors i les necessitats </w:t>
+      </w:r>
+      <w:r>
+        <w:t xml:space="preserve">especifiques </w:t>
+      </w:r>
+      <w:r>
+        <w:t>de cada aplicació donen peu a explorar nous principis de resiliència</w:t>
+      </w:r>
+      <w:r>
+        <w:t>.</w:t>
       </w:r>
     </w:p>
     <w:p>
       <w:pPr>
         <w:pStyle w:val="Heading2"/>
       </w:pPr>
-      <w:bookmarkStart w:id="4" w:name="_GoBack"/>
-      <w:bookmarkEnd w:id="4"/>
-      <w:r>
-        <w:lastRenderedPageBreak/>
-        <w:t>Errors interns</w:t>
-      </w:r>
-    </w:p>
-    <w:p>
-      <w:pPr>
-        <w:pStyle w:val="ListParagraph"/>
-        <w:spacing w:line="480" w:lineRule="auto"/>
-        <w:jc w:val="both"/>
-        <w:rPr>
-          <w:szCs w:val="24"/>
-        </w:rPr>
-      </w:pPr>
-    </w:p>
-    <w:p>
-      <w:pPr>
-        <w:pStyle w:val="ListParagraph"/>
-        <w:spacing w:line="480" w:lineRule="auto"/>
-        <w:ind w:left="0" w:firstLine="708"/>
-        <w:jc w:val="both"/>
-        <w:rPr>
-          <w:szCs w:val="24"/>
-        </w:rPr>
-      </w:pPr>
-      <w:r>
-        <w:rPr>
-          <w:szCs w:val="24"/>
-        </w:rPr>
-        <w:t>La implementació: descripció de l’aplicació qu</w:t>
-      </w:r>
-      <w:r>
-        <w:rPr>
-          <w:szCs w:val="24"/>
-        </w:rPr>
-        <w:t xml:space="preserve">e hem construït, funcionalitats </w:t>
-      </w:r>
-      <w:r>
-        <w:rPr>
-          <w:szCs w:val="24"/>
-        </w:rPr>
-        <w:t xml:space="preserve">bàsiques, i les implicacions, els problemes (referencies creuades als problemes vists en l’apartat 2) que apliquen i les solucions implementades, nivells de resiliència, cas ideal, cas implementat, contractes, desacoblament i </w:t>
-      </w:r>
-      <w:r>
-        <w:rPr>
-          <w:szCs w:val="24"/>
-        </w:rPr>
-        <w:t>nivell d’intrusió(intrusisme)</w:t>
-      </w:r>
-      <w:r>
-        <w:rPr>
-          <w:szCs w:val="24"/>
-        </w:rPr>
-        <w:t>.</w:t>
-      </w:r>
-    </w:p>
-    <w:p>
-      <w:pPr>
-        <w:pStyle w:val="ListParagraph"/>
-        <w:spacing w:line="480" w:lineRule="auto"/>
-        <w:jc w:val="both"/>
-        <w:rPr>
-          <w:szCs w:val="24"/>
-        </w:rPr>
-      </w:pPr>
-      <w:r>
-        <w:rPr>
-          <w:szCs w:val="24"/>
-        </w:rPr>
-        <w:t xml:space="preserve">Acabem amb conclusions pràctiques de la implementació dels principis. La </w:t>
-      </w:r>
-      <w:r>
-        <w:rPr>
-          <w:szCs w:val="24"/>
-        </w:rPr>
-        <w:t>composició</w:t>
-      </w:r>
-      <w:r>
-        <w:rPr>
-          <w:szCs w:val="24"/>
-        </w:rPr>
-        <w:t xml:space="preserve"> dels tests, automatitzats. Analitzar resultats, comportament de l’aplicació amb la capa de resiliència i sense.</w:t>
-      </w:r>
-    </w:p>
-    <w:p>
-      <w:pPr>
-        <w:pStyle w:val="ListParagraph"/>
-        <w:spacing w:line="480" w:lineRule="auto"/>
-        <w:jc w:val="both"/>
-        <w:rPr>
-          <w:szCs w:val="24"/>
-        </w:rPr>
-      </w:pPr>
-      <w:r>
-        <w:rPr>
-          <w:szCs w:val="24"/>
-        </w:rPr>
-        <w:t>Explicació detallada dels casos d’us</w:t>
-      </w:r>
-    </w:p>
-    <w:p>
-      <w:pPr>
-        <w:pStyle w:val="ListParagraph"/>
-        <w:spacing w:line="480" w:lineRule="auto"/>
-        <w:jc w:val="both"/>
-        <w:rPr>
-          <w:rFonts w:asciiTheme="majorHAnsi" w:hAnsiTheme="majorHAnsi"/>
-          <w:sz w:val="32"/>
-          <w:szCs w:val="32"/>
-        </w:rPr>
-      </w:pPr>
-    </w:p>
-    <w:p>
-      <w:pPr>
-        <w:pStyle w:val="ListParagraph"/>
-        <w:numPr>
-          <w:ilvl w:val="0"/>
-          <w:numId w:val="1"/>
-        </w:numPr>
-        <w:spacing w:line="480" w:lineRule="auto"/>
-        <w:jc w:val="both"/>
-        <w:rPr>
-          <w:rFonts w:asciiTheme="majorHAnsi" w:hAnsiTheme="majorHAnsi"/>
-          <w:sz w:val="32"/>
-          <w:szCs w:val="32"/>
-        </w:rPr>
-      </w:pPr>
-      <w:r>
-        <w:rPr>
-          <w:rFonts w:asciiTheme="majorHAnsi" w:hAnsiTheme="majorHAnsi"/>
-          <w:sz w:val="32"/>
-          <w:szCs w:val="32"/>
-        </w:rPr>
-        <w:t>Conclusions</w:t>
-      </w:r>
-    </w:p>
-    <w:p>
-      <w:pPr>
-        <w:spacing w:line="480" w:lineRule="auto"/>
-        <w:ind w:firstLine="708"/>
-        <w:jc w:val="both"/>
-      </w:pPr>
-      <w:r>
-        <w:t xml:space="preserve">Considerem com a cas ideal d’aplicar resiliència a una aplicació mitjançant un disseny extensible, es a dir, una arquitectura de </w:t>
-      </w:r>
-      <w:proofErr w:type="spellStart"/>
-      <w:r>
-        <w:t>plugins</w:t>
-      </w:r>
-      <w:proofErr w:type="spellEnd"/>
-      <w:r>
-        <w:t xml:space="preserve">. </w:t>
-      </w:r>
-      <w:r>
-        <w:t>Perseguim un nivell mínim d’intrusisme, d</w:t>
-      </w:r>
-      <w:r>
-        <w:t xml:space="preserve">e tal manera que els principis de resiliència que es considerin es vagin afegint a l’aplicació sense estar acoblats. En aquest sentit hem implementat els primers dos principis de resiliència amb el paradigma de programació orientada als aspectes(AOP). Degut a limitacions imposades per Android, ha calgut implementar de manera acoblada els mètodes </w:t>
-      </w:r>
-      <w:r>
-        <w:t xml:space="preserve">que permeten comprovar en background si s’ha establert la connexió amb el servidor o si el dispositiu torna a tenir connexió a internet. </w:t>
-      </w:r>
-    </w:p>
-    <w:p>
-      <w:pPr>
-        <w:spacing w:line="480" w:lineRule="auto"/>
-        <w:ind w:firstLine="708"/>
-        <w:jc w:val="both"/>
-      </w:pPr>
-      <w:r>
-        <w:lastRenderedPageBreak/>
-        <w:t xml:space="preserve">Per raons de temps i costos s’han pres algunes decisions en quant a la implementació. </w:t>
-      </w:r>
-      <w:r>
-        <w:t>En projectes reals l</w:t>
-      </w:r>
-      <w:r>
-        <w:t xml:space="preserve">’experiència dels desenvolupadors i les necessitats </w:t>
-      </w:r>
-      <w:r>
-        <w:t xml:space="preserve">especifiques </w:t>
-      </w:r>
-      <w:r>
-        <w:t>de cada aplicació donen peu a explorar nous principis de resiliència</w:t>
-      </w:r>
-      <w:r>
-        <w:t>.</w:t>
-      </w:r>
-    </w:p>
-    <w:p>
-      <w:pPr>
-        <w:pStyle w:val="Heading1"/>
-      </w:pPr>
-      <w:r>
-        <w:t>Principi 1. Mode offline</w:t>
-      </w:r>
-    </w:p>
-    <w:p>
-      <w:pPr>
-        <w:spacing w:line="480" w:lineRule="auto"/>
-        <w:ind w:firstLine="708"/>
-        <w:jc w:val="both"/>
-      </w:pPr>
-    </w:p>
-    <w:p>
-      <w:pPr>
-        <w:spacing w:line="480" w:lineRule="auto"/>
-        <w:ind w:firstLine="708"/>
-        <w:jc w:val="both"/>
-      </w:pPr>
-      <w:r>
-        <w:t>Hi h</w:t>
-      </w:r>
-      <w:r>
-        <w:t>a</w:t>
-      </w:r>
-      <w:r>
-        <w:t xml:space="preserve"> una</w:t>
-      </w:r>
-      <w:r>
-        <w:t xml:space="preserve"> limitació del model </w:t>
-      </w:r>
-      <w:r>
-        <w:t>escollit deguda a no</w:t>
-      </w:r>
-      <w:r>
-        <w:t xml:space="preserve"> f</w:t>
-      </w:r>
-      <w:r>
-        <w:t>er</w:t>
-      </w:r>
-      <w:r>
-        <w:t xml:space="preserve"> </w:t>
-      </w:r>
-      <w:proofErr w:type="spellStart"/>
-      <w:r>
-        <w:t>pre</w:t>
-      </w:r>
-      <w:proofErr w:type="spellEnd"/>
-      <w:r>
-        <w:t xml:space="preserve">-fetch i per tant els llocs disponibles per a consultar sense cap impediment són només els llocs prèviament cercats. L’usuari pot trobar-se utilitzant les dades i encara sent potents l’autonomia dels dispositius mòbils està  condicionada per la  capacitat de la bateria. </w:t>
-      </w:r>
-      <w:r>
-        <w:t xml:space="preserve">Tenint en compte aquests dos factors </w:t>
-      </w:r>
-      <w:r>
-        <w:t xml:space="preserve">hem considerat que el millor enfocament seria no consumir ni dades ni espai en el dispositiu per fer </w:t>
-      </w:r>
-      <w:proofErr w:type="spellStart"/>
-      <w:r>
-        <w:t>pre</w:t>
-      </w:r>
-      <w:proofErr w:type="spellEnd"/>
-      <w:r>
-        <w:t xml:space="preserve">-fetch. </w:t>
-      </w:r>
-    </w:p>
-    <w:p/>
-    <w:p>
-      <w:pPr>
-        <w:pStyle w:val="Heading1"/>
-      </w:pPr>
-      <w:r>
-        <w:t>Principi 2. Excepcions i errors interns</w:t>
-      </w:r>
-    </w:p>
-    <w:p>
-      <w:pPr>
-        <w:pStyle w:val="Heading1"/>
-      </w:pPr>
-      <w:r>
-        <w:t xml:space="preserve">Principi 3. </w:t>
-      </w:r>
-      <w:r>
-        <w:t xml:space="preserve">Vigilància a nivell de mètode d’un mòdul d’intel·ligència artificial  </w:t>
-      </w:r>
-    </w:p>
-    <w:p>
-      <w:pPr>
-        <w:pStyle w:val="ListParagraph"/>
-        <w:spacing w:line="480" w:lineRule="auto"/>
-        <w:jc w:val="both"/>
-        <w:rPr>
-          <w:szCs w:val="24"/>
-        </w:rPr>
-      </w:pPr>
-    </w:p>
-    <w:p>
-      <w:pPr>
-        <w:pStyle w:val="ListParagraph"/>
-        <w:spacing w:line="480" w:lineRule="auto"/>
-        <w:jc w:val="both"/>
-        <w:rPr>
-          <w:szCs w:val="24"/>
-        </w:rPr>
-      </w:pPr>
-    </w:p>
-    <w:p>
-      <w:pPr>
-        <w:pStyle w:val="ListParagraph"/>
-        <w:spacing w:line="480" w:lineRule="auto"/>
-        <w:jc w:val="both"/>
-        <w:rPr>
-          <w:szCs w:val="24"/>
-        </w:rPr>
-      </w:pPr>
-      <w:r>
-        <w:rPr>
-          <w:szCs w:val="24"/>
-        </w:rPr>
-        <w:t>Conclusions de la planificació, teòrica dels principis que considerem com a proveïdors de resiliència en el software descripció de l’aplicació que hem construït</w:t>
-      </w:r>
-      <w:r>
-        <w:rPr>
-          <w:szCs w:val="24"/>
-        </w:rPr>
-        <w:t xml:space="preserve">, autocrítica, </w:t>
-      </w:r>
-    </w:p>
-    <w:p>
-      <w:pPr>
-        <w:pStyle w:val="ListParagraph"/>
-        <w:spacing w:line="480" w:lineRule="auto"/>
-        <w:jc w:val="both"/>
-        <w:rPr>
-          <w:rFonts w:asciiTheme="majorHAnsi" w:hAnsiTheme="majorHAnsi"/>
-          <w:sz w:val="32"/>
-          <w:szCs w:val="32"/>
-        </w:rPr>
-      </w:pPr>
-      <w:r>
-        <w:rPr>
-          <w:szCs w:val="24"/>
-        </w:rPr>
-        <w:t>T</w:t>
-      </w:r>
-      <w:r>
-        <w:rPr>
-          <w:szCs w:val="24"/>
-        </w:rPr>
-        <w:t xml:space="preserve">reball futur i possibles ampliacions. </w:t>
-      </w:r>
-    </w:p>
-    <w:p>
-      <w:pPr>
-        <w:spacing w:line="480" w:lineRule="auto"/>
-        <w:jc w:val="both"/>
-      </w:pPr>
-      <w:r>
-        <w:lastRenderedPageBreak/>
-        <w:t xml:space="preserve">Disseny en micro artefactes – micro funcionalitats, determina el disseny – </w:t>
-      </w:r>
-      <w:proofErr w:type="spellStart"/>
-      <w:r>
-        <w:t>arq</w:t>
-      </w:r>
-      <w:proofErr w:type="spellEnd"/>
-      <w:r>
-        <w:t xml:space="preserve"> de </w:t>
-      </w:r>
-      <w:proofErr w:type="spellStart"/>
-      <w:r>
-        <w:t>microserveis</w:t>
-      </w:r>
-      <w:proofErr w:type="spellEnd"/>
-      <w:r>
-        <w:t>, en lloc de contenidors grans.</w:t>
-      </w:r>
-    </w:p>
-    <w:p>
-      <w:pPr>
-        <w:spacing w:line="480" w:lineRule="auto"/>
-        <w:jc w:val="both"/>
-      </w:pPr>
-      <w:r>
-        <w:t>I.A – regressió de series números,  polinomi de dos graus,  a partir de 100 – Deeplearning4j</w:t>
-      </w:r>
-      <w:r>
-        <w:t xml:space="preserve">, la xarxa pren el control, capa de resiliència – </w:t>
-      </w:r>
-      <w:proofErr w:type="spellStart"/>
-      <w:r>
-        <w:t>iOT</w:t>
-      </w:r>
-      <w:proofErr w:type="spellEnd"/>
-      <w:r>
-        <w:t xml:space="preserve"> &gt; corregir sensors, </w:t>
-      </w:r>
-    </w:p>
-    <w:p>
-      <w:pPr>
-        <w:spacing w:line="480" w:lineRule="auto"/>
-        <w:jc w:val="both"/>
-      </w:pPr>
-    </w:p>
-    <w:p>
-      <w:pPr>
-        <w:spacing w:line="480" w:lineRule="auto"/>
-        <w:jc w:val="both"/>
-      </w:pPr>
-    </w:p>
-    <w:p>
-      <w:pPr>
-        <w:spacing w:line="480" w:lineRule="auto"/>
-        <w:jc w:val="both"/>
-      </w:pPr>
-    </w:p>
-    <w:p>
-      <w:pPr>
-        <w:spacing w:line="480" w:lineRule="auto"/>
-        <w:jc w:val="both"/>
-      </w:pPr>
-    </w:p>
-    <w:p>
-      <w:pPr>
-        <w:spacing w:line="480" w:lineRule="auto"/>
-        <w:jc w:val="both"/>
-      </w:pPr>
-    </w:p>
-    <w:p>
-      <w:pPr>
-        <w:spacing w:line="480" w:lineRule="auto"/>
-        <w:jc w:val="both"/>
-      </w:pPr>
-    </w:p>
-    <w:p>
-      <w:pPr>
-        <w:spacing w:line="480" w:lineRule="auto"/>
-        <w:jc w:val="both"/>
-      </w:pPr>
-      <w:r>
-        <w:t>Meditacions sobre resiliència:</w:t>
-      </w:r>
-      <w:r>
-        <w:t xml:space="preserve"> </w:t>
-      </w:r>
-      <w:r>
-        <w:t>mentre</w:t>
-      </w:r>
-      <w:r>
-        <w:t xml:space="preserve"> estic implementant</w:t>
-      </w:r>
-    </w:p>
-    <w:p>
-      <w:pPr>
-        <w:spacing w:line="480" w:lineRule="auto"/>
-        <w:jc w:val="both"/>
-      </w:pPr>
-    </w:p>
-    <w:p>
-      <w:pPr>
-        <w:spacing w:line="480" w:lineRule="auto"/>
-        <w:jc w:val="both"/>
-      </w:pPr>
-      <w:r>
-        <w:t>Estil escèptic - fred, independent - sense justificacions i amb seguretat!</w:t>
-      </w:r>
-    </w:p>
-    <w:p>
-      <w:pPr>
-        <w:spacing w:line="480" w:lineRule="auto"/>
-        <w:jc w:val="both"/>
-      </w:pPr>
-      <w:r>
-        <w:t>Temes: nivells</w:t>
-      </w:r>
-    </w:p>
-    <w:p>
-      <w:pPr>
-        <w:spacing w:line="480" w:lineRule="auto"/>
-        <w:jc w:val="both"/>
-      </w:pPr>
-      <w:r>
-        <w:t>La solució ideal depèn dels casos en els que ens trobem. Considerem dos grans casos. El software ja esta construït o el procés de la seva construcció no ha començat. En el segon cas es pot donar una millor i més amplia solució. Tant si s’aplica la resiliència a nivell intrusiu com si només s’implementa el contracte necessari per la posterior aplicació d’una capa extern</w:t>
-      </w:r>
-      <w:r>
-        <w:t>a i desacoblada de resiliència.</w:t>
-      </w:r>
-    </w:p>
-    <w:p>
-      <w:pPr>
-        <w:spacing w:line="480" w:lineRule="auto"/>
-        <w:jc w:val="both"/>
-      </w:pPr>
-      <w:r>
-        <w:lastRenderedPageBreak/>
-        <w:t>En el segon cas és pot aplicar un cert nivell de resiliència mitjançant solucions externes, però, sempre que l’aplicació compleixi les condicions requerides pels diferents elements:</w:t>
-      </w:r>
-      <w:r>
-        <w:t xml:space="preserve"> </w:t>
-      </w:r>
-      <w:proofErr w:type="spellStart"/>
-      <w:r>
-        <w:rPr>
-          <w:i/>
-        </w:rPr>
-        <w:t>dokeos</w:t>
-      </w:r>
-      <w:proofErr w:type="spellEnd"/>
-      <w:r>
-        <w:t xml:space="preserve"> que aporte</w:t>
-      </w:r>
-      <w:r>
-        <w:t xml:space="preserve">n resiliència a un programari. </w:t>
-      </w:r>
-    </w:p>
-    <w:p>
-      <w:pPr>
-        <w:spacing w:line="480" w:lineRule="auto"/>
-        <w:jc w:val="both"/>
-      </w:pPr>
-      <w:r>
-        <w:t xml:space="preserve">El present treball té l’ambició de suggerir principis aplicables en els casos esmentats o en qualsevol altre estat entremig. Només caldrà fer </w:t>
-      </w:r>
-      <w:r>
-        <w:t>l’anàlisi</w:t>
-      </w:r>
-      <w:r>
-        <w:t xml:space="preserve"> dels contractes necess</w:t>
-      </w:r>
-      <w:r>
-        <w:t>aris o dels canvis necessaris.</w:t>
-      </w:r>
-    </w:p>
-    <w:p>
-      <w:pPr>
-        <w:spacing w:line="480" w:lineRule="auto"/>
-        <w:jc w:val="both"/>
-      </w:pPr>
-      <w:r>
-        <w:t xml:space="preserve">Encara que no pretenem fixar l’aplicació dels principis de resiliència, en metodologies àgils la resiliència podria generar un </w:t>
-      </w:r>
-      <w:proofErr w:type="spellStart"/>
-      <w:r>
-        <w:t>backlog</w:t>
-      </w:r>
-      <w:proofErr w:type="spellEnd"/>
-      <w:r>
-        <w:t xml:space="preserve"> propi o simplement afegir històries d’usuari per la creació </w:t>
-      </w:r>
-      <w:proofErr w:type="spellStart"/>
-      <w:r>
-        <w:t>dokeos</w:t>
-      </w:r>
-      <w:proofErr w:type="spellEnd"/>
-      <w:r>
-        <w:t>.</w:t>
-      </w:r>
-    </w:p>
-    <w:p>
-      <w:pPr>
-        <w:spacing w:line="480" w:lineRule="auto"/>
-        <w:jc w:val="both"/>
-      </w:pPr>
-      <w:r>
-        <w:t xml:space="preserve">Resiliència, es pot encarregar de gestionar i fer complir les </w:t>
-      </w:r>
-      <w:proofErr w:type="spellStart"/>
-      <w:r>
-        <w:t>pre</w:t>
-      </w:r>
-      <w:proofErr w:type="spellEnd"/>
-      <w:r>
-        <w:t xml:space="preserve"> condicions de les funcionalitats d’un software.</w:t>
-      </w:r>
-    </w:p>
-    <w:p>
-      <w:pPr>
-        <w:spacing w:line="480" w:lineRule="auto"/>
-        <w:jc w:val="both"/>
-      </w:pPr>
-    </w:p>
-    <w:p>
-      <w:pPr>
-        <w:spacing w:line="480" w:lineRule="auto"/>
-        <w:jc w:val="both"/>
-      </w:pPr>
-      <w:r>
-        <w:t xml:space="preserve">Cal tenir en compte que el conjunt de </w:t>
-      </w:r>
-      <w:proofErr w:type="spellStart"/>
-      <w:r>
-        <w:t>dokeos</w:t>
-      </w:r>
-      <w:proofErr w:type="spellEnd"/>
-      <w:r>
-        <w:t xml:space="preserve"> implementats aquí són </w:t>
-      </w:r>
-      <w:proofErr w:type="spellStart"/>
-      <w:r>
-        <w:t>caracteristics</w:t>
-      </w:r>
-      <w:proofErr w:type="spellEnd"/>
-      <w:r>
-        <w:t xml:space="preserve"> per a aplicacions mòbils. La gran majoria dels principis serveixen per qualsevol programari però els </w:t>
-      </w:r>
-      <w:proofErr w:type="spellStart"/>
-      <w:r>
-        <w:t>dokeos</w:t>
-      </w:r>
-      <w:proofErr w:type="spellEnd"/>
-      <w:r>
-        <w:t xml:space="preserve"> implementats no estan desacoblats </w:t>
-      </w:r>
-      <w:proofErr w:type="spellStart"/>
-      <w:r>
-        <w:t>d’Android</w:t>
-      </w:r>
-      <w:proofErr w:type="spellEnd"/>
-      <w:r>
-        <w:t xml:space="preserve">. </w:t>
-      </w:r>
-    </w:p>
-    <w:p>
-      <w:pPr>
-        <w:spacing w:line="480" w:lineRule="auto"/>
-        <w:jc w:val="both"/>
-      </w:pPr>
-    </w:p>
-    <w:p>
-      <w:pPr>
-        <w:spacing w:line="480" w:lineRule="auto"/>
-        <w:jc w:val="both"/>
-      </w:pPr>
-    </w:p>
-    <w:p>
-      <w:pPr>
-        <w:spacing w:line="480" w:lineRule="auto"/>
-        <w:jc w:val="both"/>
-      </w:pPr>
-    </w:p>
-    <w:p>
-      <w:pPr>
-        <w:spacing w:line="480" w:lineRule="auto"/>
-        <w:jc w:val="both"/>
-      </w:pPr>
-    </w:p>
-    <w:p>
-      <w:pPr>
-        <w:spacing w:line="480" w:lineRule="auto"/>
-        <w:jc w:val="both"/>
-      </w:pPr>
-    </w:p>
-    <w:p>
-      <w:pPr>
-        <w:spacing w:line="480" w:lineRule="auto"/>
-        <w:jc w:val="both"/>
-      </w:pPr>
-    </w:p>
-    <w:p>
-      <w:pPr>
-        <w:spacing w:line="480" w:lineRule="auto"/>
-        <w:jc w:val="both"/>
-      </w:pPr>
-    </w:p>
-    <w:p>
-      <w:pPr>
-        <w:spacing w:line="480" w:lineRule="auto"/>
-        <w:jc w:val="both"/>
-      </w:pPr>
-    </w:p>
-    <w:p>
-      <w:pPr>
-        <w:spacing w:line="480" w:lineRule="auto"/>
-        <w:jc w:val="both"/>
-      </w:pPr>
-    </w:p>
-    <w:p>
-      <w:pPr>
-        <w:spacing w:line="480" w:lineRule="auto"/>
-        <w:jc w:val="both"/>
-      </w:pPr>
-    </w:p>
-    <w:p>
-      <w:pPr>
-        <w:spacing w:line="480" w:lineRule="auto"/>
-        <w:jc w:val="both"/>
-      </w:pPr>
-      <w:r>
-        <w:t xml:space="preserve">Paraules clau: </w:t>
-      </w:r>
-    </w:p>
-    <w:p>
-      <w:pPr>
-        <w:spacing w:line="480" w:lineRule="auto"/>
-        <w:jc w:val="both"/>
-      </w:pPr>
-      <w:proofErr w:type="spellStart"/>
-      <w:r>
-        <w:t>dokeo</w:t>
-      </w:r>
-      <w:proofErr w:type="spellEnd"/>
-      <w:r>
-        <w:t xml:space="preserve"> - la implementació d’un element que </w:t>
-      </w:r>
-      <w:r>
-        <w:t>prové</w:t>
-      </w:r>
-      <w:r>
-        <w:t xml:space="preserve"> d’un principi teòric de resiliència.</w:t>
-      </w:r>
-    </w:p>
-    <w:p>
-      <w:pPr>
-        <w:spacing w:line="480" w:lineRule="auto"/>
-        <w:jc w:val="both"/>
-      </w:pPr>
-      <w:proofErr w:type="spellStart"/>
-      <w:r>
-        <w:t>dokimos</w:t>
-      </w:r>
-      <w:proofErr w:type="spellEnd"/>
-      <w:r>
-        <w:t xml:space="preserve"> - conjunt de </w:t>
-      </w:r>
-      <w:proofErr w:type="spellStart"/>
-      <w:r>
-        <w:t>dokeos</w:t>
-      </w:r>
-      <w:proofErr w:type="spellEnd"/>
-      <w:r>
-        <w:t xml:space="preserve"> que proporcionen la resiliència d’una aplicació.</w:t>
+      <w:r>
+        <w:t>Vigilància a nivell de mètode</w:t>
       </w:r>
     </w:p>
     <w:sectPr>
@@ -2269,6 +1764,47 @@
       </w:pPr>
       <w:r>
         <w:continuationSeparator/>
+      </w:r>
+    </w:p>
+  </w:endnote>
+  <w:endnote w:id="1">
+    <w:p>
+      <w:pPr>
+        <w:pStyle w:val="EndnoteText"/>
+      </w:pPr>
+      <w:r>
+        <w:rPr>
+          <w:rStyle w:val="EndnoteReference"/>
+        </w:rPr>
+        <w:endnoteRef/>
+      </w:r>
+      <w:r>
+        <w:t xml:space="preserve"> En el nostre ex</w:t>
+      </w:r>
+      <w:r>
+        <w:t>emple l’usuari només pateix una demora</w:t>
+      </w:r>
+      <w:r>
+        <w:t xml:space="preserve"> (2 segons)</w:t>
+      </w:r>
+      <w:r>
+        <w:t>, però no ha de tornar a fer l’acció que tenia en curs quan ha succeït l’error.</w:t>
+      </w:r>
+    </w:p>
+  </w:endnote>
+  <w:endnote w:id="2">
+    <w:p>
+      <w:pPr>
+        <w:pStyle w:val="EndnoteText"/>
+      </w:pPr>
+      <w:r>
+        <w:rPr>
+          <w:rStyle w:val="EndnoteReference"/>
+        </w:rPr>
+        <w:endnoteRef/>
+      </w:r>
+      <w:r>
+        <w:t xml:space="preserve"> L’error s’elimina simplement substituint aquesta classe i cap altre.</w:t>
       </w:r>
     </w:p>
   </w:endnote>
@@ -2306,7 +1842,7 @@
             <w:noProof/>
             <w:lang w:val="es-ES"/>
           </w:rPr>
-          <w:t>9</w:t>
+          <w:t>11</w:t>
         </w:r>
         <w:r>
           <w:fldChar w:fldCharType="end"/>
@@ -2369,10 +1905,10 @@
         <w:lang w:eastAsia="ca-ES"/>
       </w:rPr>
       <w:drawing>
-        <wp:inline distT="0" distB="0" distL="0" distR="0" wp14:anchorId="01858686" wp14:editId="7A866987">
+        <wp:inline distT="0" distB="0" distL="0" distR="0" wp14:anchorId="57123666" wp14:editId="70BDC4F0">
           <wp:extent cx="1609950" cy="790685"/>
           <wp:effectExtent l="0" t="0" r="9525" b="0"/>
-          <wp:docPr id="3" name="Picture 3"/>
+          <wp:docPr id="6" name="Picture 6"/>
           <wp:cNvGraphicFramePr>
             <a:graphicFrameLocks xmlns:a="http://schemas.openxmlformats.org/drawingml/2006/main" noChangeAspect="1"/>
           </wp:cNvGraphicFramePr>
@@ -2948,6 +2484,46 @@
       <w:lang w:val="ca-ES"/>
     </w:rPr>
   </w:style>
+  <w:style w:type="paragraph" w:styleId="EndnoteText">
+    <w:name w:val="endnote text"/>
+    <w:basedOn w:val="Normal"/>
+    <w:link w:val="EndnoteTextChar"/>
+    <w:uiPriority w:val="99"/>
+    <w:semiHidden/>
+    <w:unhideWhenUsed/>
+    <w:rsid w:val="00E7046E"/>
+    <w:pPr>
+      <w:spacing w:after="0" w:line="240" w:lineRule="auto"/>
+    </w:pPr>
+    <w:rPr>
+      <w:sz w:val="20"/>
+      <w:szCs w:val="20"/>
+    </w:rPr>
+  </w:style>
+  <w:style w:type="character" w:customStyle="1" w:styleId="EndnoteTextChar">
+    <w:name w:val="Endnote Text Char"/>
+    <w:basedOn w:val="DefaultParagraphFont"/>
+    <w:link w:val="EndnoteText"/>
+    <w:uiPriority w:val="99"/>
+    <w:semiHidden/>
+    <w:rsid w:val="00E7046E"/>
+    <w:rPr>
+      <w:sz w:val="20"/>
+      <w:szCs w:val="20"/>
+      <w:lang w:val="ca-ES"/>
+    </w:rPr>
+  </w:style>
+  <w:style w:type="character" w:styleId="EndnoteReference">
+    <w:name w:val="endnote reference"/>
+    <w:basedOn w:val="DefaultParagraphFont"/>
+    <w:uiPriority w:val="99"/>
+    <w:semiHidden/>
+    <w:unhideWhenUsed/>
+    <w:rsid w:val="00E7046E"/>
+    <w:rPr>
+      <w:vertAlign w:val="superscript"/>
+    </w:rPr>
+  </w:style>
 </w:styles>
 </file>
 
@@ -3386,6 +2962,46 @@
       <w:bCs/>
       <w:color w:val="4F81BD" w:themeColor="accent1"/>
       <w:lang w:val="ca-ES"/>
+    </w:rPr>
+  </w:style>
+  <w:style w:type="paragraph" w:styleId="EndnoteText">
+    <w:name w:val="endnote text"/>
+    <w:basedOn w:val="Normal"/>
+    <w:link w:val="EndnoteTextChar"/>
+    <w:uiPriority w:val="99"/>
+    <w:semiHidden/>
+    <w:unhideWhenUsed/>
+    <w:rsid w:val="00E7046E"/>
+    <w:pPr>
+      <w:spacing w:after="0" w:line="240" w:lineRule="auto"/>
+    </w:pPr>
+    <w:rPr>
+      <w:sz w:val="20"/>
+      <w:szCs w:val="20"/>
+    </w:rPr>
+  </w:style>
+  <w:style w:type="character" w:customStyle="1" w:styleId="EndnoteTextChar">
+    <w:name w:val="Endnote Text Char"/>
+    <w:basedOn w:val="DefaultParagraphFont"/>
+    <w:link w:val="EndnoteText"/>
+    <w:uiPriority w:val="99"/>
+    <w:semiHidden/>
+    <w:rsid w:val="00E7046E"/>
+    <w:rPr>
+      <w:sz w:val="20"/>
+      <w:szCs w:val="20"/>
+      <w:lang w:val="ca-ES"/>
+    </w:rPr>
+  </w:style>
+  <w:style w:type="character" w:styleId="EndnoteReference">
+    <w:name w:val="endnote reference"/>
+    <w:basedOn w:val="DefaultParagraphFont"/>
+    <w:uiPriority w:val="99"/>
+    <w:semiHidden/>
+    <w:unhideWhenUsed/>
+    <w:rsid w:val="00E7046E"/>
+    <w:rPr>
+      <w:vertAlign w:val="superscript"/>
     </w:rPr>
   </w:style>
 </w:styles>
@@ -3681,7 +3297,7 @@
 </file>
 
 <file path=customXml/itemProps1.xml><?xml version="1.0" encoding="utf-8"?>
-<ds:datastoreItem xmlns:ds="http://schemas.openxmlformats.org/officeDocument/2006/customXml" ds:itemID="{A1F08028-8E18-4B1B-8842-8BF62B346121}">
+<ds:datastoreItem xmlns:ds="http://schemas.openxmlformats.org/officeDocument/2006/customXml" ds:itemID="{FCC052DA-124F-4B3E-8471-43AE61C59ADD}">
   <ds:schemaRefs>
     <ds:schemaRef ds:uri="http://schemas.openxmlformats.org/officeDocument/2006/bibliography"/>
   </ds:schemaRefs>

</xml_diff>

<commit_message>
feedback bó de l'estructura dels apartats de principis i casos'dus
</commit_message>
<xml_diff>
--- a/Casos d'us.docx
+++ b/Casos d'us.docx
@@ -326,12 +326,7 @@
         <w:pStyle w:val="Heading1"/>
       </w:pPr>
       <w:r>
-        <w:t>Aplic</w:t>
-      </w:r>
-      <w:bookmarkStart w:id="0" w:name="_GoBack"/>
-      <w:bookmarkEnd w:id="0"/>
-      <w:r>
-        <w:t>ació</w:t>
+        <w:t>Aplicació</w:t>
       </w:r>
     </w:p>
     <w:p/>
@@ -481,8 +476,8 @@
         <w:ind w:firstLine="708"/>
         <w:jc w:val="both"/>
       </w:pPr>
-      <w:bookmarkStart w:id="1" w:name="cercaFoursquareExplained"/>
-      <w:bookmarkEnd w:id="1"/>
+      <w:bookmarkStart w:id="0" w:name="cercaFoursquareExplained"/>
+      <w:bookmarkEnd w:id="0"/>
       <w:r>
         <w:t xml:space="preserve">La cerca de llocs es fa en Foursquare però des del la nostra API. Els paràmetres que utilitzarem per fer la cerca són: </w:t>
       </w:r>
@@ -783,7 +778,7 @@
           <w:szCs w:val="20"/>
         </w:rPr>
       </w:pPr>
-      <w:bookmarkStart w:id="2" w:name="TaulaColors"/>
+      <w:bookmarkStart w:id="1" w:name="TaulaColors"/>
       <w:r>
         <w:rPr>
           <w:sz w:val="20"/>
@@ -805,7 +800,7 @@
         </w:rPr>
         <w:t>.</w:t>
       </w:r>
-      <w:bookmarkEnd w:id="2"/>
+      <w:bookmarkEnd w:id="1"/>
       <w:r>
         <w:rPr>
           <w:sz w:val="20"/>
@@ -933,8 +928,13 @@
       </w:r>
       <w:proofErr w:type="spellEnd"/>
       <w:r>
-        <w:t>, recuperació d’excepcions NullPointerException</w:t>
-      </w:r>
+        <w:t xml:space="preserve">, recuperació d’excepcions </w:t>
+      </w:r>
+      <w:proofErr w:type="spellStart"/>
+      <w:r>
+        <w:t>NullPointerException</w:t>
+      </w:r>
+      <w:proofErr w:type="spellEnd"/>
       <w:r>
         <w:t xml:space="preserve"> i vigilància a nivell de mètode mitjançant un</w:t>
       </w:r>
@@ -1275,11 +1275,11 @@
         <w:ind w:firstLine="708"/>
         <w:jc w:val="center"/>
       </w:pPr>
-      <w:bookmarkStart w:id="3" w:name="TermsOfUseGoogleMaps"/>
+      <w:bookmarkStart w:id="2" w:name="TermsOfUseGoogleMaps"/>
       <w:r>
         <w:t>Captura 4</w:t>
       </w:r>
-      <w:bookmarkEnd w:id="3"/>
+      <w:bookmarkEnd w:id="2"/>
       <w:r>
         <w:t>. Extret dels termes d’ús de Google Maps API</w:t>
       </w:r>
@@ -1338,11 +1338,11 @@
         <w:ind w:firstLine="708"/>
         <w:jc w:val="center"/>
       </w:pPr>
-      <w:bookmarkStart w:id="4" w:name="OfflineViewOfPlaces"/>
+      <w:bookmarkStart w:id="3" w:name="OfflineViewOfPlaces"/>
       <w:r>
         <w:t>Captura 5</w:t>
       </w:r>
-      <w:bookmarkEnd w:id="4"/>
+      <w:bookmarkEnd w:id="3"/>
       <w:r>
         <w:t>. Nova vista per mostrar els llocs en mode offline</w:t>
       </w:r>
@@ -1461,19 +1461,7 @@
         <w:rPr>
           <w:szCs w:val="24"/>
         </w:rPr>
-        <w:t xml:space="preserve"> exemple: </w:t>
-      </w:r>
-      <w:r>
-        <w:rPr>
-          <w:szCs w:val="24"/>
-        </w:rPr>
-        <w:t>NullPointerException</w:t>
-      </w:r>
-      <w:r>
-        <w:rPr>
-          <w:szCs w:val="24"/>
-        </w:rPr>
-        <w:t xml:space="preserve">. El comportament que desitgem que l’aplicació tingui en aquest cas és de provar de recuperar-se d’aquest error i acabar servint l’usuari amb la resposta desitjada. </w:t>
+        <w:t xml:space="preserve"> exemple: NullPointerException. El comportament que desitgem que l’aplicació tingui en aquest cas és de provar de recuperar-se d’aquest error i acabar servint l’usuari amb la resposta desitjada. </w:t>
       </w:r>
       <w:r>
         <w:rPr>
@@ -1581,7 +1569,19 @@
         <w:rPr>
           <w:szCs w:val="24"/>
         </w:rPr>
-        <w:t xml:space="preserve"> no hem tingut en compte aquesta possibilitat. Per qüestions de temps també, per </w:t>
+        <w:t xml:space="preserve"> no hem tingut en compte aquesta possibilitat. Per </w:t>
+      </w:r>
+      <w:r>
+        <w:rPr>
+          <w:szCs w:val="24"/>
+        </w:rPr>
+        <w:t>simplicitat</w:t>
+      </w:r>
+      <w:r>
+        <w:rPr>
+          <w:szCs w:val="24"/>
+        </w:rPr>
+        <w:t xml:space="preserve"> també, per </w:t>
       </w:r>
       <w:r>
         <w:rPr>
@@ -1648,7 +1648,27 @@
         <w:rPr>
           <w:szCs w:val="24"/>
         </w:rPr>
-        <w:t xml:space="preserve">i les seves classes dependents, ja que s’haurien de substituir totes </w:t>
+        <w:t xml:space="preserve">i les seves classes </w:t>
+      </w:r>
+      <w:commentRangeStart w:id="5"/>
+      <w:r>
+        <w:rPr>
+          <w:szCs w:val="24"/>
+        </w:rPr>
+        <w:t>dependents</w:t>
+      </w:r>
+      <w:commentRangeEnd w:id="5"/>
+      <w:r>
+        <w:rPr>
+          <w:rStyle w:val="CommentReference"/>
+        </w:rPr>
+        <w:commentReference w:id="5"/>
+      </w:r>
+      <w:r>
+        <w:rPr>
+          <w:szCs w:val="24"/>
+        </w:rPr>
+        <w:t xml:space="preserve">, ja que s’haurien de substituir totes </w:t>
       </w:r>
       <w:r>
         <w:rPr>
@@ -1734,8 +1754,8 @@
       </w:r>
     </w:p>
     <w:sectPr>
-      <w:headerReference w:type="default" r:id="rId15"/>
-      <w:footerReference w:type="default" r:id="rId16"/>
+      <w:headerReference w:type="default" r:id="rId16"/>
+      <w:footerReference w:type="default" r:id="rId17"/>
       <w:pgSz w:w="11906" w:h="16838"/>
       <w:pgMar w:top="1417" w:right="1701" w:bottom="1417" w:left="1701" w:header="567" w:footer="850" w:gutter="0"/>
       <w:cols w:space="708"/>
@@ -1745,6 +1765,45 @@
 </w:document>
 </file>
 
+<file path=word/comments.xml><?xml version="1.0" encoding="utf-8"?>
+<w:comments xmlns:wpc="http://schemas.microsoft.com/office/word/2010/wordprocessingCanvas" xmlns:mc="http://schemas.openxmlformats.org/markup-compatibility/2006" xmlns:o="urn:schemas-microsoft-com:office:office" xmlns:r="http://schemas.openxmlformats.org/officeDocument/2006/relationships" xmlns:m="http://schemas.openxmlformats.org/officeDocument/2006/math" xmlns:v="urn:schemas-microsoft-com:vml" xmlns:wp14="http://schemas.microsoft.com/office/word/2010/wordprocessingDrawing" xmlns:wp="http://schemas.openxmlformats.org/drawingml/2006/wordprocessingDrawing" xmlns:w10="urn:schemas-microsoft-com:office:word" xmlns:w="http://schemas.openxmlformats.org/wordprocessingml/2006/main" xmlns:w14="http://schemas.microsoft.com/office/word/2010/wordml" xmlns:wpg="http://schemas.microsoft.com/office/word/2010/wordprocessingGroup" xmlns:wpi="http://schemas.microsoft.com/office/word/2010/wordprocessingInk" xmlns:wne="http://schemas.microsoft.com/office/word/2006/wordml" xmlns:wps="http://schemas.microsoft.com/office/word/2010/wordprocessingShape" mc:Ignorable="w14 wp14">
+  <w:comment w:id="5" w:author="Lucut Mihai" w:date="2017-01-10T10:43:00Z" w:initials="LM">
+    <w:p>
+      <w:pPr>
+        <w:pStyle w:val="CommentText"/>
+      </w:pPr>
+      <w:r>
+        <w:rPr>
+          <w:rStyle w:val="CommentReference"/>
+        </w:rPr>
+        <w:annotationRef/>
+      </w:r>
+      <w:proofErr w:type="spellStart"/>
+      <w:r>
+        <w:t>miniJars</w:t>
+      </w:r>
+      <w:proofErr w:type="spellEnd"/>
+      <w:r>
+        <w:t xml:space="preserve"> – </w:t>
+      </w:r>
+      <w:proofErr w:type="spellStart"/>
+      <w:r>
+        <w:t>arq</w:t>
+      </w:r>
+      <w:proofErr w:type="spellEnd"/>
+      <w:r>
+        <w:t xml:space="preserve"> </w:t>
+      </w:r>
+      <w:proofErr w:type="spellStart"/>
+      <w:r>
+        <w:t>microserveis</w:t>
+      </w:r>
+      <w:proofErr w:type="spellEnd"/>
+    </w:p>
+  </w:comment>
+</w:comments>
+</file>
+
 <file path=word/endnotes.xml><?xml version="1.0" encoding="utf-8"?>
 <w:endnotes xmlns:wpc="http://schemas.microsoft.com/office/word/2010/wordprocessingCanvas" xmlns:mc="http://schemas.openxmlformats.org/markup-compatibility/2006" xmlns:o="urn:schemas-microsoft-com:office:office" xmlns:r="http://schemas.openxmlformats.org/officeDocument/2006/relationships" xmlns:m="http://schemas.openxmlformats.org/officeDocument/2006/math" xmlns:v="urn:schemas-microsoft-com:vml" xmlns:wp14="http://schemas.microsoft.com/office/word/2010/wordprocessingDrawing" xmlns:wp="http://schemas.openxmlformats.org/drawingml/2006/wordprocessingDrawing" xmlns:w10="urn:schemas-microsoft-com:office:word" xmlns:w="http://schemas.openxmlformats.org/wordprocessingml/2006/main" xmlns:w14="http://schemas.microsoft.com/office/word/2010/wordml" xmlns:wpg="http://schemas.microsoft.com/office/word/2010/wordprocessingGroup" xmlns:wpi="http://schemas.microsoft.com/office/word/2010/wordprocessingInk" xmlns:wne="http://schemas.microsoft.com/office/word/2006/wordml" xmlns:wps="http://schemas.microsoft.com/office/word/2010/wordprocessingShape" mc:Ignorable="w14 wp14">
   <w:endnote w:type="separator" w:id="-1">
@@ -1788,7 +1847,12 @@
         <w:t xml:space="preserve"> (2 segons)</w:t>
       </w:r>
       <w:r>
-        <w:t>, però no ha de tornar a fer l’acció que tenia en curs quan ha succeït l’error.</w:t>
+        <w:t>, però no ha de tornar a fer l’acció que tenia en curs qua</w:t>
+      </w:r>
+      <w:bookmarkStart w:id="4" w:name="_GoBack"/>
+      <w:bookmarkEnd w:id="4"/>
+      <w:r>
+        <w:t>n ha succeït l’error.</w:t>
       </w:r>
     </w:p>
   </w:endnote>
@@ -2524,6 +2588,76 @@
       <w:vertAlign w:val="superscript"/>
     </w:rPr>
   </w:style>
+  <w:style w:type="character" w:styleId="CommentReference">
+    <w:name w:val="annotation reference"/>
+    <w:basedOn w:val="DefaultParagraphFont"/>
+    <w:uiPriority w:val="99"/>
+    <w:semiHidden/>
+    <w:unhideWhenUsed/>
+    <w:rsid w:val="00ED3DEF"/>
+    <w:rPr>
+      <w:sz w:val="16"/>
+      <w:szCs w:val="16"/>
+    </w:rPr>
+  </w:style>
+  <w:style w:type="paragraph" w:styleId="CommentText">
+    <w:name w:val="annotation text"/>
+    <w:basedOn w:val="Normal"/>
+    <w:link w:val="CommentTextChar"/>
+    <w:uiPriority w:val="99"/>
+    <w:semiHidden/>
+    <w:unhideWhenUsed/>
+    <w:rsid w:val="00ED3DEF"/>
+    <w:pPr>
+      <w:spacing w:line="240" w:lineRule="auto"/>
+    </w:pPr>
+    <w:rPr>
+      <w:sz w:val="20"/>
+      <w:szCs w:val="20"/>
+    </w:rPr>
+  </w:style>
+  <w:style w:type="character" w:customStyle="1" w:styleId="CommentTextChar">
+    <w:name w:val="Comment Text Char"/>
+    <w:basedOn w:val="DefaultParagraphFont"/>
+    <w:link w:val="CommentText"/>
+    <w:uiPriority w:val="99"/>
+    <w:semiHidden/>
+    <w:rsid w:val="00ED3DEF"/>
+    <w:rPr>
+      <w:sz w:val="20"/>
+      <w:szCs w:val="20"/>
+      <w:lang w:val="ca-ES"/>
+    </w:rPr>
+  </w:style>
+  <w:style w:type="paragraph" w:styleId="CommentSubject">
+    <w:name w:val="annotation subject"/>
+    <w:basedOn w:val="CommentText"/>
+    <w:next w:val="CommentText"/>
+    <w:link w:val="CommentSubjectChar"/>
+    <w:uiPriority w:val="99"/>
+    <w:semiHidden/>
+    <w:unhideWhenUsed/>
+    <w:rsid w:val="00ED3DEF"/>
+    <w:rPr>
+      <w:b/>
+      <w:bCs/>
+    </w:rPr>
+  </w:style>
+  <w:style w:type="character" w:customStyle="1" w:styleId="CommentSubjectChar">
+    <w:name w:val="Comment Subject Char"/>
+    <w:basedOn w:val="CommentTextChar"/>
+    <w:link w:val="CommentSubject"/>
+    <w:uiPriority w:val="99"/>
+    <w:semiHidden/>
+    <w:rsid w:val="00ED3DEF"/>
+    <w:rPr>
+      <w:b/>
+      <w:bCs/>
+      <w:sz w:val="20"/>
+      <w:szCs w:val="20"/>
+      <w:lang w:val="ca-ES"/>
+    </w:rPr>
+  </w:style>
 </w:styles>
 </file>
 
@@ -3002,6 +3136,76 @@
     <w:rsid w:val="00E7046E"/>
     <w:rPr>
       <w:vertAlign w:val="superscript"/>
+    </w:rPr>
+  </w:style>
+  <w:style w:type="character" w:styleId="CommentReference">
+    <w:name w:val="annotation reference"/>
+    <w:basedOn w:val="DefaultParagraphFont"/>
+    <w:uiPriority w:val="99"/>
+    <w:semiHidden/>
+    <w:unhideWhenUsed/>
+    <w:rsid w:val="00ED3DEF"/>
+    <w:rPr>
+      <w:sz w:val="16"/>
+      <w:szCs w:val="16"/>
+    </w:rPr>
+  </w:style>
+  <w:style w:type="paragraph" w:styleId="CommentText">
+    <w:name w:val="annotation text"/>
+    <w:basedOn w:val="Normal"/>
+    <w:link w:val="CommentTextChar"/>
+    <w:uiPriority w:val="99"/>
+    <w:semiHidden/>
+    <w:unhideWhenUsed/>
+    <w:rsid w:val="00ED3DEF"/>
+    <w:pPr>
+      <w:spacing w:line="240" w:lineRule="auto"/>
+    </w:pPr>
+    <w:rPr>
+      <w:sz w:val="20"/>
+      <w:szCs w:val="20"/>
+    </w:rPr>
+  </w:style>
+  <w:style w:type="character" w:customStyle="1" w:styleId="CommentTextChar">
+    <w:name w:val="Comment Text Char"/>
+    <w:basedOn w:val="DefaultParagraphFont"/>
+    <w:link w:val="CommentText"/>
+    <w:uiPriority w:val="99"/>
+    <w:semiHidden/>
+    <w:rsid w:val="00ED3DEF"/>
+    <w:rPr>
+      <w:sz w:val="20"/>
+      <w:szCs w:val="20"/>
+      <w:lang w:val="ca-ES"/>
+    </w:rPr>
+  </w:style>
+  <w:style w:type="paragraph" w:styleId="CommentSubject">
+    <w:name w:val="annotation subject"/>
+    <w:basedOn w:val="CommentText"/>
+    <w:next w:val="CommentText"/>
+    <w:link w:val="CommentSubjectChar"/>
+    <w:uiPriority w:val="99"/>
+    <w:semiHidden/>
+    <w:unhideWhenUsed/>
+    <w:rsid w:val="00ED3DEF"/>
+    <w:rPr>
+      <w:b/>
+      <w:bCs/>
+    </w:rPr>
+  </w:style>
+  <w:style w:type="character" w:customStyle="1" w:styleId="CommentSubjectChar">
+    <w:name w:val="Comment Subject Char"/>
+    <w:basedOn w:val="CommentTextChar"/>
+    <w:link w:val="CommentSubject"/>
+    <w:uiPriority w:val="99"/>
+    <w:semiHidden/>
+    <w:rsid w:val="00ED3DEF"/>
+    <w:rPr>
+      <w:b/>
+      <w:bCs/>
+      <w:sz w:val="20"/>
+      <w:szCs w:val="20"/>
+      <w:lang w:val="ca-ES"/>
     </w:rPr>
   </w:style>
 </w:styles>
@@ -3297,7 +3501,7 @@
 </file>
 
 <file path=customXml/itemProps1.xml><?xml version="1.0" encoding="utf-8"?>
-<ds:datastoreItem xmlns:ds="http://schemas.openxmlformats.org/officeDocument/2006/customXml" ds:itemID="{FCC052DA-124F-4B3E-8471-43AE61C59ADD}">
+<ds:datastoreItem xmlns:ds="http://schemas.openxmlformats.org/officeDocument/2006/customXml" ds:itemID="{228D7D8D-2E2F-4335-A41F-6B4E20CA1C3C}">
   <ds:schemaRefs>
     <ds:schemaRef ds:uri="http://schemas.openxmlformats.org/officeDocument/2006/bibliography"/>
   </ds:schemaRefs>

</xml_diff>

<commit_message>
update nr el que toca, mes presentació guio
</commit_message>
<xml_diff>
--- a/Casos d'us.docx
+++ b/Casos d'us.docx
@@ -961,10 +961,21 @@
         <w:jc w:val="both"/>
       </w:pPr>
       <w:r>
-        <w:t xml:space="preserve">Aquest cas d’ús tracta de donar el màxim de funcionalitats en cas de desconnexió. Per una banda prova de mitigar </w:t>
-      </w:r>
-      <w:r>
-        <w:t>intenta pal·liar els efectes de perdre la connexió al backend.</w:t>
+        <w:t>Com ja hem mencionat(</w:t>
+      </w:r>
+      <w:proofErr w:type="spellStart"/>
+      <w:r>
+        <w:t>link</w:t>
+      </w:r>
+      <w:proofErr w:type="spellEnd"/>
+      <w:r>
+        <w:t xml:space="preserve"> als principis), la motivació d’aquest principi és</w:t>
+      </w:r>
+      <w:r>
+        <w:t xml:space="preserve"> donar el màxim de funcionalitats en cas de desconnexió. Per una banda prova de mitigar </w:t>
+      </w:r>
+      <w:r>
+        <w:t>els efectes de perdre la connexió al backend.</w:t>
       </w:r>
       <w:r>
         <w:t xml:space="preserve"> Per l’altre banda</w:t>
@@ -973,14 +984,77 @@
         <w:t xml:space="preserve"> la pèrdua de connexió del mòbil a internet</w:t>
       </w:r>
       <w:r>
+        <w:t>.</w:t>
+      </w:r>
+      <w:r>
+        <w:t xml:space="preserve"> La capa de resiliència s’encarregarà d’abordar els dos problemes.</w:t>
+      </w:r>
+    </w:p>
+    <w:p>
+      <w:pPr>
+        <w:spacing w:line="480" w:lineRule="auto"/>
+        <w:ind w:firstLine="708"/>
+        <w:jc w:val="both"/>
+      </w:pPr>
+    </w:p>
+    <w:p>
+      <w:pPr>
+        <w:pStyle w:val="Heading3"/>
+      </w:pPr>
+      <w:r>
+        <w:lastRenderedPageBreak/>
+        <w:t>Pèrdua de connexió al backend</w:t>
+      </w:r>
+      <w:r>
         <w:t xml:space="preserve"> </w:t>
       </w:r>
-      <w:r>
-        <w:t>En els dos casos, l’aplicació no pot oferir cap nivell de servei.</w:t>
+    </w:p>
+    <w:p/>
+    <w:p>
+      <w:pPr>
+        <w:spacing w:line="480" w:lineRule="auto"/>
+        <w:ind w:firstLine="708"/>
+        <w:jc w:val="both"/>
+      </w:pPr>
+      <w:r>
+        <w:t xml:space="preserve">La xarxa pot fallar o l’aplicació que s’executa en el backend pot fallar. Per un error propi o per culpa d’una dependència. </w:t>
+      </w:r>
+      <w:r>
+        <w:t>Siguin quines siguin les causes o els causants d’aquests errors, el backend pot arribar a no ser disponible</w:t>
+      </w:r>
+      <w:r>
+        <w:rPr>
+          <w:rStyle w:val="FootnoteReference"/>
+        </w:rPr>
+        <w:footnoteReference w:id="1"/>
+      </w:r>
+      <w:r>
+        <w:t xml:space="preserve">. </w:t>
+      </w:r>
+      <w:r>
+        <w:t xml:space="preserve">Tal com ha estat dissenyada i implementada l’aplicació no és capaç d’oferir cap funcionalitat. Qualsevol intent de connexió al backend retorna un missatge d’error. En termes de disponibilitat, la </w:t>
+      </w:r>
+      <w:r>
+        <w:t>indisponiblitat</w:t>
       </w:r>
       <w:r>
         <w:t xml:space="preserve"> </w:t>
       </w:r>
+      <w:r>
+        <w:t>d</w:t>
+      </w:r>
+      <w:r>
+        <w:t>el backend</w:t>
+      </w:r>
+      <w:r>
+        <w:t xml:space="preserve"> provoca la indisponiblitat de </w:t>
+      </w:r>
+      <w:r>
+        <w:t xml:space="preserve">totes les funcionalitats de </w:t>
+      </w:r>
+      <w:r>
+        <w:t>l’aplicació.</w:t>
+      </w:r>
     </w:p>
     <w:p>
       <w:pPr>
@@ -989,120 +1063,57 @@
         <w:jc w:val="both"/>
       </w:pPr>
       <w:r>
-        <w:t xml:space="preserve">Tant la memòria com capacitat de processament dels dispositius mòbils han anat avançant. Seguint la llei de Moore han arribat a capacitats de supercomputadors </w:t>
+        <w:t>Com ja havíem dit, vam implementar una cache per a</w:t>
+      </w:r>
+      <w:r>
+        <w:t xml:space="preserve"> cada una de les</w:t>
+      </w:r>
+      <w:r>
+        <w:t xml:space="preserve"> dues funcionalitats bàsiques: consultar llocs i el seu nivell d’adaptabilitat i valorar llocs. La cache</w:t>
+      </w:r>
+      <w:r>
+        <w:t>, en els dos casos,</w:t>
+      </w:r>
+      <w:r>
+        <w:t xml:space="preserve"> és persistent i es troba en el dispositiu; no depenem de la xarxa i per tant és prou ràpida. </w:t>
+      </w:r>
+      <w:r>
+        <w:t xml:space="preserve">Les cache són </w:t>
+      </w:r>
+      <w:r>
+        <w:t>persistent</w:t>
+      </w:r>
+      <w:r>
+        <w:t>s,</w:t>
+      </w:r>
+      <w:r>
+        <w:t xml:space="preserve"> en una base de dades NoSQL </w:t>
+      </w:r>
+      <w:r>
+        <w:t xml:space="preserve">(key-value) proporcionada per l’Android SDK, SharedPreferences. </w:t>
+      </w:r>
+    </w:p>
+    <w:p>
+      <w:pPr>
+        <w:spacing w:line="480" w:lineRule="auto"/>
+        <w:ind w:firstLine="708"/>
+        <w:jc w:val="both"/>
+      </w:pPr>
+      <w:r>
+        <w:t xml:space="preserve">En primer lloc hem implementat una cache per a les cerques; cerca-resultat. On la cerca és el text cercat en format String i el resultat és el conjunt de llocs que torna el backend per aquella cerca en format JSONArray. </w:t>
+      </w:r>
+      <w:r>
+        <w:t>La</w:t>
+      </w:r>
+      <w:r>
+        <w:t xml:space="preserve"> lectura de la cache no es fa indefinidament. L’usuari esta informat que s’ha perdut la connexió amb el servidor de l’aplicació. Però no només això sino que en background s’inicia un thread que cada deu segons va comprovant si s’ha restablert la connexió amb el servidor.</w:t>
+      </w:r>
+      <w:r>
+        <w:t xml:space="preserve"> En tornar a estar disponible el servidor, l’usuari torna a estar notificat i la funcionalitat torna a estar al </w:t>
       </w:r>
       <w:r>
         <w:lastRenderedPageBreak/>
-        <w:t>d’altres èpoques. Aprofitant aquesta capacitat podem implementar un concepte ben conegut, la cache, per intentar aprimar el vuit de funcionalitats que provoca</w:t>
-      </w:r>
-      <w:r>
-        <w:t xml:space="preserve"> el fet d’estar offline.</w:t>
-      </w:r>
-    </w:p>
-    <w:p>
-      <w:pPr>
-        <w:pStyle w:val="Heading3"/>
-      </w:pPr>
-      <w:r>
-        <w:t>Pèrdua de connexió al backend</w:t>
-      </w:r>
-      <w:r>
-        <w:t xml:space="preserve"> </w:t>
-      </w:r>
-    </w:p>
-    <w:p/>
-    <w:p>
-      <w:pPr>
-        <w:spacing w:line="480" w:lineRule="auto"/>
-        <w:ind w:firstLine="708"/>
-        <w:jc w:val="both"/>
-      </w:pPr>
-      <w:r>
-        <w:t xml:space="preserve">Encara que ja n’hi ha molts patrons i principis que doten de resiliència la xarxa, qualsevol comunicació pateix tard o d’hora errors. Siguin quines siguin les causes o els causants d’aquests errors, en el nostre cas el backend pot arribar a no ser disponible. </w:t>
-      </w:r>
-      <w:r>
-        <w:t xml:space="preserve">Tal com ha estat dissenyada i implementada l’aplicació no és capaç d’oferir cap funcionalitat. Qualsevol intent de connexió al backend retorna un missatge d’error. En termes de disponibilitat, la </w:t>
-      </w:r>
-      <w:r>
-        <w:t>indisponiblitat</w:t>
-      </w:r>
-      <w:r>
-        <w:t xml:space="preserve"> </w:t>
-      </w:r>
-      <w:r>
-        <w:t>d</w:t>
-      </w:r>
-      <w:r>
-        <w:t>el backend</w:t>
-      </w:r>
-      <w:r>
-        <w:t xml:space="preserve"> provoca la indisponiblitat de </w:t>
-      </w:r>
-      <w:r>
-        <w:t xml:space="preserve">totes les funcionalitats de </w:t>
-      </w:r>
-      <w:r>
-        <w:t>l’aplicació.</w:t>
-      </w:r>
-    </w:p>
-    <w:p>
-      <w:pPr>
-        <w:spacing w:line="480" w:lineRule="auto"/>
-        <w:ind w:firstLine="708"/>
-        <w:jc w:val="both"/>
-      </w:pPr>
-      <w:r>
-        <w:t>Com ja havíem dit, vam implementar una cache per a</w:t>
-      </w:r>
-      <w:r>
-        <w:t xml:space="preserve"> cada una de les</w:t>
-      </w:r>
-      <w:r>
-        <w:t xml:space="preserve"> dues funcionalitats bàsiques: consultar llocs i el seu nivell d’adaptabilitat i valorar llocs. La cache</w:t>
-      </w:r>
-      <w:r>
-        <w:t>, en els dos casos,</w:t>
-      </w:r>
-      <w:r>
-        <w:t xml:space="preserve"> és persistent i es troba en el dispositiu; no depenem de la xarxa i per tant és prou ràpida. </w:t>
-      </w:r>
-      <w:r>
-        <w:t xml:space="preserve">Les cache són </w:t>
-      </w:r>
-      <w:r>
-        <w:t>persistent</w:t>
-      </w:r>
-      <w:r>
-        <w:t>s,</w:t>
-      </w:r>
-      <w:r>
-        <w:t xml:space="preserve"> en una base de dades NoSQL </w:t>
-      </w:r>
-      <w:r>
-        <w:t xml:space="preserve">(key-value) proporcionada per l’Android SDK, SharedPreferences. </w:t>
-      </w:r>
-    </w:p>
-    <w:p>
-      <w:pPr>
-        <w:spacing w:line="480" w:lineRule="auto"/>
-        <w:ind w:firstLine="708"/>
-        <w:jc w:val="both"/>
-      </w:pPr>
-      <w:r>
-        <w:t xml:space="preserve">En primer lloc hem implementat una cache per a les cerques; cerca-resultat. On la cerca és el text cercat en format String i el resultat és el conjunt de llocs que torna el backend per aquella cerca en format JSONArray. </w:t>
-      </w:r>
-      <w:r>
-        <w:t>La</w:t>
-      </w:r>
-      <w:r>
-        <w:t xml:space="preserve"> lectura de la cache no es fa indefinidament. L’usuari esta informat que s’ha perdut la connexió amb el servidor de l’aplicació. Però no només això sino que en background s’inicia un thread que cada deu segons va comprovant si s’ha restablert la connexió amb el servidor.</w:t>
-      </w:r>
-      <w:r>
-        <w:t xml:space="preserve"> En tornar a estar </w:t>
-      </w:r>
-      <w:r>
-        <w:lastRenderedPageBreak/>
-        <w:t xml:space="preserve">disponible el servidor, l’usuari torna a estar notificat i la funcionalitat torna a estar al cent per cent disponible. </w:t>
+        <w:t xml:space="preserve">cent per cent disponible. </w:t>
       </w:r>
       <w:r>
         <w:t xml:space="preserve">El mòdul de resiliència ha provocat que l’aplicació toleri la fallida del backend i que torni a l’estat òptim tan aviat com sigui possible. </w:t>
@@ -1275,11 +1286,11 @@
         <w:ind w:firstLine="708"/>
         <w:jc w:val="center"/>
       </w:pPr>
-      <w:bookmarkStart w:id="2" w:name="TermsOfUseGoogleMaps"/>
+      <w:bookmarkStart w:id="3" w:name="TermsOfUseGoogleMaps"/>
       <w:r>
         <w:t>Captura 4</w:t>
       </w:r>
-      <w:bookmarkEnd w:id="2"/>
+      <w:bookmarkEnd w:id="3"/>
       <w:r>
         <w:t>. Extret dels termes d’ús de Google Maps API</w:t>
       </w:r>
@@ -1338,11 +1349,11 @@
         <w:ind w:firstLine="708"/>
         <w:jc w:val="center"/>
       </w:pPr>
-      <w:bookmarkStart w:id="3" w:name="OfflineViewOfPlaces"/>
+      <w:bookmarkStart w:id="4" w:name="OfflineViewOfPlaces"/>
       <w:r>
         <w:t>Captura 5</w:t>
       </w:r>
-      <w:bookmarkEnd w:id="3"/>
+      <w:bookmarkEnd w:id="4"/>
       <w:r>
         <w:t>. Nova vista per mostrar els llocs en mode offline</w:t>
       </w:r>
@@ -1627,10 +1638,10 @@
       </w:r>
       <w:r>
         <w:rPr>
-          <w:rStyle w:val="EndnoteReference"/>
-          <w:szCs w:val="24"/>
-        </w:rPr>
-        <w:endnoteReference w:id="2"/>
+          <w:rStyle w:val="FootnoteReference"/>
+          <w:szCs w:val="24"/>
+        </w:rPr>
+        <w:footnoteReference w:id="2"/>
       </w:r>
       <w:r>
         <w:rPr>
@@ -1648,27 +1659,7 @@
         <w:rPr>
           <w:szCs w:val="24"/>
         </w:rPr>
-        <w:t xml:space="preserve">i les seves classes </w:t>
-      </w:r>
-      <w:commentRangeStart w:id="5"/>
-      <w:r>
-        <w:rPr>
-          <w:szCs w:val="24"/>
-        </w:rPr>
-        <w:t>dependents</w:t>
-      </w:r>
-      <w:commentRangeEnd w:id="5"/>
-      <w:r>
-        <w:rPr>
-          <w:rStyle w:val="CommentReference"/>
-        </w:rPr>
-        <w:commentReference w:id="5"/>
-      </w:r>
-      <w:r>
-        <w:rPr>
-          <w:szCs w:val="24"/>
-        </w:rPr>
-        <w:t xml:space="preserve">, ja que s’haurien de substituir totes </w:t>
+        <w:t xml:space="preserve">i les seves classes dependents, ja que s’haurien de substituir totes </w:t>
       </w:r>
       <w:r>
         <w:rPr>
@@ -1680,7 +1671,65 @@
         <w:rPr>
           <w:szCs w:val="24"/>
         </w:rPr>
-        <w:t xml:space="preserve">. També s’hauria de decidir si s’aplica la substitució en temps real, però amb el risc que la solució torni a donar algun altre error, o </w:t>
+        <w:t xml:space="preserve">. </w:t>
+      </w:r>
+      <w:r>
+        <w:rPr>
+          <w:szCs w:val="24"/>
+        </w:rPr>
+        <w:t xml:space="preserve">Aquestes podrien estar agrupades en </w:t>
+      </w:r>
+      <w:proofErr w:type="spellStart"/>
+      <w:r>
+        <w:rPr>
+          <w:i/>
+          <w:szCs w:val="24"/>
+        </w:rPr>
+        <w:t>minijars</w:t>
+      </w:r>
+      <w:proofErr w:type="spellEnd"/>
+      <w:r>
+        <w:rPr>
+          <w:szCs w:val="24"/>
+        </w:rPr>
+        <w:t xml:space="preserve"> per facilitar l’aplicació d’aquest principi. Per tant, recomanem aplicar aquest principi en arquitectures de </w:t>
+      </w:r>
+      <w:proofErr w:type="spellStart"/>
+      <w:r>
+        <w:rPr>
+          <w:szCs w:val="24"/>
+        </w:rPr>
+        <w:t>microserveis</w:t>
+      </w:r>
+      <w:proofErr w:type="spellEnd"/>
+      <w:r>
+        <w:rPr>
+          <w:szCs w:val="24"/>
+        </w:rPr>
+        <w:t xml:space="preserve">.  </w:t>
+      </w:r>
+    </w:p>
+    <w:p>
+      <w:pPr>
+        <w:pStyle w:val="ListParagraph"/>
+        <w:spacing w:line="480" w:lineRule="auto"/>
+        <w:ind w:left="0" w:firstLine="708"/>
+        <w:jc w:val="both"/>
+        <w:rPr>
+          <w:szCs w:val="24"/>
+        </w:rPr>
+      </w:pPr>
+      <w:r>
+        <w:rPr>
+          <w:szCs w:val="24"/>
+        </w:rPr>
+        <w:t xml:space="preserve">Un aspecte important aquí seria </w:t>
+      </w:r>
+      <w:r>
+        <w:rPr>
+          <w:szCs w:val="24"/>
+        </w:rPr>
+        <w:t xml:space="preserve"> s’hauria de decidir si s’aplica la substitució en temps real, però amb el risc que la solució torni a donar algun altre error, o </w:t>
       </w:r>
       <w:r>
         <w:rPr>
@@ -1710,11 +1759,11 @@
         <w:t>Perseguim un nivell mínim d’intrusisme, d</w:t>
       </w:r>
       <w:r>
-        <w:t xml:space="preserve">e tal manera que els principis de resiliència que es considerin es vagin afegint a l’aplicació sense estar acoblats. En aquest sentit hem implementat els primers dos principis de resiliència amb el paradigma de programació orientada als aspectes(AOP). Degut a limitacions imposades per Android, ha calgut implementar de </w:t>
+        <w:t xml:space="preserve">e tal manera que els principis de resiliència que es considerin es vagin </w:t>
       </w:r>
       <w:r>
         <w:lastRenderedPageBreak/>
-        <w:t xml:space="preserve">manera acoblada els mètodes </w:t>
+        <w:t xml:space="preserve">afegint a l’aplicació sense estar acoblats. En aquest sentit hem implementat els primers dos principis de resiliència amb el paradigma de programació orientada als aspectes(AOP). Degut a limitacions imposades per Android, ha calgut implementar de manera acoblada els mètodes </w:t>
       </w:r>
       <w:r>
         <w:t xml:space="preserve">que permeten comprovar en background si s’ha establert la connexió amb el servidor o si el dispositiu torna a tenir connexió a internet. </w:t>
@@ -1754,8 +1803,8 @@
       </w:r>
     </w:p>
     <w:sectPr>
-      <w:headerReference w:type="default" r:id="rId16"/>
-      <w:footerReference w:type="default" r:id="rId17"/>
+      <w:headerReference w:type="default" r:id="rId15"/>
+      <w:footerReference w:type="default" r:id="rId16"/>
       <w:pgSz w:w="11906" w:h="16838"/>
       <w:pgMar w:top="1417" w:right="1701" w:bottom="1417" w:left="1701" w:header="567" w:footer="850" w:gutter="0"/>
       <w:cols w:space="708"/>
@@ -1765,45 +1814,6 @@
 </w:document>
 </file>
 
-<file path=word/comments.xml><?xml version="1.0" encoding="utf-8"?>
-<w:comments xmlns:wpc="http://schemas.microsoft.com/office/word/2010/wordprocessingCanvas" xmlns:mc="http://schemas.openxmlformats.org/markup-compatibility/2006" xmlns:o="urn:schemas-microsoft-com:office:office" xmlns:r="http://schemas.openxmlformats.org/officeDocument/2006/relationships" xmlns:m="http://schemas.openxmlformats.org/officeDocument/2006/math" xmlns:v="urn:schemas-microsoft-com:vml" xmlns:wp14="http://schemas.microsoft.com/office/word/2010/wordprocessingDrawing" xmlns:wp="http://schemas.openxmlformats.org/drawingml/2006/wordprocessingDrawing" xmlns:w10="urn:schemas-microsoft-com:office:word" xmlns:w="http://schemas.openxmlformats.org/wordprocessingml/2006/main" xmlns:w14="http://schemas.microsoft.com/office/word/2010/wordml" xmlns:wpg="http://schemas.microsoft.com/office/word/2010/wordprocessingGroup" xmlns:wpi="http://schemas.microsoft.com/office/word/2010/wordprocessingInk" xmlns:wne="http://schemas.microsoft.com/office/word/2006/wordml" xmlns:wps="http://schemas.microsoft.com/office/word/2010/wordprocessingShape" mc:Ignorable="w14 wp14">
-  <w:comment w:id="5" w:author="Lucut Mihai" w:date="2017-01-10T10:43:00Z" w:initials="LM">
-    <w:p>
-      <w:pPr>
-        <w:pStyle w:val="CommentText"/>
-      </w:pPr>
-      <w:r>
-        <w:rPr>
-          <w:rStyle w:val="CommentReference"/>
-        </w:rPr>
-        <w:annotationRef/>
-      </w:r>
-      <w:proofErr w:type="spellStart"/>
-      <w:r>
-        <w:t>miniJars</w:t>
-      </w:r>
-      <w:proofErr w:type="spellEnd"/>
-      <w:r>
-        <w:t xml:space="preserve"> – </w:t>
-      </w:r>
-      <w:proofErr w:type="spellStart"/>
-      <w:r>
-        <w:t>arq</w:t>
-      </w:r>
-      <w:proofErr w:type="spellEnd"/>
-      <w:r>
-        <w:t xml:space="preserve"> </w:t>
-      </w:r>
-      <w:proofErr w:type="spellStart"/>
-      <w:r>
-        <w:t>microserveis</w:t>
-      </w:r>
-      <w:proofErr w:type="spellEnd"/>
-    </w:p>
-  </w:comment>
-</w:comments>
-</file>
-
 <file path=word/endnotes.xml><?xml version="1.0" encoding="utf-8"?>
 <w:endnotes xmlns:wpc="http://schemas.microsoft.com/office/word/2010/wordprocessingCanvas" xmlns:mc="http://schemas.openxmlformats.org/markup-compatibility/2006" xmlns:o="urn:schemas-microsoft-com:office:office" xmlns:r="http://schemas.openxmlformats.org/officeDocument/2006/relationships" xmlns:m="http://schemas.openxmlformats.org/officeDocument/2006/math" xmlns:v="urn:schemas-microsoft-com:vml" xmlns:wp14="http://schemas.microsoft.com/office/word/2010/wordprocessingDrawing" xmlns:wp="http://schemas.openxmlformats.org/drawingml/2006/wordprocessingDrawing" xmlns:w10="urn:schemas-microsoft-com:office:word" xmlns:w="http://schemas.openxmlformats.org/wordprocessingml/2006/main" xmlns:w14="http://schemas.microsoft.com/office/word/2010/wordml" xmlns:wpg="http://schemas.microsoft.com/office/word/2010/wordprocessingGroup" xmlns:wpi="http://schemas.microsoft.com/office/word/2010/wordprocessingInk" xmlns:wne="http://schemas.microsoft.com/office/word/2006/wordml" xmlns:wps="http://schemas.microsoft.com/office/word/2010/wordprocessingShape" mc:Ignorable="w14 wp14">
   <w:endnote w:type="separator" w:id="-1">
@@ -1847,28 +1857,7 @@
         <w:t xml:space="preserve"> (2 segons)</w:t>
       </w:r>
       <w:r>
-        <w:t>, però no ha de tornar a fer l’acció que tenia en curs qua</w:t>
-      </w:r>
-      <w:bookmarkStart w:id="4" w:name="_GoBack"/>
-      <w:bookmarkEnd w:id="4"/>
-      <w:r>
-        <w:t>n ha succeït l’error.</w:t>
-      </w:r>
-    </w:p>
-  </w:endnote>
-  <w:endnote w:id="2">
-    <w:p>
-      <w:pPr>
-        <w:pStyle w:val="EndnoteText"/>
-      </w:pPr>
-      <w:r>
-        <w:rPr>
-          <w:rStyle w:val="EndnoteReference"/>
-        </w:rPr>
-        <w:endnoteRef/>
-      </w:r>
-      <w:r>
-        <w:t xml:space="preserve"> L’error s’elimina simplement substituint aquesta classe i cap altre.</w:t>
+        <w:t>, però no ha de tornar a fer l’acció que tenia en curs quan ha succeït l’error.</w:t>
       </w:r>
     </w:p>
   </w:endnote>
@@ -1906,7 +1895,7 @@
             <w:noProof/>
             <w:lang w:val="es-ES"/>
           </w:rPr>
-          <w:t>11</w:t>
+          <w:t>6</w:t>
         </w:r>
         <w:r>
           <w:fldChar w:fldCharType="end"/>
@@ -1941,6 +1930,49 @@
       </w:pPr>
       <w:r>
         <w:continuationSeparator/>
+      </w:r>
+    </w:p>
+  </w:footnote>
+  <w:footnote w:id="1">
+    <w:p>
+      <w:pPr>
+        <w:pStyle w:val="FootnoteText"/>
+      </w:pPr>
+      <w:r>
+        <w:rPr>
+          <w:rStyle w:val="FootnoteReference"/>
+        </w:rPr>
+        <w:footnoteRef/>
+      </w:r>
+      <w:r>
+        <w:t xml:space="preserve"> El backend perd la disponibilitat si dona una resposta errònia o </w:t>
+      </w:r>
+      <w:bookmarkStart w:id="2" w:name="_GoBack"/>
+      <w:bookmarkEnd w:id="2"/>
+      <w:r>
+        <w:t>dona una resposta massa tard.</w:t>
+      </w:r>
+    </w:p>
+  </w:footnote>
+  <w:footnote w:id="2">
+    <w:p>
+      <w:pPr>
+        <w:pStyle w:val="FootnoteText"/>
+      </w:pPr>
+      <w:r>
+        <w:rPr>
+          <w:rStyle w:val="FootnoteReference"/>
+        </w:rPr>
+        <w:footnoteRef/>
+      </w:r>
+      <w:r>
+        <w:t xml:space="preserve"> L’error introduït afecta una única classe per tant desapareix en fer una simple </w:t>
+      </w:r>
+      <w:r>
+        <w:t xml:space="preserve">substitució </w:t>
+      </w:r>
+      <w:r>
+        <w:t>de la classe.</w:t>
       </w:r>
     </w:p>
   </w:footnote>
@@ -2658,6 +2690,46 @@
       <w:lang w:val="ca-ES"/>
     </w:rPr>
   </w:style>
+  <w:style w:type="paragraph" w:styleId="FootnoteText">
+    <w:name w:val="footnote text"/>
+    <w:basedOn w:val="Normal"/>
+    <w:link w:val="FootnoteTextChar"/>
+    <w:uiPriority w:val="99"/>
+    <w:semiHidden/>
+    <w:unhideWhenUsed/>
+    <w:rsid w:val="008D3402"/>
+    <w:pPr>
+      <w:spacing w:after="0" w:line="240" w:lineRule="auto"/>
+    </w:pPr>
+    <w:rPr>
+      <w:sz w:val="20"/>
+      <w:szCs w:val="20"/>
+    </w:rPr>
+  </w:style>
+  <w:style w:type="character" w:customStyle="1" w:styleId="FootnoteTextChar">
+    <w:name w:val="Footnote Text Char"/>
+    <w:basedOn w:val="DefaultParagraphFont"/>
+    <w:link w:val="FootnoteText"/>
+    <w:uiPriority w:val="99"/>
+    <w:semiHidden/>
+    <w:rsid w:val="008D3402"/>
+    <w:rPr>
+      <w:sz w:val="20"/>
+      <w:szCs w:val="20"/>
+      <w:lang w:val="ca-ES"/>
+    </w:rPr>
+  </w:style>
+  <w:style w:type="character" w:styleId="FootnoteReference">
+    <w:name w:val="footnote reference"/>
+    <w:basedOn w:val="DefaultParagraphFont"/>
+    <w:uiPriority w:val="99"/>
+    <w:semiHidden/>
+    <w:unhideWhenUsed/>
+    <w:rsid w:val="008D3402"/>
+    <w:rPr>
+      <w:vertAlign w:val="superscript"/>
+    </w:rPr>
+  </w:style>
 </w:styles>
 </file>
 
@@ -3206,6 +3278,46 @@
       <w:sz w:val="20"/>
       <w:szCs w:val="20"/>
       <w:lang w:val="ca-ES"/>
+    </w:rPr>
+  </w:style>
+  <w:style w:type="paragraph" w:styleId="FootnoteText">
+    <w:name w:val="footnote text"/>
+    <w:basedOn w:val="Normal"/>
+    <w:link w:val="FootnoteTextChar"/>
+    <w:uiPriority w:val="99"/>
+    <w:semiHidden/>
+    <w:unhideWhenUsed/>
+    <w:rsid w:val="008D3402"/>
+    <w:pPr>
+      <w:spacing w:after="0" w:line="240" w:lineRule="auto"/>
+    </w:pPr>
+    <w:rPr>
+      <w:sz w:val="20"/>
+      <w:szCs w:val="20"/>
+    </w:rPr>
+  </w:style>
+  <w:style w:type="character" w:customStyle="1" w:styleId="FootnoteTextChar">
+    <w:name w:val="Footnote Text Char"/>
+    <w:basedOn w:val="DefaultParagraphFont"/>
+    <w:link w:val="FootnoteText"/>
+    <w:uiPriority w:val="99"/>
+    <w:semiHidden/>
+    <w:rsid w:val="008D3402"/>
+    <w:rPr>
+      <w:sz w:val="20"/>
+      <w:szCs w:val="20"/>
+      <w:lang w:val="ca-ES"/>
+    </w:rPr>
+  </w:style>
+  <w:style w:type="character" w:styleId="FootnoteReference">
+    <w:name w:val="footnote reference"/>
+    <w:basedOn w:val="DefaultParagraphFont"/>
+    <w:uiPriority w:val="99"/>
+    <w:semiHidden/>
+    <w:unhideWhenUsed/>
+    <w:rsid w:val="008D3402"/>
+    <w:rPr>
+      <w:vertAlign w:val="superscript"/>
     </w:rPr>
   </w:style>
 </w:styles>
@@ -3501,7 +3613,7 @@
 </file>
 
 <file path=customXml/itemProps1.xml><?xml version="1.0" encoding="utf-8"?>
-<ds:datastoreItem xmlns:ds="http://schemas.openxmlformats.org/officeDocument/2006/customXml" ds:itemID="{228D7D8D-2E2F-4335-A41F-6B4E20CA1C3C}">
+<ds:datastoreItem xmlns:ds="http://schemas.openxmlformats.org/officeDocument/2006/customXml" ds:itemID="{564FA194-6E3A-4F29-991C-635200659C91}">
   <ds:schemaRefs>
     <ds:schemaRef ds:uri="http://schemas.openxmlformats.org/officeDocument/2006/bibliography"/>
   </ds:schemaRefs>

</xml_diff>